<commit_message>
edit Project Proposal and add steps.drawio. unfinished
</commit_message>
<xml_diff>
--- a/doc/Project Proposal - Daniel Gabay & Shachar Israeli.docx
+++ b/doc/Project Proposal - Daniel Gabay & Shachar Israeli.docx
@@ -440,28 +440,9 @@
           <w:szCs w:val="28"/>
           <w:rtl/>
         </w:rPr>
-        <w:t xml:space="preserve"> דר' אסף שפיינר</w:t>
-      </w:r>
-      <w:r>
-        <w:rPr>
-          <w:b/>
-          <w:bCs/>
-          <w:sz w:val="28"/>
-          <w:szCs w:val="28"/>
-          <w:rtl/>
-        </w:rPr>
-        <w:tab/>
-      </w:r>
-      <w:r>
-        <w:rPr>
-          <w:b/>
-          <w:bCs/>
-          <w:sz w:val="28"/>
-          <w:szCs w:val="28"/>
-          <w:rtl/>
-        </w:rPr>
-        <w:tab/>
-      </w:r>
+        <w:t xml:space="preserve"> דר' אסף </w:t>
+      </w:r>
+      <w:proofErr w:type="spellStart"/>
       <w:r>
         <w:rPr>
           <w:rFonts w:hint="cs"/>
@@ -471,8 +452,9 @@
           <w:szCs w:val="28"/>
           <w:rtl/>
         </w:rPr>
-        <w:t>אישור:</w:t>
-      </w:r>
+        <w:t>שפיינר</w:t>
+      </w:r>
+      <w:proofErr w:type="spellEnd"/>
       <w:r>
         <w:rPr>
           <w:b/>
@@ -502,6 +484,37 @@
           <w:szCs w:val="28"/>
           <w:rtl/>
         </w:rPr>
+        <w:t>אישור:</w:t>
+      </w:r>
+      <w:r>
+        <w:rPr>
+          <w:b/>
+          <w:bCs/>
+          <w:sz w:val="28"/>
+          <w:szCs w:val="28"/>
+          <w:rtl/>
+        </w:rPr>
+        <w:tab/>
+      </w:r>
+      <w:r>
+        <w:rPr>
+          <w:b/>
+          <w:bCs/>
+          <w:sz w:val="28"/>
+          <w:szCs w:val="28"/>
+          <w:rtl/>
+        </w:rPr>
+        <w:tab/>
+      </w:r>
+      <w:r>
+        <w:rPr>
+          <w:rFonts w:hint="cs"/>
+          <w:b/>
+          <w:bCs/>
+          <w:sz w:val="28"/>
+          <w:szCs w:val="28"/>
+          <w:rtl/>
+        </w:rPr>
         <w:t>תאריך:</w:t>
       </w:r>
     </w:p>
@@ -552,7 +565,7 @@
     </w:p>
     <w:tbl>
       <w:tblPr>
-        <w:tblStyle w:val="TableGrid"/>
+        <w:tblStyle w:val="aa"/>
         <w:bidiVisual/>
         <w:tblW w:w="0" w:type="auto"/>
         <w:tblLook w:val="04A0" w:firstRow="1" w:lastRow="0" w:firstColumn="1" w:lastColumn="0" w:noHBand="0" w:noVBand="1"/>
@@ -818,7 +831,7 @@
     </w:p>
     <w:p>
       <w:pPr>
-        <w:pStyle w:val="IntenseQuote"/>
+        <w:pStyle w:val="ab"/>
         <w:rPr>
           <w:rtl/>
         </w:rPr>
@@ -932,6 +945,7 @@
         <w:jc w:val="both"/>
         <w:rPr>
           <w:rFonts w:asciiTheme="minorBidi" w:hAnsiTheme="minorBidi" w:cstheme="minorBidi"/>
+          <w:rtl/>
         </w:rPr>
       </w:pPr>
       <w:r>
@@ -939,12 +953,180 @@
           <w:rFonts w:asciiTheme="minorBidi" w:hAnsiTheme="minorBidi" w:cstheme="minorBidi"/>
           <w:rtl/>
         </w:rPr>
-        <w:t>הבחינה הפסיכומטרית בודקת את יכולות המועמד בשלושה תחומים: חשיבה מילולית, חשיבה כמותית ואנגלית. בנוסף ישנה מטלת כתיבה (חיבור) המהווה 10% מציון כלל הבחינה.</w:t>
-      </w:r>
-    </w:p>
-    <w:p>
-      <w:pPr>
-        <w:pStyle w:val="IntenseQuote"/>
+        <w:t>הבחינה הפסיכומטרית בודקת את יכולות המועמד בשלושה תחומים: חשיבה מילולית, חשיבה כמותית ואנגלית. בנוסף ישנה מטלת כתיבה (חיבור) המהווה 10% מציון כלל הבחינה</w:t>
+      </w:r>
+      <w:r>
+        <w:rPr>
+          <w:rFonts w:asciiTheme="minorBidi" w:hAnsiTheme="minorBidi" w:cstheme="minorBidi" w:hint="cs"/>
+          <w:rtl/>
+        </w:rPr>
+        <w:t xml:space="preserve"> ובה הפרויקט שלנו מתמקד.</w:t>
+      </w:r>
+    </w:p>
+    <w:p>
+      <w:pPr>
+        <w:jc w:val="both"/>
+        <w:rPr>
+          <w:rFonts w:asciiTheme="minorBidi" w:hAnsiTheme="minorBidi" w:cstheme="minorBidi"/>
+          <w:rtl/>
+        </w:rPr>
+      </w:pPr>
+    </w:p>
+    <w:p>
+      <w:pPr>
+        <w:jc w:val="both"/>
+        <w:rPr>
+          <w:rFonts w:asciiTheme="minorBidi" w:hAnsiTheme="minorBidi" w:cstheme="minorBidi"/>
+          <w:sz w:val="18"/>
+          <w:szCs w:val="18"/>
+          <w:rtl/>
+        </w:rPr>
+      </w:pPr>
+      <w:r>
+        <w:rPr>
+          <w:rFonts w:ascii="Arial" w:hAnsi="Arial"/>
+          <w:color w:val="444B4E"/>
+          <w:shd w:val="clear" w:color="auto" w:fill="FFFFFF"/>
+          <w:rtl/>
+        </w:rPr>
+        <w:t>מטלת הכתיבה היא החלק הראשון בבחינה</w:t>
+      </w:r>
+      <w:r>
+        <w:rPr>
+          <w:rFonts w:asciiTheme="minorBidi" w:hAnsiTheme="minorBidi" w:cstheme="minorBidi" w:hint="cs"/>
+          <w:sz w:val="18"/>
+          <w:szCs w:val="18"/>
+          <w:rtl/>
+        </w:rPr>
+        <w:t xml:space="preserve">, בה נדרש הנבחן לכתוב חיבור באורך </w:t>
+      </w:r>
+      <w:r>
+        <w:rPr>
+          <w:rFonts w:ascii="Arial" w:hAnsi="Arial" w:hint="cs"/>
+          <w:color w:val="444B4E"/>
+          <w:shd w:val="clear" w:color="auto" w:fill="FFFFFF"/>
+          <w:rtl/>
+        </w:rPr>
+        <w:t>של 25-50 שורות.</w:t>
+      </w:r>
+      <w:r>
+        <w:rPr>
+          <w:rFonts w:ascii="Arial" w:hAnsi="Arial" w:hint="cs"/>
+          <w:color w:val="444B4E"/>
+          <w:shd w:val="clear" w:color="auto" w:fill="FFFFFF"/>
+          <w:rtl/>
+        </w:rPr>
+        <w:t xml:space="preserve"> </w:t>
+      </w:r>
+      <w:r>
+        <w:rPr>
+          <w:rFonts w:ascii="Arial" w:hAnsi="Arial"/>
+          <w:color w:val="444B4E"/>
+          <w:shd w:val="clear" w:color="auto" w:fill="FFFFFF"/>
+          <w:rtl/>
+        </w:rPr>
+        <w:t xml:space="preserve">המטלה </w:t>
+      </w:r>
+      <w:r>
+        <w:rPr>
+          <w:rFonts w:ascii="Arial" w:hAnsi="Arial" w:hint="cs"/>
+          <w:color w:val="444B4E"/>
+          <w:shd w:val="clear" w:color="auto" w:fill="FFFFFF"/>
+          <w:rtl/>
+        </w:rPr>
+        <w:t xml:space="preserve">נכתבת </w:t>
+      </w:r>
+      <w:r>
+        <w:rPr>
+          <w:rFonts w:ascii="Arial" w:hAnsi="Arial"/>
+          <w:color w:val="444B4E"/>
+          <w:shd w:val="clear" w:color="auto" w:fill="FFFFFF"/>
+          <w:rtl/>
+        </w:rPr>
+        <w:t>בעיפרון, על דף בן 50 שורות המיועד לכך</w:t>
+      </w:r>
+      <w:r>
+        <w:rPr>
+          <w:rFonts w:ascii="Arial" w:hAnsi="Arial"/>
+          <w:color w:val="444B4E"/>
+          <w:shd w:val="clear" w:color="auto" w:fill="FFFFFF"/>
+        </w:rPr>
+        <w:t>.</w:t>
+      </w:r>
+      <w:r>
+        <w:rPr>
+          <w:rFonts w:asciiTheme="minorBidi" w:hAnsiTheme="minorBidi" w:cstheme="minorBidi" w:hint="cs"/>
+          <w:sz w:val="18"/>
+          <w:szCs w:val="18"/>
+          <w:rtl/>
+        </w:rPr>
+        <w:t>מטלת הכתיבה הינה המטלה היחידה במבחן בה נדרש הנבחן לכתוב בכתב ידו שלו, ולכן נעזר בחלק זה בפרו</w:t>
+      </w:r>
+      <w:r>
+        <w:rPr>
+          <w:rFonts w:asciiTheme="minorBidi" w:hAnsiTheme="minorBidi" w:cstheme="minorBidi" w:hint="cs"/>
+          <w:sz w:val="18"/>
+          <w:szCs w:val="18"/>
+          <w:rtl/>
+        </w:rPr>
+        <w:t>יקט כדי לנתח את כתב ידו של הנבחן במטרה לזהות זיו</w:t>
+      </w:r>
+      <w:r>
+        <w:rPr>
+          <w:rFonts w:asciiTheme="minorBidi" w:hAnsiTheme="minorBidi" w:cstheme="minorBidi" w:hint="cs"/>
+          <w:sz w:val="18"/>
+          <w:szCs w:val="18"/>
+          <w:rtl/>
+        </w:rPr>
+        <w:t>ף במבחן הפסיכומטרי</w:t>
+      </w:r>
+    </w:p>
+    <w:p>
+      <w:pPr>
+        <w:jc w:val="both"/>
+        <w:rPr>
+          <w:rFonts w:asciiTheme="minorBidi" w:hAnsiTheme="minorBidi" w:cstheme="minorBidi"/>
+          <w:rtl/>
+        </w:rPr>
+      </w:pPr>
+    </w:p>
+    <w:p>
+      <w:pPr>
+        <w:jc w:val="both"/>
+        <w:rPr>
+          <w:rFonts w:asciiTheme="minorBidi" w:hAnsiTheme="minorBidi" w:cstheme="minorBidi"/>
+          <w:rtl/>
+        </w:rPr>
+      </w:pPr>
+    </w:p>
+    <w:p>
+      <w:pPr>
+        <w:jc w:val="both"/>
+        <w:rPr>
+          <w:rFonts w:asciiTheme="minorBidi" w:hAnsiTheme="minorBidi" w:cstheme="minorBidi"/>
+          <w:rtl/>
+        </w:rPr>
+      </w:pPr>
+    </w:p>
+    <w:p>
+      <w:pPr>
+        <w:bidi w:val="0"/>
+        <w:jc w:val="left"/>
+        <w:rPr>
+          <w:rFonts w:asciiTheme="minorBidi" w:hAnsiTheme="minorBidi" w:cstheme="minorBidi"/>
+        </w:rPr>
+      </w:pPr>
+      <w:r>
+        <w:rPr>
+          <w:rFonts w:asciiTheme="minorBidi" w:hAnsiTheme="minorBidi" w:cstheme="minorBidi"/>
+          <w:rtl/>
+        </w:rPr>
+        <w:br w:type="page"/>
+      </w:r>
+    </w:p>
+    <w:p>
+      <w:pPr>
+        <w:pStyle w:val="ab"/>
         <w:rPr>
           <w:rtl/>
         </w:rPr>
@@ -954,6 +1136,7 @@
           <w:rFonts w:hint="cs"/>
           <w:rtl/>
         </w:rPr>
+        <w:lastRenderedPageBreak/>
         <w:t>תיאור הבעיה</w:t>
       </w:r>
     </w:p>
@@ -969,7 +1152,23 @@
           <w:rFonts w:asciiTheme="minorBidi" w:hAnsiTheme="minorBidi" w:cstheme="minorBidi"/>
           <w:rtl/>
         </w:rPr>
-        <w:t>המרכז הארצי לבחינות ולהערכה נוקט באמצעים ומאמצים רבים על מנת להבטיח את טוהר הבחינה ולמנוע רמאות מכל סוג ובפרט העתקות וזיופים. בנוסף אם נבחן ניגש לבחינה חוזרת ומשפר בצורה משמעותית את ציונו, הוא מוזמן לבחינה (חלקית) נוספת כדי להבטיח שהוא אכן ראוי לציון שקיבל.</w:t>
+        <w:t xml:space="preserve">המרכז הארצי לבחינות ולהערכה נוקט באמצעים ומאמצים רבים על מנת להבטיח את טוהר הבחינה ולמנוע רמאות מכל סוג ובפרט העתקות וזיופים. בנוסף אם נבחן ניגש לבחינה חוזרת ומשפר בצורה משמעותית את </w:t>
+      </w:r>
+      <w:proofErr w:type="spellStart"/>
+      <w:r>
+        <w:rPr>
+          <w:rFonts w:asciiTheme="minorBidi" w:hAnsiTheme="minorBidi" w:cstheme="minorBidi"/>
+          <w:rtl/>
+        </w:rPr>
+        <w:t>ציונו</w:t>
+      </w:r>
+      <w:proofErr w:type="spellEnd"/>
+      <w:r>
+        <w:rPr>
+          <w:rFonts w:asciiTheme="minorBidi" w:hAnsiTheme="minorBidi" w:cstheme="minorBidi"/>
+          <w:rtl/>
+        </w:rPr>
+        <w:t>, הוא מוזמן לבחינה (חלקית) נוספת כדי להבטיח שהוא אכן ראוי לציון שקיבל.</w:t>
       </w:r>
     </w:p>
     <w:p>
@@ -992,7 +1191,23 @@
           <w:rFonts w:asciiTheme="minorBidi" w:hAnsiTheme="minorBidi" w:cstheme="minorBidi"/>
           <w:rtl/>
         </w:rPr>
-        <w:t>למרות האמצעים אשר ננקטים כדי למנוע זיופים, עדיין ישנם אנשים אשר מצליחים להעלות את ציונם בבחינה באמצעות תשלום או בקשה מאדם זר שייגש למבחן במקומם בכדי לקבל ציון גבוה יותר.</w:t>
+        <w:t xml:space="preserve">למרות האמצעים אשר ננקטים כדי למנוע זיופים, עדיין ישנם אנשים אשר מצליחים להעלות את </w:t>
+      </w:r>
+      <w:proofErr w:type="spellStart"/>
+      <w:r>
+        <w:rPr>
+          <w:rFonts w:asciiTheme="minorBidi" w:hAnsiTheme="minorBidi" w:cstheme="minorBidi"/>
+          <w:rtl/>
+        </w:rPr>
+        <w:t>ציונם</w:t>
+      </w:r>
+      <w:proofErr w:type="spellEnd"/>
+      <w:r>
+        <w:rPr>
+          <w:rFonts w:asciiTheme="minorBidi" w:hAnsiTheme="minorBidi" w:cstheme="minorBidi"/>
+          <w:rtl/>
+        </w:rPr>
+        <w:t xml:space="preserve"> בבחינה באמצעות תשלום או בקשה מאדם זר שייגש למבחן במקומם בכדי לקבל ציון גבוה יותר.</w:t>
       </w:r>
     </w:p>
     <w:p>
@@ -1013,7 +1228,61 @@
     </w:p>
     <w:p>
       <w:pPr>
-        <w:pStyle w:val="Heading2"/>
+        <w:jc w:val="both"/>
+        <w:rPr>
+          <w:rFonts w:asciiTheme="minorBidi" w:hAnsiTheme="minorBidi" w:cstheme="minorBidi"/>
+          <w:rtl/>
+        </w:rPr>
+      </w:pPr>
+    </w:p>
+    <w:p>
+      <w:pPr>
+        <w:jc w:val="both"/>
+        <w:rPr>
+          <w:rFonts w:asciiTheme="minorBidi" w:hAnsiTheme="minorBidi" w:cstheme="minorBidi"/>
+          <w:rtl/>
+        </w:rPr>
+      </w:pPr>
+    </w:p>
+    <w:p>
+      <w:pPr>
+        <w:jc w:val="both"/>
+        <w:rPr>
+          <w:rFonts w:asciiTheme="minorBidi" w:hAnsiTheme="minorBidi" w:cstheme="minorBidi"/>
+          <w:rtl/>
+        </w:rPr>
+      </w:pPr>
+    </w:p>
+    <w:p>
+      <w:pPr>
+        <w:jc w:val="both"/>
+        <w:rPr>
+          <w:rFonts w:asciiTheme="minorBidi" w:hAnsiTheme="minorBidi" w:cstheme="minorBidi"/>
+          <w:rtl/>
+        </w:rPr>
+      </w:pPr>
+    </w:p>
+    <w:p>
+      <w:pPr>
+        <w:jc w:val="both"/>
+        <w:rPr>
+          <w:rFonts w:asciiTheme="minorBidi" w:hAnsiTheme="minorBidi" w:cstheme="minorBidi"/>
+          <w:rtl/>
+        </w:rPr>
+      </w:pPr>
+    </w:p>
+    <w:p>
+      <w:pPr>
+        <w:jc w:val="both"/>
+        <w:rPr>
+          <w:rFonts w:asciiTheme="minorBidi" w:hAnsiTheme="minorBidi" w:cstheme="minorBidi"/>
+          <w:rtl/>
+        </w:rPr>
+      </w:pPr>
+    </w:p>
+    <w:p>
+      <w:pPr>
+        <w:pStyle w:val="2"/>
         <w:ind w:left="2160" w:hanging="1440"/>
         <w:jc w:val="left"/>
         <w:rPr>
@@ -1070,7 +1339,59 @@
     </w:p>
     <w:p>
       <w:pPr>
-        <w:pStyle w:val="ListParagraph"/>
+        <w:ind w:left="720"/>
+        <w:jc w:val="both"/>
+        <w:rPr>
+          <w:rFonts w:asciiTheme="minorBidi" w:hAnsiTheme="minorBidi" w:cstheme="minorBidi"/>
+          <w:rtl/>
+        </w:rPr>
+      </w:pPr>
+    </w:p>
+    <w:p>
+      <w:pPr>
+        <w:pStyle w:val="a7"/>
+        <w:numPr>
+          <w:ilvl w:val="0"/>
+          <w:numId w:val="30"/>
+        </w:numPr>
+        <w:jc w:val="both"/>
+        <w:rPr>
+          <w:rFonts w:asciiTheme="minorBidi" w:hAnsiTheme="minorBidi" w:cstheme="minorBidi"/>
+          <w:rtl/>
+        </w:rPr>
+      </w:pPr>
+      <w:r>
+        <w:rPr>
+          <w:rFonts w:asciiTheme="minorBidi" w:hAnsiTheme="minorBidi" w:cstheme="minorBidi" w:hint="cs"/>
+          <w:rtl/>
+        </w:rPr>
+        <w:t>בכתב יד, בניגוד לכתב מודפס, המרווחים בין האותיות</w:t>
+      </w:r>
+      <w:r>
+        <w:rPr>
+          <w:rFonts w:asciiTheme="minorBidi" w:hAnsiTheme="minorBidi" w:cstheme="minorBidi" w:hint="cs"/>
+          <w:rtl/>
+        </w:rPr>
+        <w:t xml:space="preserve">, </w:t>
+      </w:r>
+      <w:r>
+        <w:rPr>
+          <w:rFonts w:asciiTheme="minorBidi" w:hAnsiTheme="minorBidi" w:cstheme="minorBidi" w:hint="cs"/>
+          <w:rtl/>
+        </w:rPr>
+        <w:t>המילים והשורות אינם קובעים, דבר המקשה בגילוי המילים אשר נשתמש בהם להשוואה בין כתבי היד</w:t>
+      </w:r>
+      <w:r>
+        <w:rPr>
+          <w:rFonts w:asciiTheme="minorBidi" w:hAnsiTheme="minorBidi" w:cstheme="minorBidi" w:hint="cs"/>
+          <w:rtl/>
+        </w:rPr>
+        <w:t>.</w:t>
+      </w:r>
+    </w:p>
+    <w:p>
+      <w:pPr>
+        <w:pStyle w:val="a7"/>
         <w:numPr>
           <w:ilvl w:val="0"/>
           <w:numId w:val="24"/>
@@ -1116,7 +1437,7 @@
     </w:p>
     <w:p>
       <w:pPr>
-        <w:pStyle w:val="ListParagraph"/>
+        <w:pStyle w:val="a7"/>
         <w:numPr>
           <w:ilvl w:val="0"/>
           <w:numId w:val="24"/>
@@ -1137,7 +1458,7 @@
     </w:p>
     <w:p>
       <w:pPr>
-        <w:pStyle w:val="ListParagraph"/>
+        <w:pStyle w:val="a7"/>
         <w:numPr>
           <w:ilvl w:val="0"/>
           <w:numId w:val="24"/>
@@ -1158,20 +1479,106 @@
     </w:p>
     <w:p>
       <w:pPr>
+        <w:pStyle w:val="a7"/>
+        <w:jc w:val="both"/>
+        <w:rPr>
+          <w:rFonts w:asciiTheme="minorBidi" w:hAnsiTheme="minorBidi" w:cstheme="minorBidi"/>
+        </w:rPr>
+      </w:pPr>
+    </w:p>
+    <w:p>
+      <w:pPr>
+        <w:jc w:val="both"/>
+        <w:rPr>
+          <w:rFonts w:asciiTheme="minorBidi" w:hAnsiTheme="minorBidi" w:cstheme="minorBidi"/>
+          <w:rtl/>
+        </w:rPr>
+      </w:pPr>
+    </w:p>
+    <w:p>
+      <w:pPr>
+        <w:jc w:val="both"/>
+        <w:rPr>
+          <w:rFonts w:asciiTheme="minorBidi" w:hAnsiTheme="minorBidi" w:cstheme="minorBidi"/>
+          <w:rtl/>
+        </w:rPr>
+      </w:pPr>
+    </w:p>
+    <w:p>
+      <w:pPr>
+        <w:jc w:val="both"/>
+        <w:rPr>
+          <w:rFonts w:asciiTheme="minorBidi" w:hAnsiTheme="minorBidi" w:cstheme="minorBidi"/>
+          <w:rtl/>
+        </w:rPr>
+      </w:pPr>
+    </w:p>
+    <w:p>
+      <w:pPr>
+        <w:jc w:val="both"/>
+        <w:rPr>
+          <w:rFonts w:asciiTheme="minorBidi" w:hAnsiTheme="minorBidi" w:cstheme="minorBidi"/>
+          <w:rtl/>
+        </w:rPr>
+      </w:pPr>
+    </w:p>
+    <w:p>
+      <w:pPr>
+        <w:jc w:val="both"/>
+        <w:rPr>
+          <w:rFonts w:asciiTheme="minorBidi" w:hAnsiTheme="minorBidi" w:cstheme="minorBidi"/>
+          <w:rtl/>
+        </w:rPr>
+      </w:pPr>
+    </w:p>
+    <w:p>
+      <w:pPr>
+        <w:jc w:val="both"/>
+        <w:rPr>
+          <w:rFonts w:asciiTheme="minorBidi" w:hAnsiTheme="minorBidi" w:cstheme="minorBidi"/>
+          <w:rtl/>
+        </w:rPr>
+      </w:pPr>
+    </w:p>
+    <w:p>
+      <w:pPr>
+        <w:jc w:val="both"/>
+        <w:rPr>
+          <w:rFonts w:asciiTheme="minorBidi" w:hAnsiTheme="minorBidi" w:cstheme="minorBidi"/>
+          <w:rtl/>
+        </w:rPr>
+      </w:pPr>
+    </w:p>
+    <w:p>
+      <w:pPr>
+        <w:jc w:val="both"/>
+        <w:rPr>
+          <w:rFonts w:asciiTheme="minorBidi" w:hAnsiTheme="minorBidi" w:cstheme="minorBidi"/>
+          <w:rtl/>
+        </w:rPr>
+      </w:pPr>
+    </w:p>
+    <w:p>
+      <w:pPr>
+        <w:jc w:val="both"/>
+        <w:rPr>
+          <w:rFonts w:asciiTheme="minorBidi" w:hAnsiTheme="minorBidi" w:cstheme="minorBidi"/>
+          <w:rtl/>
+        </w:rPr>
+      </w:pPr>
+    </w:p>
+    <w:p>
+      <w:pPr>
         <w:bidi w:val="0"/>
         <w:jc w:val="left"/>
         <w:rPr>
-          <w:rFonts w:cs="David"/>
-          <w:sz w:val="24"/>
-          <w:szCs w:val="24"/>
-          <w:rtl/>
-        </w:rPr>
-      </w:pPr>
-      <w:r>
-        <w:rPr>
-          <w:rFonts w:cs="David"/>
-          <w:sz w:val="24"/>
-          <w:szCs w:val="24"/>
+          <w:rFonts w:asciiTheme="minorBidi" w:hAnsiTheme="minorBidi" w:cstheme="minorBidi"/>
+          <w:rtl/>
+        </w:rPr>
+      </w:pPr>
+      <w:r>
+        <w:rPr>
+          <w:rFonts w:asciiTheme="minorBidi" w:hAnsiTheme="minorBidi" w:cstheme="minorBidi"/>
           <w:rtl/>
         </w:rPr>
         <w:br w:type="page"/>
@@ -1179,7 +1586,7 @@
     </w:p>
     <w:p>
       <w:pPr>
-        <w:pStyle w:val="IntenseQuote"/>
+        <w:pStyle w:val="ab"/>
         <w:rPr>
           <w:rtl/>
         </w:rPr>
@@ -1225,24 +1632,6 @@
           <w:rtl/>
         </w:rPr>
       </w:pPr>
-      <w:r>
-        <w:rPr>
-          <w:rFonts w:asciiTheme="minorBidi" w:hAnsiTheme="minorBidi" w:cstheme="minorBidi"/>
-          <w:sz w:val="24"/>
-          <w:szCs w:val="24"/>
-          <w:rtl/>
-        </w:rPr>
-        <w:t xml:space="preserve">הארכיטקטורה מתארת את מבנה </w:t>
-      </w:r>
-      <w:r>
-        <w:rPr>
-          <w:rFonts w:asciiTheme="minorBidi" w:hAnsiTheme="minorBidi" w:cstheme="minorBidi" w:hint="cs"/>
-          <w:sz w:val="24"/>
-          <w:szCs w:val="24"/>
-          <w:rtl/>
-        </w:rPr>
-        <w:t>הבדיקה:</w:t>
-      </w:r>
     </w:p>
     <w:p>
       <w:pPr>
@@ -1257,12 +1646,21 @@
       </w:pPr>
       <w:r>
         <w:rPr>
+          <w:rFonts w:asciiTheme="minorBidi" w:hAnsiTheme="minorBidi" w:cstheme="minorBidi"/>
+          <w:sz w:val="24"/>
+          <w:szCs w:val="24"/>
+          <w:rtl/>
+        </w:rPr>
+        <w:t xml:space="preserve">הארכיטקטורה מתארת את מבנה </w:t>
+      </w:r>
+      <w:r>
+        <w:rPr>
           <w:rFonts w:asciiTheme="minorBidi" w:hAnsiTheme="minorBidi" w:cstheme="minorBidi" w:hint="cs"/>
           <w:sz w:val="24"/>
           <w:szCs w:val="24"/>
           <w:rtl/>
         </w:rPr>
-        <w:t>התוכנית תקבל כקלט 2 מבחנים ותחזיר את הסיכוי ששני המבחנים נכתבו ע"י אותו אדם.</w:t>
+        <w:t>הבדיקה:</w:t>
       </w:r>
     </w:p>
     <w:p>
@@ -1283,12 +1681,57 @@
           <w:szCs w:val="24"/>
           <w:rtl/>
         </w:rPr>
-        <w:t>אופן הבדיקה:</w:t>
-      </w:r>
-    </w:p>
-    <w:p>
-      <w:pPr>
-        <w:pStyle w:val="ListParagraph"/>
+        <w:t>התוכנית תקבל כקלט 2 מבחנים ותחזיר את הסיכוי ששני המבחנים נכתבו ע"י אותו אדם.</w:t>
+      </w:r>
+    </w:p>
+    <w:p>
+      <w:pPr>
+        <w:spacing w:line="360" w:lineRule="auto"/>
+        <w:jc w:val="left"/>
+        <w:rPr>
+          <w:rFonts w:asciiTheme="minorBidi" w:hAnsiTheme="minorBidi" w:cstheme="minorBidi"/>
+          <w:color w:val="FF0000"/>
+          <w:sz w:val="24"/>
+          <w:szCs w:val="24"/>
+          <w:rtl/>
+        </w:rPr>
+      </w:pPr>
+      <w:r>
+        <w:rPr>
+          <w:rFonts w:asciiTheme="minorBidi" w:hAnsiTheme="minorBidi" w:cstheme="minorBidi" w:hint="cs"/>
+          <w:color w:val="FF0000"/>
+          <w:sz w:val="24"/>
+          <w:szCs w:val="24"/>
+          <w:rtl/>
+        </w:rPr>
+        <w:t>אופן הבדיקה</w:t>
+      </w:r>
+      <w:r>
+        <w:rPr>
+          <w:rFonts w:asciiTheme="minorBidi" w:hAnsiTheme="minorBidi" w:cstheme="minorBidi" w:hint="cs"/>
+          <w:color w:val="FF0000"/>
+          <w:sz w:val="24"/>
+          <w:szCs w:val="24"/>
+          <w:highlight w:val="darkBlue"/>
+          <w:rtl/>
+        </w:rPr>
+        <w:t>:</w:t>
+      </w:r>
+      <w:r>
+        <w:rPr>
+          <w:rFonts w:asciiTheme="minorBidi" w:hAnsiTheme="minorBidi" w:cstheme="minorBidi" w:hint="cs"/>
+          <w:color w:val="FF0000"/>
+          <w:sz w:val="24"/>
+          <w:szCs w:val="24"/>
+          <w:highlight w:val="darkBlue"/>
+          <w:rtl/>
+        </w:rPr>
+        <w:t xml:space="preserve"> ( נראה לי נוריד את החלק הזה)</w:t>
+      </w:r>
+    </w:p>
+    <w:p>
+      <w:pPr>
+        <w:pStyle w:val="a7"/>
         <w:numPr>
           <w:ilvl w:val="0"/>
           <w:numId w:val="25"/>
@@ -1297,12 +1740,14 @@
         <w:jc w:val="both"/>
         <w:rPr>
           <w:rFonts w:asciiTheme="minorBidi" w:hAnsiTheme="minorBidi" w:cstheme="minorBidi"/>
+          <w:color w:val="FF0000"/>
           <w:sz w:val="24"/>
         </w:rPr>
       </w:pPr>
       <w:r>
         <w:rPr>
           <w:rFonts w:asciiTheme="minorBidi" w:hAnsiTheme="minorBidi" w:cstheme="minorBidi" w:hint="cs"/>
+          <w:color w:val="FF0000"/>
           <w:sz w:val="24"/>
           <w:rtl/>
         </w:rPr>
@@ -1311,7 +1756,7 @@
     </w:p>
     <w:p>
       <w:pPr>
-        <w:pStyle w:val="ListParagraph"/>
+        <w:pStyle w:val="a7"/>
         <w:numPr>
           <w:ilvl w:val="0"/>
           <w:numId w:val="25"/>
@@ -1320,12 +1765,14 @@
         <w:jc w:val="both"/>
         <w:rPr>
           <w:rFonts w:asciiTheme="minorBidi" w:hAnsiTheme="minorBidi" w:cstheme="minorBidi"/>
+          <w:color w:val="FF0000"/>
           <w:sz w:val="24"/>
         </w:rPr>
       </w:pPr>
       <w:r>
         <w:rPr>
           <w:rFonts w:asciiTheme="minorBidi" w:hAnsiTheme="minorBidi" w:cstheme="minorBidi" w:hint="cs"/>
+          <w:color w:val="FF0000"/>
           <w:sz w:val="24"/>
           <w:rtl/>
         </w:rPr>
@@ -1334,7 +1781,7 @@
     </w:p>
     <w:p>
       <w:pPr>
-        <w:pStyle w:val="ListParagraph"/>
+        <w:pStyle w:val="a7"/>
         <w:numPr>
           <w:ilvl w:val="0"/>
           <w:numId w:val="25"/>
@@ -1343,12 +1790,14 @@
         <w:jc w:val="both"/>
         <w:rPr>
           <w:rFonts w:asciiTheme="minorBidi" w:hAnsiTheme="minorBidi" w:cstheme="minorBidi"/>
+          <w:color w:val="FF0000"/>
           <w:sz w:val="24"/>
         </w:rPr>
       </w:pPr>
       <w:r>
         <w:rPr>
           <w:rFonts w:asciiTheme="minorBidi" w:hAnsiTheme="minorBidi" w:cstheme="minorBidi" w:hint="cs"/>
+          <w:color w:val="FF0000"/>
           <w:sz w:val="24"/>
           <w:rtl/>
         </w:rPr>
@@ -1357,7 +1806,7 @@
     </w:p>
     <w:p>
       <w:pPr>
-        <w:pStyle w:val="ListParagraph"/>
+        <w:pStyle w:val="a7"/>
         <w:numPr>
           <w:ilvl w:val="0"/>
           <w:numId w:val="25"/>
@@ -1366,18 +1815,10 @@
         <w:jc w:val="both"/>
         <w:rPr>
           <w:rFonts w:asciiTheme="minorBidi" w:hAnsiTheme="minorBidi" w:cstheme="minorBidi"/>
-          <w:sz w:val="24"/>
-          <w:rtl/>
-        </w:rPr>
-      </w:pPr>
-      <w:r>
-        <w:rPr>
-          <w:rFonts w:asciiTheme="minorBidi" w:hAnsiTheme="minorBidi" w:cstheme="minorBidi" w:hint="cs"/>
-          <w:sz w:val="24"/>
-          <w:rtl/>
-        </w:rPr>
-        <w:t xml:space="preserve">עבור כל המילים הנמצאות במאגר ההשוואה, נערוך השוואה בין שני מאגרי המילים ע"י זיהוי אופן כתיבת כל מילה ונחזיר את תוצאת ההשוואה. </w:t>
-      </w:r>
+          <w:color w:val="FF0000"/>
+          <w:sz w:val="24"/>
+        </w:rPr>
+      </w:pPr>
       <w:r>
         <w:rPr>
           <w:rFonts w:asciiTheme="minorBidi" w:hAnsiTheme="minorBidi" w:cstheme="minorBidi" w:hint="cs"/>
@@ -1385,26 +1826,323 @@
           <w:sz w:val="24"/>
           <w:rtl/>
         </w:rPr>
-        <w:t>התוכנית תחזיר את ממוצע התוצאות של כלל ההשוואות שנעשו</w:t>
-      </w:r>
+        <w:t>עבור כל המילים הנמצאות במאגר ההשוואה, נערוך השוואה בין שני מאגרי המילים ע"י זיהוי אופן כתיבת כל מילה ונחזיר את תוצאת ההשוואה. התוכנית תחזיר את ממוצע התוצאות של כלל ההשוואות שנעשו.</w:t>
+      </w:r>
+    </w:p>
+    <w:p>
+      <w:pPr>
+        <w:pStyle w:val="a7"/>
+        <w:spacing w:line="360" w:lineRule="auto"/>
+        <w:jc w:val="both"/>
+        <w:rPr>
+          <w:rFonts w:asciiTheme="minorBidi" w:hAnsiTheme="minorBidi" w:cstheme="minorBidi"/>
+          <w:rtl/>
+        </w:rPr>
+      </w:pPr>
+    </w:p>
+    <w:p>
+      <w:pPr>
+        <w:pStyle w:val="a7"/>
+        <w:spacing w:line="360" w:lineRule="auto"/>
+        <w:jc w:val="both"/>
+        <w:rPr>
+          <w:rFonts w:asciiTheme="minorBidi" w:hAnsiTheme="minorBidi" w:cstheme="minorBidi"/>
+          <w:sz w:val="24"/>
+          <w:rtl/>
+        </w:rPr>
+      </w:pPr>
       <w:r>
         <w:rPr>
           <w:rFonts w:asciiTheme="minorBidi" w:hAnsiTheme="minorBidi" w:cstheme="minorBidi" w:hint="cs"/>
-          <w:sz w:val="24"/>
-          <w:rtl/>
-        </w:rPr>
-        <w:t>.</w:t>
-      </w:r>
-      <w:r>
+          <w:rtl/>
+        </w:rPr>
+        <w:t>על מנת לבצע זיהוי של כתב יד שונה בין 2 מועדים של אותו נבחן, נדרש תהליך המורכב מ</w:t>
+      </w:r>
+      <w:r>
+        <w:rPr>
+          <w:rFonts w:asciiTheme="minorBidi" w:hAnsiTheme="minorBidi" w:cstheme="minorBidi" w:hint="cs"/>
+          <w:rtl/>
+        </w:rPr>
+        <w:t>שלושה</w:t>
+      </w:r>
+      <w:r>
+        <w:rPr>
+          <w:rFonts w:asciiTheme="minorBidi" w:hAnsiTheme="minorBidi" w:cstheme="minorBidi" w:hint="cs"/>
+          <w:rtl/>
+        </w:rPr>
+        <w:t xml:space="preserve"> חלקים מרכזיים שאיתם אנו נתמודד בפרויקט זה.</w:t>
+      </w:r>
+    </w:p>
+    <w:p>
+      <w:pPr>
+        <w:jc w:val="both"/>
         <w:rPr>
           <w:rFonts w:asciiTheme="minorBidi" w:hAnsiTheme="minorBidi" w:cstheme="minorBidi"/>
+          <w:rtl/>
+        </w:rPr>
+      </w:pPr>
+    </w:p>
+    <w:p>
+      <w:pPr>
+        <w:jc w:val="both"/>
+        <w:rPr>
+          <w:rFonts w:asciiTheme="minorBidi" w:hAnsiTheme="minorBidi" w:cstheme="minorBidi"/>
+          <w:rtl/>
+        </w:rPr>
+      </w:pPr>
+      <w:r>
+        <w:rPr>
+          <w:rFonts w:asciiTheme="minorBidi" w:hAnsiTheme="minorBidi" w:cstheme="minorBidi" w:hint="cs"/>
+          <w:rtl/>
+        </w:rPr>
+        <w:t xml:space="preserve">1.שלב הגילוי </w:t>
+      </w:r>
+      <w:r>
+        <w:rPr>
+          <w:rFonts w:asciiTheme="minorBidi" w:hAnsiTheme="minorBidi" w:cstheme="minorBidi"/>
+          <w:rtl/>
+        </w:rPr>
+        <w:t>–</w:t>
+      </w:r>
+      <w:r>
+        <w:rPr>
+          <w:rFonts w:asciiTheme="minorBidi" w:hAnsiTheme="minorBidi" w:cstheme="minorBidi" w:hint="cs"/>
+          <w:rtl/>
+        </w:rPr>
+        <w:t xml:space="preserve"> בחלק זה ננתח את התמונה המכילה את החיבור, במטרה לזהות את המילים שכתב הנבחן. בשלב הגילוי נעזר בחלקים מפרויקט גמר נוסף אשר נעשה ע"י איתי חפץ ומורן </w:t>
+      </w:r>
+      <w:proofErr w:type="spellStart"/>
+      <w:r>
+        <w:rPr>
+          <w:rFonts w:asciiTheme="minorBidi" w:hAnsiTheme="minorBidi" w:cstheme="minorBidi" w:hint="cs"/>
+          <w:rtl/>
+        </w:rPr>
+        <w:t>זרגרי</w:t>
+      </w:r>
+      <w:proofErr w:type="spellEnd"/>
+      <w:r>
+        <w:rPr>
+          <w:rFonts w:asciiTheme="minorBidi" w:hAnsiTheme="minorBidi" w:cstheme="minorBidi" w:hint="cs"/>
+          <w:rtl/>
+        </w:rPr>
+        <w:t xml:space="preserve"> אשר חקרו את נושא זיהוי כתב יד והמרתו לטקסט ממוחשב. תהליך הגילוי מורכב מ</w:t>
+      </w:r>
+      <w:r>
+        <w:rPr>
+          <w:rFonts w:asciiTheme="minorBidi" w:hAnsiTheme="minorBidi" w:cstheme="minorBidi" w:hint="cs"/>
+          <w:rtl/>
+        </w:rPr>
+        <w:t xml:space="preserve">שלושה </w:t>
+      </w:r>
+      <w:r>
+        <w:rPr>
+          <w:rFonts w:asciiTheme="minorBidi" w:hAnsiTheme="minorBidi" w:cstheme="minorBidi" w:hint="cs"/>
+          <w:rtl/>
+        </w:rPr>
+        <w:t>תתי שלבים עיקריים:</w:t>
+      </w:r>
+    </w:p>
+    <w:p>
+      <w:pPr>
+        <w:pStyle w:val="a7"/>
+        <w:numPr>
+          <w:ilvl w:val="0"/>
+          <w:numId w:val="31"/>
+        </w:numPr>
+        <w:jc w:val="both"/>
+        <w:rPr>
+          <w:rFonts w:asciiTheme="minorBidi" w:hAnsiTheme="minorBidi" w:cstheme="minorBidi"/>
+          <w:rtl/>
+        </w:rPr>
+      </w:pPr>
+      <w:r>
+        <w:rPr>
+          <w:rFonts w:asciiTheme="minorBidi" w:hAnsiTheme="minorBidi" w:cstheme="minorBidi" w:hint="cs"/>
+          <w:rtl/>
+        </w:rPr>
+        <w:t xml:space="preserve">חיתוך התמונה </w:t>
+      </w:r>
+      <w:r>
+        <w:rPr>
+          <w:rFonts w:asciiTheme="minorBidi" w:hAnsiTheme="minorBidi" w:cstheme="minorBidi"/>
+          <w:rtl/>
+        </w:rPr>
+        <w:t>–</w:t>
+      </w:r>
+      <w:r>
+        <w:rPr>
+          <w:rFonts w:asciiTheme="minorBidi" w:hAnsiTheme="minorBidi" w:cstheme="minorBidi" w:hint="cs"/>
+          <w:rtl/>
+        </w:rPr>
+        <w:t xml:space="preserve"> חיתוך קצוות התמונה במטרה ללכוד רק את הטקסט הנכתב על ידי הנבחן.</w:t>
+      </w:r>
+    </w:p>
+    <w:p>
+      <w:pPr>
+        <w:pStyle w:val="a7"/>
+        <w:numPr>
+          <w:ilvl w:val="0"/>
+          <w:numId w:val="27"/>
+        </w:numPr>
+        <w:jc w:val="both"/>
+        <w:rPr>
+          <w:rFonts w:asciiTheme="minorBidi" w:hAnsiTheme="minorBidi" w:cstheme="minorBidi"/>
+        </w:rPr>
+      </w:pPr>
+      <w:r>
+        <w:rPr>
+          <w:rFonts w:asciiTheme="minorBidi" w:hAnsiTheme="minorBidi" w:cstheme="minorBidi" w:hint="cs"/>
+          <w:rtl/>
+        </w:rPr>
+        <w:t>גילוי שורות - מציאת השורות בהן מופיע הטקסט הכתוב של הנבחן</w:t>
+      </w:r>
+    </w:p>
+    <w:p>
+      <w:pPr>
+        <w:pStyle w:val="a7"/>
+        <w:numPr>
+          <w:ilvl w:val="0"/>
+          <w:numId w:val="27"/>
+        </w:numPr>
+        <w:jc w:val="both"/>
+        <w:rPr>
+          <w:rFonts w:asciiTheme="minorBidi" w:hAnsiTheme="minorBidi" w:cstheme="minorBidi"/>
+        </w:rPr>
+      </w:pPr>
+      <w:r>
+        <w:rPr>
+          <w:rFonts w:asciiTheme="minorBidi" w:hAnsiTheme="minorBidi" w:cstheme="minorBidi" w:hint="cs"/>
+          <w:rtl/>
+        </w:rPr>
+        <w:t xml:space="preserve">גילוי המילים </w:t>
+      </w:r>
+      <w:r>
+        <w:rPr>
+          <w:rFonts w:asciiTheme="minorBidi" w:hAnsiTheme="minorBidi" w:cstheme="minorBidi"/>
+          <w:rtl/>
+        </w:rPr>
+        <w:t>–</w:t>
+      </w:r>
+      <w:r>
+        <w:rPr>
+          <w:rFonts w:asciiTheme="minorBidi" w:hAnsiTheme="minorBidi" w:cstheme="minorBidi" w:hint="cs"/>
+          <w:rtl/>
+        </w:rPr>
+        <w:t xml:space="preserve"> הפרדת השורות למילים.</w:t>
+      </w:r>
+    </w:p>
+    <w:p>
+      <w:pPr>
+        <w:jc w:val="both"/>
+        <w:rPr>
+          <w:rFonts w:asciiTheme="minorBidi" w:hAnsiTheme="minorBidi" w:cstheme="minorBidi"/>
+          <w:rtl/>
+        </w:rPr>
+      </w:pPr>
+    </w:p>
+    <w:p>
+      <w:pPr>
+        <w:jc w:val="both"/>
+        <w:rPr>
+          <w:rFonts w:asciiTheme="minorBidi" w:hAnsiTheme="minorBidi" w:cstheme="minorBidi"/>
+          <w:rtl/>
+        </w:rPr>
+      </w:pPr>
+      <w:r>
+        <w:rPr>
+          <w:rFonts w:asciiTheme="minorBidi" w:hAnsiTheme="minorBidi" w:cstheme="minorBidi" w:hint="cs"/>
+          <w:rtl/>
+        </w:rPr>
+        <w:t xml:space="preserve">2.שלב הזיהוי </w:t>
+      </w:r>
+      <w:r>
+        <w:rPr>
+          <w:rFonts w:asciiTheme="minorBidi" w:hAnsiTheme="minorBidi" w:cstheme="minorBidi"/>
+          <w:rtl/>
+        </w:rPr>
+        <w:t>–</w:t>
+      </w:r>
+      <w:r>
+        <w:rPr>
+          <w:rFonts w:asciiTheme="minorBidi" w:hAnsiTheme="minorBidi" w:cstheme="minorBidi" w:hint="cs"/>
+          <w:rtl/>
+        </w:rPr>
+        <w:t xml:space="preserve"> לאחר שגילינו היכן בתמונה נמצאים המילים אשר נכתבו על ידי הנבחן, נרצה לברור רק את המילים הנפוצות ביותר בקטעי החיבור. כלומ</w:t>
+      </w:r>
+      <w:r>
+        <w:rPr>
+          <w:rFonts w:asciiTheme="minorBidi" w:hAnsiTheme="minorBidi" w:cstheme="minorBidi" w:hint="eastAsia"/>
+          <w:rtl/>
+        </w:rPr>
+        <w:t>ר</w:t>
+      </w:r>
+      <w:r>
+        <w:rPr>
+          <w:rFonts w:asciiTheme="minorBidi" w:hAnsiTheme="minorBidi" w:cstheme="minorBidi" w:hint="cs"/>
+          <w:rtl/>
+        </w:rPr>
+        <w:t>, בשלב זה נרצה לסנן את המילים אשר באמצעותם נערוך את תהליך האימות. על מנת לבצע את שלב זה, נשתמש בעזרת אלגוריתם למידה אשר תחליט האם המילה שגילינו שייכת לקבוצת המילים הנפוצות או לא.</w:t>
+      </w:r>
+    </w:p>
+    <w:p>
+      <w:pPr>
+        <w:jc w:val="both"/>
+        <w:rPr>
+          <w:rFonts w:asciiTheme="minorBidi" w:hAnsiTheme="minorBidi" w:cstheme="minorBidi"/>
+          <w:rtl/>
+        </w:rPr>
+      </w:pPr>
+    </w:p>
+    <w:p>
+      <w:pPr>
+        <w:jc w:val="both"/>
+        <w:rPr>
+          <w:rFonts w:asciiTheme="minorBidi" w:hAnsiTheme="minorBidi" w:cstheme="minorBidi"/>
+          <w:rtl/>
+        </w:rPr>
+      </w:pPr>
+      <w:r>
+        <w:rPr>
+          <w:rFonts w:asciiTheme="minorBidi" w:hAnsiTheme="minorBidi" w:cstheme="minorBidi" w:hint="cs"/>
+          <w:rtl/>
+        </w:rPr>
+        <w:t xml:space="preserve">3.שלב האימות </w:t>
+      </w:r>
+      <w:r>
+        <w:rPr>
+          <w:rFonts w:asciiTheme="minorBidi" w:hAnsiTheme="minorBidi" w:cstheme="minorBidi"/>
+          <w:rtl/>
+        </w:rPr>
+        <w:t>–</w:t>
+      </w:r>
+      <w:r>
+        <w:rPr>
+          <w:rFonts w:asciiTheme="minorBidi" w:hAnsiTheme="minorBidi" w:cstheme="minorBidi" w:hint="cs"/>
+          <w:rtl/>
+        </w:rPr>
+        <w:t xml:space="preserve"> אחרי שבררנו קבוצת מילים להשוואה מכל חיבור, נערוך השוואה בין שני מאגרי המילים על ידי זיהוי אופן כתיבת כל מילה ונחזיר את תוצאות ההשוואה. כלומר, בעזרת אלגוריתם למידה ועיבוד תמונה, נערוך השוואה בין המילים הדומות במטרה לזהות האם כל מילה מהמבחן הראשון נכתבת באופן זהה למילה הנכתבת במבחן השני.</w:t>
+      </w:r>
+    </w:p>
+    <w:p>
+      <w:pPr>
+        <w:bidi w:val="0"/>
+        <w:jc w:val="left"/>
+        <w:rPr>
+          <w:rFonts w:asciiTheme="minorBidi" w:hAnsiTheme="minorBidi" w:cstheme="minorBidi"/>
+          <w:rtl/>
+        </w:rPr>
+      </w:pPr>
+      <w:r>
+        <w:rPr>
+          <w:rFonts w:asciiTheme="minorBidi" w:hAnsiTheme="minorBidi" w:cstheme="minorBidi"/>
+          <w:rtl/>
         </w:rPr>
         <w:br w:type="page"/>
       </w:r>
     </w:p>
     <w:p>
       <w:pPr>
-        <w:pStyle w:val="IntenseQuote"/>
+        <w:pStyle w:val="ab"/>
         <w:rPr>
           <w:rtl/>
         </w:rPr>
@@ -1484,7 +2222,7 @@
     </w:p>
     <w:p>
       <w:pPr>
-        <w:pStyle w:val="ListParagraph"/>
+        <w:pStyle w:val="a7"/>
         <w:rPr>
           <w:rFonts w:ascii="David" w:eastAsiaTheme="minorHAnsi" w:hAnsi="David"/>
           <w:sz w:val="24"/>
@@ -1496,7 +2234,7 @@
       <w:pPr>
         <w:jc w:val="left"/>
         <w:rPr>
-          <w:rFonts w:ascii="David" w:hAnsi="David" w:cs="David" w:hint="cs"/>
+          <w:rFonts w:ascii="David" w:hAnsi="David" w:cs="David"/>
           <w:sz w:val="24"/>
           <w:szCs w:val="24"/>
           <w:rtl/>
@@ -1554,12 +2292,22 @@
       <w:pPr>
         <w:jc w:val="left"/>
         <w:rPr>
+          <w:rFonts w:ascii="David" w:hAnsi="David" w:cs="David"/>
+          <w:sz w:val="24"/>
+          <w:szCs w:val="24"/>
+          <w:rtl/>
+        </w:rPr>
+      </w:pPr>
+      <w:r>
+        <w:rPr>
           <w:rFonts w:ascii="David" w:hAnsi="David" w:cs="David" w:hint="cs"/>
           <w:sz w:val="24"/>
           <w:szCs w:val="24"/>
           <w:rtl/>
         </w:rPr>
-      </w:pPr>
+        <w:t xml:space="preserve">המאמר מתאר את </w:t>
+      </w:r>
+      <w:proofErr w:type="spellStart"/>
       <w:r>
         <w:rPr>
           <w:rFonts w:ascii="David" w:hAnsi="David" w:cs="David" w:hint="cs"/>
@@ -1567,7 +2315,17 @@
           <w:szCs w:val="24"/>
           <w:rtl/>
         </w:rPr>
-        <w:t xml:space="preserve">המאמר מתאר את הדימיון בין הבעיה הנתונה לבין זיהוי חתימה המשתמש ב- </w:t>
+        <w:t>הדימיון</w:t>
+      </w:r>
+      <w:proofErr w:type="spellEnd"/>
+      <w:r>
+        <w:rPr>
+          <w:rFonts w:ascii="David" w:hAnsi="David" w:cs="David" w:hint="cs"/>
+          <w:sz w:val="24"/>
+          <w:szCs w:val="24"/>
+          <w:rtl/>
+        </w:rPr>
+        <w:t xml:space="preserve"> בין הבעיה הנתונה לבין זיהוי חתימה המשתמש ב- </w:t>
       </w:r>
       <w:proofErr w:type="spellStart"/>
       <w:r>
@@ -1618,7 +2376,7 @@
       <w:pPr>
         <w:jc w:val="both"/>
         <w:rPr>
-          <w:rFonts w:ascii="David" w:hAnsi="David" w:cs="David" w:hint="cs"/>
+          <w:rFonts w:ascii="David" w:hAnsi="David" w:cs="David"/>
           <w:sz w:val="24"/>
           <w:szCs w:val="24"/>
           <w:rtl/>
@@ -1672,10 +2430,15 @@
       <w:pPr>
         <w:bidi w:val="0"/>
         <w:jc w:val="left"/>
+      </w:pPr>
+    </w:p>
+    <w:p>
+      <w:pPr>
+        <w:bidi w:val="0"/>
+        <w:jc w:val="left"/>
         <w:rPr>
           <w:sz w:val="44"/>
           <w:szCs w:val="44"/>
-          <w:rtl/>
         </w:rPr>
       </w:pPr>
       <w:hyperlink r:id="rId10" w:history="1">
@@ -1699,10 +2462,677 @@
           <w:szCs w:val="44"/>
         </w:rPr>
       </w:pPr>
-      <w:r>
+    </w:p>
+    <w:p>
+      <w:pPr>
+        <w:bidi w:val="0"/>
+        <w:jc w:val="left"/>
         <w:rPr>
           <w:sz w:val="44"/>
           <w:szCs w:val="44"/>
+        </w:rPr>
+      </w:pPr>
+    </w:p>
+    <w:p>
+      <w:pPr>
+        <w:jc w:val="left"/>
+        <w:rPr>
+          <w:sz w:val="44"/>
+          <w:szCs w:val="44"/>
+          <w:u w:val="single"/>
+          <w:rtl/>
+        </w:rPr>
+      </w:pPr>
+      <w:r>
+        <w:rPr>
+          <w:u w:val="single"/>
+        </w:rPr>
+        <w:t>Matching Handwritten Document Images</w:t>
+      </w:r>
+    </w:p>
+    <w:p>
+      <w:pPr>
+        <w:jc w:val="left"/>
+        <w:rPr>
+          <w:sz w:val="44"/>
+          <w:szCs w:val="44"/>
+          <w:u w:val="single"/>
+          <w:rtl/>
+        </w:rPr>
+      </w:pPr>
+    </w:p>
+    <w:p>
+      <w:pPr>
+        <w:jc w:val="left"/>
+        <w:rPr>
+          <w:rFonts w:ascii="David" w:hAnsi="David" w:cs="David"/>
+          <w:sz w:val="24"/>
+          <w:szCs w:val="24"/>
+          <w:rtl/>
+        </w:rPr>
+      </w:pPr>
+      <w:r>
+        <w:rPr>
+          <w:rFonts w:ascii="David" w:hAnsi="David" w:cs="David" w:hint="cs"/>
+          <w:sz w:val="24"/>
+          <w:szCs w:val="24"/>
+          <w:rtl/>
+        </w:rPr>
+        <w:t xml:space="preserve">המאמר </w:t>
+      </w:r>
+      <w:r>
+        <w:rPr>
+          <w:rFonts w:ascii="David" w:hAnsi="David" w:cs="David" w:hint="cs"/>
+          <w:sz w:val="24"/>
+          <w:szCs w:val="24"/>
+          <w:rtl/>
+        </w:rPr>
+        <w:t>עוסק</w:t>
+      </w:r>
+      <w:r>
+        <w:rPr>
+          <w:rFonts w:ascii="David" w:hAnsi="David" w:cs="David" w:hint="cs"/>
+          <w:sz w:val="24"/>
+          <w:szCs w:val="24"/>
+          <w:rtl/>
+        </w:rPr>
+        <w:t xml:space="preserve"> בסכמה של פעולות כדי לבדוק התאמה בין שני כתבי יד מקבצים שונים.</w:t>
+      </w:r>
+    </w:p>
+    <w:p>
+      <w:pPr>
+        <w:jc w:val="left"/>
+        <w:rPr>
+          <w:rFonts w:ascii="David" w:hAnsi="David" w:cs="David"/>
+          <w:sz w:val="24"/>
+          <w:szCs w:val="24"/>
+        </w:rPr>
+      </w:pPr>
+      <w:r>
+        <w:rPr>
+          <w:rFonts w:hint="cs"/>
+          <w:rtl/>
+        </w:rPr>
+        <w:t>ע"פ המאמר,</w:t>
+      </w:r>
+      <w:r>
+        <w:rPr>
+          <w:rFonts w:ascii="David" w:hAnsi="David" w:cs="David" w:hint="cs"/>
+          <w:sz w:val="24"/>
+          <w:szCs w:val="24"/>
+          <w:rtl/>
+        </w:rPr>
+        <w:t xml:space="preserve"> הבדיקה מבוצעת בצורה </w:t>
+      </w:r>
+      <w:r>
+        <w:rPr>
+          <w:rFonts w:ascii="David" w:hAnsi="David" w:cs="David" w:hint="cs"/>
+          <w:sz w:val="24"/>
+          <w:szCs w:val="24"/>
+          <w:rtl/>
+        </w:rPr>
+        <w:t>המיטבית</w:t>
+      </w:r>
+      <w:r>
+        <w:rPr>
+          <w:rFonts w:ascii="David" w:hAnsi="David" w:cs="David" w:hint="cs"/>
+          <w:sz w:val="24"/>
+          <w:szCs w:val="24"/>
+          <w:rtl/>
+        </w:rPr>
+        <w:t xml:space="preserve"> כאשר ב</w:t>
+      </w:r>
+      <w:r>
+        <w:rPr>
+          <w:rFonts w:ascii="David" w:hAnsi="David" w:cs="David"/>
+          <w:sz w:val="24"/>
+          <w:szCs w:val="24"/>
+          <w:rtl/>
+        </w:rPr>
+        <w:t>מסמ</w:t>
+      </w:r>
+      <w:r>
+        <w:rPr>
+          <w:rFonts w:ascii="David" w:hAnsi="David" w:cs="David" w:hint="cs"/>
+          <w:sz w:val="24"/>
+          <w:szCs w:val="24"/>
+          <w:rtl/>
+        </w:rPr>
+        <w:t>כים</w:t>
+      </w:r>
+      <w:r>
+        <w:rPr>
+          <w:rFonts w:ascii="David" w:hAnsi="David" w:cs="David"/>
+          <w:sz w:val="24"/>
+          <w:szCs w:val="24"/>
+          <w:rtl/>
+        </w:rPr>
+        <w:t xml:space="preserve"> יש מספר גדול ביותר של התאמות מילים</w:t>
+      </w:r>
+      <w:r>
+        <w:rPr>
+          <w:rFonts w:ascii="David" w:hAnsi="David" w:cs="David" w:hint="cs"/>
+          <w:sz w:val="24"/>
+          <w:szCs w:val="24"/>
+          <w:rtl/>
+        </w:rPr>
+        <w:t>.</w:t>
+      </w:r>
+      <w:r>
+        <w:rPr>
+          <w:rFonts w:ascii="David" w:hAnsi="David" w:cs="David" w:hint="cs"/>
+          <w:sz w:val="24"/>
+          <w:szCs w:val="24"/>
+          <w:rtl/>
+        </w:rPr>
+        <w:t xml:space="preserve"> </w:t>
+      </w:r>
+      <w:r>
+        <w:rPr>
+          <w:rFonts w:ascii="David" w:hAnsi="David" w:cs="David" w:hint="cs"/>
+          <w:sz w:val="24"/>
+          <w:szCs w:val="24"/>
+          <w:rtl/>
+        </w:rPr>
+        <w:t>ה</w:t>
+      </w:r>
+      <w:r>
+        <w:rPr>
+          <w:rFonts w:ascii="David" w:hAnsi="David" w:cs="David" w:hint="cs"/>
+          <w:sz w:val="24"/>
+          <w:szCs w:val="24"/>
+          <w:rtl/>
+        </w:rPr>
+        <w:t>זיהוי</w:t>
+      </w:r>
+      <w:r>
+        <w:rPr>
+          <w:rFonts w:ascii="David" w:hAnsi="David" w:cs="David" w:hint="cs"/>
+          <w:sz w:val="24"/>
+          <w:szCs w:val="24"/>
+          <w:rtl/>
+        </w:rPr>
+        <w:t xml:space="preserve"> </w:t>
+      </w:r>
+      <w:r>
+        <w:rPr>
+          <w:rFonts w:ascii="David" w:hAnsi="David" w:cs="David" w:hint="cs"/>
+          <w:sz w:val="24"/>
+          <w:szCs w:val="24"/>
+          <w:rtl/>
+        </w:rPr>
+        <w:t>מילים דומות בעזרת רשת נוירונים</w:t>
+      </w:r>
+      <w:r>
+        <w:rPr>
+          <w:rFonts w:ascii="David" w:hAnsi="David" w:cs="David" w:hint="cs"/>
+          <w:sz w:val="24"/>
+          <w:szCs w:val="24"/>
+          <w:rtl/>
+        </w:rPr>
+        <w:t xml:space="preserve"> אשר השתמשו בכמה מאגרי מידע גדולים כדי לאמן אותה</w:t>
+      </w:r>
+      <w:r>
+        <w:rPr>
+          <w:rFonts w:ascii="David" w:hAnsi="David" w:cs="David" w:hint="cs"/>
+          <w:sz w:val="24"/>
+          <w:szCs w:val="24"/>
+          <w:rtl/>
+        </w:rPr>
+        <w:t>.</w:t>
+      </w:r>
+      <w:r>
+        <w:rPr>
+          <w:rFonts w:ascii="David" w:hAnsi="David" w:cs="David" w:hint="cs"/>
+          <w:sz w:val="24"/>
+          <w:szCs w:val="24"/>
+          <w:rtl/>
+        </w:rPr>
+        <w:t xml:space="preserve"> מתואר הקריטריונים אשר </w:t>
+      </w:r>
+      <w:proofErr w:type="spellStart"/>
+      <w:r>
+        <w:rPr>
+          <w:rFonts w:ascii="David" w:hAnsi="David" w:cs="David" w:hint="cs"/>
+          <w:sz w:val="24"/>
+          <w:szCs w:val="24"/>
+          <w:rtl/>
+        </w:rPr>
+        <w:t>שומשו</w:t>
+      </w:r>
+      <w:proofErr w:type="spellEnd"/>
+      <w:r>
+        <w:rPr>
+          <w:rFonts w:ascii="David" w:hAnsi="David" w:cs="David" w:hint="cs"/>
+          <w:sz w:val="24"/>
+          <w:szCs w:val="24"/>
+          <w:rtl/>
+        </w:rPr>
+        <w:t xml:space="preserve"> לצורך החלטה האם מדובר באותו הכתב יד: צורת כתב היד, שכיחות המילים, סדר המילים ואוצר המילים.</w:t>
+      </w:r>
+    </w:p>
+    <w:p>
+      <w:pPr>
+        <w:jc w:val="left"/>
+        <w:rPr>
+          <w:rFonts w:ascii="David" w:hAnsi="David" w:cs="David"/>
+          <w:sz w:val="24"/>
+          <w:szCs w:val="24"/>
+          <w:rtl/>
+        </w:rPr>
+      </w:pPr>
+      <w:r>
+        <w:rPr>
+          <w:rFonts w:ascii="David" w:hAnsi="David" w:cs="David" w:hint="cs"/>
+          <w:sz w:val="24"/>
+          <w:szCs w:val="24"/>
+          <w:rtl/>
+        </w:rPr>
+        <w:t xml:space="preserve">במאמר מדגישים את הצורך במאגר נתונים גדול כדי לבצע את ההשוואה בצורה </w:t>
+      </w:r>
+      <w:r>
+        <w:rPr>
+          <w:rFonts w:ascii="David" w:hAnsi="David" w:cs="David" w:hint="cs"/>
+          <w:sz w:val="24"/>
+          <w:szCs w:val="24"/>
+          <w:rtl/>
+        </w:rPr>
+        <w:t>הטובה ביותר.</w:t>
+      </w:r>
+    </w:p>
+    <w:p>
+      <w:pPr>
+        <w:jc w:val="left"/>
+        <w:rPr>
+          <w:rFonts w:ascii="David" w:hAnsi="David" w:cs="David"/>
+          <w:sz w:val="24"/>
+          <w:szCs w:val="24"/>
+          <w:rtl/>
+        </w:rPr>
+      </w:pPr>
+    </w:p>
+    <w:p>
+      <w:pPr>
+        <w:jc w:val="left"/>
+        <w:rPr>
+          <w:rFonts w:ascii="David" w:hAnsi="David" w:cs="David"/>
+          <w:sz w:val="24"/>
+          <w:szCs w:val="24"/>
+          <w:rtl/>
+        </w:rPr>
+      </w:pPr>
+      <w:hyperlink r:id="rId11" w:history="1">
+        <w:r>
+          <w:rPr>
+            <w:rStyle w:val="Hyperlink"/>
+          </w:rPr>
+          <w:t>https://arxiv.org/pdf/1605.05923.pdf</w:t>
+        </w:r>
+      </w:hyperlink>
+    </w:p>
+    <w:p>
+      <w:pPr>
+        <w:jc w:val="left"/>
+        <w:rPr>
+          <w:rFonts w:ascii="David" w:hAnsi="David" w:cs="David"/>
+          <w:sz w:val="24"/>
+          <w:szCs w:val="24"/>
+          <w:rtl/>
+        </w:rPr>
+      </w:pPr>
+      <w:bookmarkStart w:id="0" w:name="_GoBack"/>
+      <w:bookmarkEnd w:id="0"/>
+    </w:p>
+    <w:p>
+      <w:pPr>
+        <w:jc w:val="left"/>
+        <w:rPr>
+          <w:rFonts w:ascii="David" w:hAnsi="David" w:cs="David"/>
+          <w:sz w:val="24"/>
+          <w:szCs w:val="24"/>
+          <w:rtl/>
+        </w:rPr>
+      </w:pPr>
+    </w:p>
+    <w:p>
+      <w:pPr>
+        <w:jc w:val="left"/>
+        <w:rPr>
+          <w:rFonts w:ascii="David" w:hAnsi="David" w:cs="David"/>
+          <w:sz w:val="24"/>
+          <w:szCs w:val="24"/>
+          <w:rtl/>
+        </w:rPr>
+      </w:pPr>
+    </w:p>
+    <w:p>
+      <w:pPr>
+        <w:jc w:val="left"/>
+        <w:rPr>
+          <w:rFonts w:ascii="David" w:hAnsi="David" w:cs="David"/>
+          <w:sz w:val="24"/>
+          <w:szCs w:val="24"/>
+          <w:u w:val="single"/>
+          <w:rtl/>
+        </w:rPr>
+      </w:pPr>
+      <w:r>
+        <w:rPr>
+          <w:u w:val="single"/>
+        </w:rPr>
+        <w:t>Hybrid Feature Learning for Handwriting Verification</w:t>
+      </w:r>
+    </w:p>
+    <w:p>
+      <w:pPr>
+        <w:jc w:val="left"/>
+        <w:rPr>
+          <w:rFonts w:ascii="David" w:hAnsi="David" w:cs="David"/>
+          <w:sz w:val="24"/>
+          <w:szCs w:val="24"/>
+          <w:u w:val="single"/>
+          <w:rtl/>
+        </w:rPr>
+      </w:pPr>
+    </w:p>
+    <w:p>
+      <w:pPr>
+        <w:jc w:val="left"/>
+        <w:rPr>
+          <w:rFonts w:ascii="David" w:hAnsi="David" w:cs="David"/>
+          <w:sz w:val="24"/>
+          <w:szCs w:val="24"/>
+          <w:u w:val="single"/>
+          <w:rtl/>
+        </w:rPr>
+      </w:pPr>
+    </w:p>
+    <w:p>
+      <w:pPr>
+        <w:jc w:val="left"/>
+        <w:rPr>
+          <w:rFonts w:ascii="David" w:hAnsi="David" w:cs="David"/>
+          <w:sz w:val="24"/>
+          <w:szCs w:val="24"/>
+          <w:rtl/>
+        </w:rPr>
+      </w:pPr>
+      <w:r>
+        <w:rPr>
+          <w:rFonts w:ascii="David" w:hAnsi="David" w:cs="David" w:hint="cs"/>
+          <w:sz w:val="24"/>
+          <w:szCs w:val="24"/>
+          <w:rtl/>
+        </w:rPr>
+        <w:t>המאמר מת</w:t>
+      </w:r>
+      <w:r>
+        <w:rPr>
+          <w:rFonts w:ascii="David" w:hAnsi="David" w:cs="David" w:hint="cs"/>
+          <w:sz w:val="24"/>
+          <w:szCs w:val="24"/>
+          <w:rtl/>
+        </w:rPr>
+        <w:t xml:space="preserve">מקד בזיהוי מחבר דומה על ידי מילה בודדת בשפה האנגלית </w:t>
+      </w:r>
+      <w:r>
+        <w:rPr>
+          <w:rFonts w:ascii="David" w:hAnsi="David" w:cs="David"/>
+          <w:sz w:val="24"/>
+          <w:szCs w:val="24"/>
+          <w:rtl/>
+        </w:rPr>
+        <w:t>–</w:t>
+      </w:r>
+      <w:r>
+        <w:rPr>
+          <w:rFonts w:ascii="David" w:hAnsi="David" w:cs="David" w:hint="cs"/>
+          <w:sz w:val="24"/>
+          <w:szCs w:val="24"/>
+          <w:rtl/>
+        </w:rPr>
+        <w:t xml:space="preserve"> </w:t>
+      </w:r>
+      <w:r>
+        <w:rPr>
+          <w:rFonts w:ascii="David" w:hAnsi="David" w:cs="David"/>
+          <w:sz w:val="24"/>
+          <w:szCs w:val="24"/>
+        </w:rPr>
+        <w:t>and</w:t>
+      </w:r>
+      <w:r>
+        <w:rPr>
+          <w:rFonts w:ascii="David" w:hAnsi="David" w:cs="David" w:hint="cs"/>
+          <w:sz w:val="24"/>
+          <w:szCs w:val="24"/>
+          <w:rtl/>
+        </w:rPr>
+        <w:t xml:space="preserve"> .</w:t>
+      </w:r>
+    </w:p>
+    <w:p>
+      <w:pPr>
+        <w:jc w:val="left"/>
+        <w:rPr>
+          <w:rFonts w:ascii="David" w:hAnsi="David" w:cs="David"/>
+          <w:sz w:val="24"/>
+          <w:szCs w:val="24"/>
+          <w:rtl/>
+        </w:rPr>
+      </w:pPr>
+      <w:r>
+        <w:rPr>
+          <w:rFonts w:ascii="David" w:hAnsi="David" w:cs="David" w:hint="cs"/>
+          <w:sz w:val="24"/>
+          <w:szCs w:val="24"/>
+          <w:rtl/>
+        </w:rPr>
+        <w:t>במאמר מוסבר כי הבחירה במילה זאת נובעת מכך שהיא המילה ה4 השכיחה ביותר באנגלית ומכך שלמילה זאת קיים מאגר מידע גדול אשר אפשר להשתמש בו כדי לאמן את האלגוריתם למידה.</w:t>
+      </w:r>
+    </w:p>
+    <w:p>
+      <w:pPr>
+        <w:jc w:val="left"/>
+        <w:rPr>
+          <w:rFonts w:ascii="David" w:hAnsi="David" w:cs="David"/>
+          <w:sz w:val="24"/>
+          <w:szCs w:val="24"/>
+          <w:rtl/>
+        </w:rPr>
+      </w:pPr>
+      <w:r>
+        <w:rPr>
+          <w:rFonts w:ascii="David" w:hAnsi="David" w:cs="David" w:hint="cs"/>
+          <w:sz w:val="24"/>
+          <w:szCs w:val="24"/>
+          <w:rtl/>
+        </w:rPr>
+        <w:t xml:space="preserve">ההשוואה </w:t>
+      </w:r>
+      <w:r>
+        <w:rPr>
+          <w:rFonts w:ascii="David" w:hAnsi="David" w:cs="David" w:hint="cs"/>
+          <w:sz w:val="24"/>
+          <w:szCs w:val="24"/>
+          <w:rtl/>
+        </w:rPr>
+        <w:t>נעשי</w:t>
+      </w:r>
+      <w:r>
+        <w:rPr>
+          <w:rFonts w:ascii="David" w:hAnsi="David" w:cs="David" w:hint="eastAsia"/>
+          <w:sz w:val="24"/>
+          <w:szCs w:val="24"/>
+          <w:rtl/>
+        </w:rPr>
+        <w:t>ת</w:t>
+      </w:r>
+      <w:r>
+        <w:rPr>
+          <w:rFonts w:ascii="David" w:hAnsi="David" w:cs="David" w:hint="cs"/>
+          <w:sz w:val="24"/>
+          <w:szCs w:val="24"/>
+          <w:rtl/>
+        </w:rPr>
+        <w:t xml:space="preserve"> ע"י שילוב של רשת נוירונים ואלגוריתם </w:t>
+      </w:r>
+      <w:r>
+        <w:rPr>
+          <w:rFonts w:ascii="David" w:hAnsi="David" w:cs="David" w:hint="cs"/>
+          <w:sz w:val="24"/>
+          <w:szCs w:val="24"/>
+        </w:rPr>
+        <w:t>SIFT</w:t>
+      </w:r>
+      <w:r>
+        <w:rPr>
+          <w:rFonts w:ascii="David" w:hAnsi="David" w:cs="David" w:hint="cs"/>
+          <w:sz w:val="24"/>
+          <w:szCs w:val="24"/>
+          <w:rtl/>
+        </w:rPr>
+        <w:t xml:space="preserve"> לקביעת אחוזי ההתאמה בין 2 </w:t>
+      </w:r>
+      <w:r>
+        <w:rPr>
+          <w:rFonts w:ascii="David" w:hAnsi="David" w:cs="David" w:hint="cs"/>
+          <w:sz w:val="24"/>
+          <w:szCs w:val="24"/>
+          <w:rtl/>
+        </w:rPr>
+        <w:t>מילים.</w:t>
+      </w:r>
+    </w:p>
+    <w:p>
+      <w:pPr>
+        <w:jc w:val="left"/>
+        <w:rPr>
+          <w:rFonts w:ascii="David" w:hAnsi="David" w:cs="David"/>
+          <w:sz w:val="24"/>
+          <w:szCs w:val="24"/>
+          <w:rtl/>
+        </w:rPr>
+      </w:pPr>
+    </w:p>
+    <w:p>
+      <w:pPr>
+        <w:jc w:val="left"/>
+        <w:rPr>
+          <w:rFonts w:ascii="David" w:hAnsi="David" w:cs="David" w:hint="cs"/>
+          <w:sz w:val="24"/>
+          <w:szCs w:val="24"/>
+          <w:rtl/>
+        </w:rPr>
+      </w:pPr>
+      <w:hyperlink r:id="rId12" w:history="1">
+        <w:r>
+          <w:rPr>
+            <w:rStyle w:val="Hyperlink"/>
+          </w:rPr>
+          <w:t>https://arxiv.org/pdf/1812.02621.pdf</w:t>
+        </w:r>
+      </w:hyperlink>
+      <w:r>
+        <w:rPr>
+          <w:rFonts w:ascii="David" w:hAnsi="David" w:cs="David" w:hint="cs"/>
+          <w:sz w:val="24"/>
+          <w:szCs w:val="24"/>
+          <w:rtl/>
+        </w:rPr>
+        <w:t xml:space="preserve"> </w:t>
+      </w:r>
+    </w:p>
+    <w:p>
+      <w:pPr>
+        <w:jc w:val="left"/>
+        <w:rPr>
+          <w:rFonts w:ascii="David" w:hAnsi="David" w:cs="David" w:hint="cs"/>
+          <w:sz w:val="24"/>
+          <w:szCs w:val="24"/>
+          <w:rtl/>
+        </w:rPr>
+      </w:pPr>
+    </w:p>
+    <w:p>
+      <w:pPr>
+        <w:jc w:val="left"/>
+        <w:rPr>
+          <w:rFonts w:ascii="David" w:hAnsi="David" w:cs="David"/>
+          <w:sz w:val="24"/>
+          <w:szCs w:val="24"/>
+          <w:rtl/>
+        </w:rPr>
+      </w:pPr>
+    </w:p>
+    <w:p>
+      <w:pPr>
+        <w:jc w:val="left"/>
+        <w:rPr>
+          <w:rFonts w:ascii="David" w:hAnsi="David" w:cs="David"/>
+          <w:sz w:val="24"/>
+          <w:szCs w:val="24"/>
+          <w:rtl/>
+        </w:rPr>
+      </w:pPr>
+    </w:p>
+    <w:p>
+      <w:pPr>
+        <w:jc w:val="left"/>
+        <w:rPr>
+          <w:rFonts w:ascii="David" w:hAnsi="David" w:cs="David"/>
+          <w:sz w:val="24"/>
+          <w:szCs w:val="24"/>
+        </w:rPr>
+      </w:pPr>
+    </w:p>
+    <w:p>
+      <w:pPr>
+        <w:jc w:val="left"/>
+        <w:rPr>
+          <w:rFonts w:ascii="David" w:hAnsi="David" w:cs="David"/>
+          <w:sz w:val="24"/>
+          <w:szCs w:val="24"/>
+          <w:rtl/>
+        </w:rPr>
+      </w:pPr>
+    </w:p>
+    <w:p>
+      <w:pPr>
+        <w:jc w:val="left"/>
+        <w:rPr>
+          <w:rFonts w:ascii="David" w:hAnsi="David" w:cs="David" w:hint="cs"/>
+          <w:sz w:val="24"/>
+          <w:szCs w:val="24"/>
+          <w:rtl/>
+        </w:rPr>
+      </w:pPr>
+    </w:p>
+    <w:p>
+      <w:pPr>
+        <w:bidi w:val="0"/>
+        <w:jc w:val="left"/>
+        <w:rPr>
+          <w:sz w:val="44"/>
+          <w:szCs w:val="44"/>
+          <w:u w:val="single"/>
+        </w:rPr>
+      </w:pPr>
+    </w:p>
+    <w:p>
+      <w:pPr>
+        <w:bidi w:val="0"/>
+        <w:jc w:val="left"/>
+        <w:rPr>
+          <w:sz w:val="44"/>
+          <w:szCs w:val="44"/>
+          <w:rtl/>
+        </w:rPr>
+      </w:pPr>
+      <w:r>
+        <w:rPr>
+          <w:sz w:val="44"/>
+          <w:szCs w:val="44"/>
           <w:rtl/>
         </w:rPr>
         <w:br w:type="page"/>
@@ -1710,7 +3140,17 @@
     </w:p>
     <w:p>
       <w:pPr>
-        <w:pStyle w:val="IntenseQuote"/>
+        <w:bidi w:val="0"/>
+        <w:jc w:val="left"/>
+        <w:rPr>
+          <w:sz w:val="44"/>
+          <w:szCs w:val="44"/>
+        </w:rPr>
+      </w:pPr>
+    </w:p>
+    <w:p>
+      <w:pPr>
+        <w:pStyle w:val="ab"/>
         <w:rPr>
           <w:rtl/>
         </w:rPr>
@@ -1720,7 +3160,6 @@
           <w:rFonts w:hint="cs"/>
           <w:rtl/>
         </w:rPr>
-        <w:lastRenderedPageBreak/>
         <w:t>נספחים</w:t>
       </w:r>
     </w:p>
@@ -1738,7 +3177,7 @@
     </w:p>
     <w:p>
       <w:pPr>
-        <w:pStyle w:val="Heading2"/>
+        <w:pStyle w:val="2"/>
         <w:jc w:val="left"/>
         <w:rPr>
           <w:b/>
@@ -1760,7 +3199,7 @@
     </w:p>
     <w:p>
       <w:pPr>
-        <w:pStyle w:val="Heading2"/>
+        <w:pStyle w:val="2"/>
         <w:jc w:val="left"/>
         <w:rPr>
           <w:rtl/>
@@ -1769,7 +3208,7 @@
     </w:p>
     <w:tbl>
       <w:tblPr>
-        <w:tblStyle w:val="TableGrid"/>
+        <w:tblStyle w:val="aa"/>
         <w:bidiVisual/>
         <w:tblW w:w="8556" w:type="dxa"/>
         <w:tblLook w:val="04A0" w:firstRow="1" w:lastRow="0" w:firstColumn="1" w:lastColumn="0" w:noHBand="0" w:noVBand="1"/>
@@ -2365,7 +3804,7 @@
     </w:p>
     <w:p>
       <w:pPr>
-        <w:pStyle w:val="Heading2"/>
+        <w:pStyle w:val="2"/>
         <w:jc w:val="left"/>
         <w:rPr>
           <w:b/>
@@ -2377,7 +3816,7 @@
     </w:p>
     <w:p>
       <w:pPr>
-        <w:pStyle w:val="Heading2"/>
+        <w:pStyle w:val="2"/>
         <w:jc w:val="left"/>
         <w:rPr>
           <w:b/>
@@ -2389,7 +3828,7 @@
     </w:p>
     <w:p>
       <w:pPr>
-        <w:pStyle w:val="Heading2"/>
+        <w:pStyle w:val="2"/>
         <w:jc w:val="left"/>
         <w:rPr>
           <w:b/>
@@ -2401,7 +3840,7 @@
     </w:p>
     <w:p>
       <w:pPr>
-        <w:pStyle w:val="Heading2"/>
+        <w:pStyle w:val="2"/>
         <w:jc w:val="left"/>
         <w:rPr>
           <w:b/>
@@ -2413,7 +3852,7 @@
     </w:p>
     <w:p>
       <w:pPr>
-        <w:pStyle w:val="Heading2"/>
+        <w:pStyle w:val="2"/>
         <w:jc w:val="left"/>
         <w:rPr>
           <w:b/>
@@ -2425,7 +3864,7 @@
     </w:p>
     <w:p>
       <w:pPr>
-        <w:pStyle w:val="Heading2"/>
+        <w:pStyle w:val="2"/>
         <w:jc w:val="left"/>
         <w:rPr>
           <w:b/>
@@ -2437,7 +3876,7 @@
     </w:p>
     <w:p>
       <w:pPr>
-        <w:pStyle w:val="Heading2"/>
+        <w:pStyle w:val="2"/>
         <w:jc w:val="left"/>
         <w:rPr>
           <w:b/>
@@ -2449,7 +3888,7 @@
     </w:p>
     <w:p>
       <w:pPr>
-        <w:pStyle w:val="Heading2"/>
+        <w:pStyle w:val="2"/>
         <w:jc w:val="left"/>
         <w:rPr>
           <w:b/>
@@ -2475,7 +3914,7 @@
     </w:p>
     <w:p>
       <w:pPr>
-        <w:pStyle w:val="Heading2"/>
+        <w:pStyle w:val="2"/>
         <w:jc w:val="left"/>
         <w:rPr>
           <w:b/>
@@ -2487,7 +3926,7 @@
     </w:p>
     <w:p>
       <w:pPr>
-        <w:pStyle w:val="Heading2"/>
+        <w:pStyle w:val="2"/>
         <w:jc w:val="left"/>
         <w:rPr>
           <w:b/>
@@ -2559,7 +3998,7 @@
     </w:p>
     <w:tbl>
       <w:tblPr>
-        <w:tblStyle w:val="TableGrid"/>
+        <w:tblStyle w:val="aa"/>
         <w:tblpPr w:leftFromText="180" w:rightFromText="180" w:vertAnchor="text" w:tblpXSpec="right" w:tblpY="1"/>
         <w:tblOverlap w:val="never"/>
         <w:bidiVisual/>
@@ -3773,7 +5212,27 @@
                 <w:szCs w:val="24"/>
                 <w:rtl/>
               </w:rPr>
-              <w:t>כתב יד לא מובן של הנבחן ,קשקושים על מחברת הבחינה אשר לא יאפשרו לבצע את קריטריוני ההשוואה.</w:t>
+              <w:t xml:space="preserve">כתב יד לא מובן של הנבחן ,קשקושים על מחברת הבחינה אשר לא יאפשרו לבצע את </w:t>
+            </w:r>
+            <w:proofErr w:type="spellStart"/>
+            <w:r>
+              <w:rPr>
+                <w:rFonts w:asciiTheme="minorBidi" w:hAnsiTheme="minorBidi" w:hint="cs"/>
+                <w:sz w:val="24"/>
+                <w:szCs w:val="24"/>
+                <w:rtl/>
+              </w:rPr>
+              <w:t>קריטריוני</w:t>
+            </w:r>
+            <w:proofErr w:type="spellEnd"/>
+            <w:r>
+              <w:rPr>
+                <w:rFonts w:asciiTheme="minorBidi" w:hAnsiTheme="minorBidi" w:hint="cs"/>
+                <w:sz w:val="24"/>
+                <w:szCs w:val="24"/>
+                <w:rtl/>
+              </w:rPr>
+              <w:t xml:space="preserve"> ההשוואה.</w:t>
             </w:r>
           </w:p>
         </w:tc>
@@ -3801,8 +5260,6 @@
               </w:rPr>
               <w:t>בינונית</w:t>
             </w:r>
-            <w:bookmarkStart w:id="0" w:name="_GoBack"/>
-            <w:bookmarkEnd w:id="0"/>
           </w:p>
         </w:tc>
         <w:tc>
@@ -4009,7 +5466,7 @@
     </w:p>
     <w:p>
       <w:pPr>
-        <w:pStyle w:val="Heading2"/>
+        <w:pStyle w:val="2"/>
         <w:jc w:val="left"/>
         <w:rPr>
           <w:b/>
@@ -4031,7 +5488,7 @@
     </w:p>
     <w:p>
       <w:pPr>
-        <w:pStyle w:val="Heading2"/>
+        <w:pStyle w:val="2"/>
         <w:jc w:val="left"/>
         <w:rPr>
           <w:rtl/>
@@ -4050,7 +5507,7 @@
     </w:p>
     <w:p>
       <w:pPr>
-        <w:pStyle w:val="Heading2"/>
+        <w:pStyle w:val="2"/>
         <w:jc w:val="left"/>
         <w:rPr>
           <w:rtl/>
@@ -4079,7 +5536,7 @@
     </w:p>
     <w:p>
       <w:pPr>
-        <w:pStyle w:val="Heading2"/>
+        <w:pStyle w:val="2"/>
         <w:jc w:val="left"/>
         <w:rPr>
           <w:b/>
@@ -4150,7 +5607,7 @@
     </w:p>
     <w:p>
       <w:pPr>
-        <w:pStyle w:val="ListParagraph"/>
+        <w:pStyle w:val="a7"/>
         <w:rPr>
           <w:rtl/>
         </w:rPr>
@@ -4165,7 +5622,7 @@
     </w:p>
     <w:p>
       <w:pPr>
-        <w:pStyle w:val="ListParagraph"/>
+        <w:pStyle w:val="a7"/>
       </w:pPr>
     </w:p>
     <w:p>
@@ -4181,8 +5638,8 @@
       </w:pPr>
     </w:p>
     <w:sectPr>
-      <w:headerReference w:type="default" r:id="rId11"/>
-      <w:footerReference w:type="default" r:id="rId12"/>
+      <w:headerReference w:type="default" r:id="rId13"/>
+      <w:footerReference w:type="default" r:id="rId14"/>
       <w:pgSz w:w="11906" w:h="16838"/>
       <w:pgMar w:top="2658" w:right="1700" w:bottom="1797" w:left="1701" w:header="426" w:footer="708" w:gutter="0"/>
       <w:cols w:space="708"/>
@@ -4230,7 +5687,7 @@
         <w:noProof/>
       </w:rPr>
       <w:drawing>
-        <wp:anchor distT="0" distB="0" distL="114300" distR="114300" simplePos="0" relativeHeight="251658240" behindDoc="1" locked="0" layoutInCell="1" allowOverlap="1">
+        <wp:anchor distT="0" distB="0" distL="114300" distR="114300" simplePos="0" relativeHeight="251658240" behindDoc="1" locked="0" layoutInCell="1" allowOverlap="1" wp14:anchorId="7F9CE78A" wp14:editId="416BA879">
           <wp:simplePos x="0" y="0"/>
           <wp:positionH relativeFrom="column">
             <wp:align>center</wp:align>
@@ -4319,7 +5776,7 @@
 <w:hdr xmlns:wpc="http://schemas.microsoft.com/office/word/2010/wordprocessingCanvas" xmlns:cx="http://schemas.microsoft.com/office/drawing/2014/chartex" xmlns:cx1="http://schemas.microsoft.com/office/drawing/2015/9/8/chartex" xmlns:cx2="http://schemas.microsoft.com/office/drawing/2015/10/21/chartex" xmlns:cx3="http://schemas.microsoft.com/office/drawing/2016/5/9/chartex" xmlns:cx4="http://schemas.microsoft.com/office/drawing/2016/5/10/chartex" xmlns:cx5="http://schemas.microsoft.com/office/drawing/2016/5/11/chartex" xmlns:cx6="http://schemas.microsoft.com/office/drawing/2016/5/12/chartex" xmlns:cx7="http://schemas.microsoft.com/office/drawing/2016/5/13/chartex" xmlns:cx8="http://schemas.microsoft.com/office/drawing/2016/5/14/chartex" xmlns:mc="http://schemas.openxmlformats.org/markup-compatibility/2006" xmlns:aink="http://schemas.microsoft.com/office/drawing/2016/ink" xmlns:am3d="http://schemas.microsoft.com/office/drawing/2017/model3d" xmlns:o="urn:schemas-microsoft-com:office:office" xmlns:r="http://schemas.openxmlformats.org/officeDocument/2006/relationships" xmlns:m="http://schemas.openxmlformats.org/officeDocument/2006/math" xmlns:v="urn:schemas-microsoft-com:vml" xmlns:wp14="http://schemas.microsoft.com/office/word/2010/wordprocessingDrawing" xmlns:wp="http://schemas.openxmlformats.org/drawingml/2006/wordprocessingDrawing" xmlns:w10="urn:schemas-microsoft-com:office:word" xmlns:w="http://schemas.openxmlformats.org/wordprocessingml/2006/main" xmlns:w14="http://schemas.microsoft.com/office/word/2010/wordml" xmlns:w15="http://schemas.microsoft.com/office/word/2012/wordml" xmlns:w16cid="http://schemas.microsoft.com/office/word/2016/wordml/cid" xmlns:w16se="http://schemas.microsoft.com/office/word/2015/wordml/symex" xmlns:wpg="http://schemas.microsoft.com/office/word/2010/wordprocessingGroup" xmlns:wpi="http://schemas.microsoft.com/office/word/2010/wordprocessingInk" xmlns:wne="http://schemas.microsoft.com/office/word/2006/wordml" xmlns:wps="http://schemas.microsoft.com/office/word/2010/wordprocessingShape" mc:Ignorable="w14 w15 w16se w16cid wp14">
   <w:p>
     <w:pPr>
-      <w:pStyle w:val="Header"/>
+      <w:pStyle w:val="a3"/>
       <w:tabs>
         <w:tab w:val="clear" w:pos="4153"/>
         <w:tab w:val="center" w:pos="2834"/>
@@ -4334,7 +5791,7 @@
         <w:noProof/>
       </w:rPr>
       <w:drawing>
-        <wp:anchor distT="0" distB="0" distL="114300" distR="114300" simplePos="0" relativeHeight="251657216" behindDoc="1" locked="0" layoutInCell="1" allowOverlap="1">
+        <wp:anchor distT="0" distB="0" distL="114300" distR="114300" simplePos="0" relativeHeight="251657216" behindDoc="1" locked="0" layoutInCell="1" allowOverlap="1" wp14:anchorId="187AC4B6" wp14:editId="38D93397">
           <wp:simplePos x="0" y="0"/>
           <wp:positionH relativeFrom="column">
             <wp:align>center</wp:align>
@@ -4399,7 +5856,7 @@
   </w:p>
   <w:p>
     <w:pPr>
-      <w:pStyle w:val="Header"/>
+      <w:pStyle w:val="a3"/>
     </w:pPr>
   </w:p>
 </w:hdr>
@@ -4593,6 +6050,232 @@
     </w:lvl>
   </w:abstractNum>
   <w:abstractNum w:abstractNumId="10" w15:restartNumberingAfterBreak="0">
+    <w:nsid w:val="037E358E"/>
+    <w:multiLevelType w:val="hybridMultilevel"/>
+    <w:tmpl w:val="B2ACDE60"/>
+    <w:lvl w:ilvl="0" w:tplc="04090001">
+      <w:start w:val="1"/>
+      <w:numFmt w:val="bullet"/>
+      <w:lvlText w:val=""/>
+      <w:lvlJc w:val="left"/>
+      <w:pPr>
+        <w:ind w:left="720" w:hanging="360"/>
+      </w:pPr>
+      <w:rPr>
+        <w:rFonts w:ascii="Symbol" w:hAnsi="Symbol" w:hint="default"/>
+      </w:rPr>
+    </w:lvl>
+    <w:lvl w:ilvl="1" w:tplc="04090003" w:tentative="1">
+      <w:start w:val="1"/>
+      <w:numFmt w:val="bullet"/>
+      <w:lvlText w:val="o"/>
+      <w:lvlJc w:val="left"/>
+      <w:pPr>
+        <w:ind w:left="1440" w:hanging="360"/>
+      </w:pPr>
+      <w:rPr>
+        <w:rFonts w:ascii="Courier New" w:hAnsi="Courier New" w:cs="Courier New" w:hint="default"/>
+      </w:rPr>
+    </w:lvl>
+    <w:lvl w:ilvl="2" w:tplc="04090005" w:tentative="1">
+      <w:start w:val="1"/>
+      <w:numFmt w:val="bullet"/>
+      <w:lvlText w:val=""/>
+      <w:lvlJc w:val="left"/>
+      <w:pPr>
+        <w:ind w:left="2160" w:hanging="360"/>
+      </w:pPr>
+      <w:rPr>
+        <w:rFonts w:ascii="Wingdings" w:hAnsi="Wingdings" w:hint="default"/>
+      </w:rPr>
+    </w:lvl>
+    <w:lvl w:ilvl="3" w:tplc="04090001" w:tentative="1">
+      <w:start w:val="1"/>
+      <w:numFmt w:val="bullet"/>
+      <w:lvlText w:val=""/>
+      <w:lvlJc w:val="left"/>
+      <w:pPr>
+        <w:ind w:left="2880" w:hanging="360"/>
+      </w:pPr>
+      <w:rPr>
+        <w:rFonts w:ascii="Symbol" w:hAnsi="Symbol" w:hint="default"/>
+      </w:rPr>
+    </w:lvl>
+    <w:lvl w:ilvl="4" w:tplc="04090003" w:tentative="1">
+      <w:start w:val="1"/>
+      <w:numFmt w:val="bullet"/>
+      <w:lvlText w:val="o"/>
+      <w:lvlJc w:val="left"/>
+      <w:pPr>
+        <w:ind w:left="3600" w:hanging="360"/>
+      </w:pPr>
+      <w:rPr>
+        <w:rFonts w:ascii="Courier New" w:hAnsi="Courier New" w:cs="Courier New" w:hint="default"/>
+      </w:rPr>
+    </w:lvl>
+    <w:lvl w:ilvl="5" w:tplc="04090005" w:tentative="1">
+      <w:start w:val="1"/>
+      <w:numFmt w:val="bullet"/>
+      <w:lvlText w:val=""/>
+      <w:lvlJc w:val="left"/>
+      <w:pPr>
+        <w:ind w:left="4320" w:hanging="360"/>
+      </w:pPr>
+      <w:rPr>
+        <w:rFonts w:ascii="Wingdings" w:hAnsi="Wingdings" w:hint="default"/>
+      </w:rPr>
+    </w:lvl>
+    <w:lvl w:ilvl="6" w:tplc="04090001" w:tentative="1">
+      <w:start w:val="1"/>
+      <w:numFmt w:val="bullet"/>
+      <w:lvlText w:val=""/>
+      <w:lvlJc w:val="left"/>
+      <w:pPr>
+        <w:ind w:left="5040" w:hanging="360"/>
+      </w:pPr>
+      <w:rPr>
+        <w:rFonts w:ascii="Symbol" w:hAnsi="Symbol" w:hint="default"/>
+      </w:rPr>
+    </w:lvl>
+    <w:lvl w:ilvl="7" w:tplc="04090003" w:tentative="1">
+      <w:start w:val="1"/>
+      <w:numFmt w:val="bullet"/>
+      <w:lvlText w:val="o"/>
+      <w:lvlJc w:val="left"/>
+      <w:pPr>
+        <w:ind w:left="5760" w:hanging="360"/>
+      </w:pPr>
+      <w:rPr>
+        <w:rFonts w:ascii="Courier New" w:hAnsi="Courier New" w:cs="Courier New" w:hint="default"/>
+      </w:rPr>
+    </w:lvl>
+    <w:lvl w:ilvl="8" w:tplc="04090005" w:tentative="1">
+      <w:start w:val="1"/>
+      <w:numFmt w:val="bullet"/>
+      <w:lvlText w:val=""/>
+      <w:lvlJc w:val="left"/>
+      <w:pPr>
+        <w:ind w:left="6480" w:hanging="360"/>
+      </w:pPr>
+      <w:rPr>
+        <w:rFonts w:ascii="Wingdings" w:hAnsi="Wingdings" w:hint="default"/>
+      </w:rPr>
+    </w:lvl>
+  </w:abstractNum>
+  <w:abstractNum w:abstractNumId="11" w15:restartNumberingAfterBreak="0">
+    <w:nsid w:val="04E608B0"/>
+    <w:multiLevelType w:val="hybridMultilevel"/>
+    <w:tmpl w:val="F6A0DFC4"/>
+    <w:lvl w:ilvl="0" w:tplc="04090001">
+      <w:start w:val="1"/>
+      <w:numFmt w:val="bullet"/>
+      <w:lvlText w:val=""/>
+      <w:lvlJc w:val="left"/>
+      <w:pPr>
+        <w:ind w:left="720" w:hanging="360"/>
+      </w:pPr>
+      <w:rPr>
+        <w:rFonts w:ascii="Symbol" w:hAnsi="Symbol" w:hint="default"/>
+      </w:rPr>
+    </w:lvl>
+    <w:lvl w:ilvl="1" w:tplc="04090003" w:tentative="1">
+      <w:start w:val="1"/>
+      <w:numFmt w:val="bullet"/>
+      <w:lvlText w:val="o"/>
+      <w:lvlJc w:val="left"/>
+      <w:pPr>
+        <w:ind w:left="1440" w:hanging="360"/>
+      </w:pPr>
+      <w:rPr>
+        <w:rFonts w:ascii="Courier New" w:hAnsi="Courier New" w:cs="Courier New" w:hint="default"/>
+      </w:rPr>
+    </w:lvl>
+    <w:lvl w:ilvl="2" w:tplc="04090005" w:tentative="1">
+      <w:start w:val="1"/>
+      <w:numFmt w:val="bullet"/>
+      <w:lvlText w:val=""/>
+      <w:lvlJc w:val="left"/>
+      <w:pPr>
+        <w:ind w:left="2160" w:hanging="360"/>
+      </w:pPr>
+      <w:rPr>
+        <w:rFonts w:ascii="Wingdings" w:hAnsi="Wingdings" w:hint="default"/>
+      </w:rPr>
+    </w:lvl>
+    <w:lvl w:ilvl="3" w:tplc="04090001" w:tentative="1">
+      <w:start w:val="1"/>
+      <w:numFmt w:val="bullet"/>
+      <w:lvlText w:val=""/>
+      <w:lvlJc w:val="left"/>
+      <w:pPr>
+        <w:ind w:left="2880" w:hanging="360"/>
+      </w:pPr>
+      <w:rPr>
+        <w:rFonts w:ascii="Symbol" w:hAnsi="Symbol" w:hint="default"/>
+      </w:rPr>
+    </w:lvl>
+    <w:lvl w:ilvl="4" w:tplc="04090003" w:tentative="1">
+      <w:start w:val="1"/>
+      <w:numFmt w:val="bullet"/>
+      <w:lvlText w:val="o"/>
+      <w:lvlJc w:val="left"/>
+      <w:pPr>
+        <w:ind w:left="3600" w:hanging="360"/>
+      </w:pPr>
+      <w:rPr>
+        <w:rFonts w:ascii="Courier New" w:hAnsi="Courier New" w:cs="Courier New" w:hint="default"/>
+      </w:rPr>
+    </w:lvl>
+    <w:lvl w:ilvl="5" w:tplc="04090005" w:tentative="1">
+      <w:start w:val="1"/>
+      <w:numFmt w:val="bullet"/>
+      <w:lvlText w:val=""/>
+      <w:lvlJc w:val="left"/>
+      <w:pPr>
+        <w:ind w:left="4320" w:hanging="360"/>
+      </w:pPr>
+      <w:rPr>
+        <w:rFonts w:ascii="Wingdings" w:hAnsi="Wingdings" w:hint="default"/>
+      </w:rPr>
+    </w:lvl>
+    <w:lvl w:ilvl="6" w:tplc="04090001" w:tentative="1">
+      <w:start w:val="1"/>
+      <w:numFmt w:val="bullet"/>
+      <w:lvlText w:val=""/>
+      <w:lvlJc w:val="left"/>
+      <w:pPr>
+        <w:ind w:left="5040" w:hanging="360"/>
+      </w:pPr>
+      <w:rPr>
+        <w:rFonts w:ascii="Symbol" w:hAnsi="Symbol" w:hint="default"/>
+      </w:rPr>
+    </w:lvl>
+    <w:lvl w:ilvl="7" w:tplc="04090003" w:tentative="1">
+      <w:start w:val="1"/>
+      <w:numFmt w:val="bullet"/>
+      <w:lvlText w:val="o"/>
+      <w:lvlJc w:val="left"/>
+      <w:pPr>
+        <w:ind w:left="5760" w:hanging="360"/>
+      </w:pPr>
+      <w:rPr>
+        <w:rFonts w:ascii="Courier New" w:hAnsi="Courier New" w:cs="Courier New" w:hint="default"/>
+      </w:rPr>
+    </w:lvl>
+    <w:lvl w:ilvl="8" w:tplc="04090005" w:tentative="1">
+      <w:start w:val="1"/>
+      <w:numFmt w:val="bullet"/>
+      <w:lvlText w:val=""/>
+      <w:lvlJc w:val="left"/>
+      <w:pPr>
+        <w:ind w:left="6480" w:hanging="360"/>
+      </w:pPr>
+      <w:rPr>
+        <w:rFonts w:ascii="Wingdings" w:hAnsi="Wingdings" w:hint="default"/>
+      </w:rPr>
+    </w:lvl>
+  </w:abstractNum>
+  <w:abstractNum w:abstractNumId="12" w15:restartNumberingAfterBreak="0">
     <w:nsid w:val="0E091FC0"/>
     <w:multiLevelType w:val="hybridMultilevel"/>
     <w:tmpl w:val="9ADEBDA2"/>
@@ -4678,7 +6361,7 @@
       </w:pPr>
     </w:lvl>
   </w:abstractNum>
-  <w:abstractNum w:abstractNumId="11" w15:restartNumberingAfterBreak="0">
+  <w:abstractNum w:abstractNumId="13" w15:restartNumberingAfterBreak="0">
     <w:nsid w:val="142174E5"/>
     <w:multiLevelType w:val="hybridMultilevel"/>
     <w:tmpl w:val="1F207AEE"/>
@@ -4791,7 +6474,7 @@
       </w:rPr>
     </w:lvl>
   </w:abstractNum>
-  <w:abstractNum w:abstractNumId="12" w15:restartNumberingAfterBreak="0">
+  <w:abstractNum w:abstractNumId="14" w15:restartNumberingAfterBreak="0">
     <w:nsid w:val="1DDC4476"/>
     <w:multiLevelType w:val="hybridMultilevel"/>
     <w:tmpl w:val="9E6AAFAE"/>
@@ -4904,7 +6587,7 @@
       </w:rPr>
     </w:lvl>
   </w:abstractNum>
-  <w:abstractNum w:abstractNumId="13" w15:restartNumberingAfterBreak="0">
+  <w:abstractNum w:abstractNumId="15" w15:restartNumberingAfterBreak="0">
     <w:nsid w:val="1E8761A3"/>
     <w:multiLevelType w:val="multilevel"/>
     <w:tmpl w:val="E86E6070"/>
@@ -5053,7 +6736,7 @@
       </w:rPr>
     </w:lvl>
   </w:abstractNum>
-  <w:abstractNum w:abstractNumId="14" w15:restartNumberingAfterBreak="0">
+  <w:abstractNum w:abstractNumId="16" w15:restartNumberingAfterBreak="0">
     <w:nsid w:val="25AC6576"/>
     <w:multiLevelType w:val="hybridMultilevel"/>
     <w:tmpl w:val="9400660E"/>
@@ -5142,7 +6825,7 @@
       </w:pPr>
     </w:lvl>
   </w:abstractNum>
-  <w:abstractNum w:abstractNumId="15" w15:restartNumberingAfterBreak="0">
+  <w:abstractNum w:abstractNumId="17" w15:restartNumberingAfterBreak="0">
     <w:nsid w:val="2A69407E"/>
     <w:multiLevelType w:val="hybridMultilevel"/>
     <w:tmpl w:val="B62C5D9E"/>
@@ -5255,7 +6938,7 @@
       </w:pPr>
     </w:lvl>
   </w:abstractNum>
-  <w:abstractNum w:abstractNumId="16" w15:restartNumberingAfterBreak="0">
+  <w:abstractNum w:abstractNumId="18" w15:restartNumberingAfterBreak="0">
     <w:nsid w:val="3374155E"/>
     <w:multiLevelType w:val="hybridMultilevel"/>
     <w:tmpl w:val="C9FEC7E6"/>
@@ -5344,7 +7027,120 @@
       </w:pPr>
     </w:lvl>
   </w:abstractNum>
-  <w:abstractNum w:abstractNumId="17" w15:restartNumberingAfterBreak="0">
+  <w:abstractNum w:abstractNumId="19" w15:restartNumberingAfterBreak="0">
+    <w:nsid w:val="46160869"/>
+    <w:multiLevelType w:val="hybridMultilevel"/>
+    <w:tmpl w:val="BDDE94A2"/>
+    <w:lvl w:ilvl="0" w:tplc="04090001">
+      <w:start w:val="1"/>
+      <w:numFmt w:val="bullet"/>
+      <w:lvlText w:val=""/>
+      <w:lvlJc w:val="left"/>
+      <w:pPr>
+        <w:ind w:left="1440" w:hanging="360"/>
+      </w:pPr>
+      <w:rPr>
+        <w:rFonts w:ascii="Symbol" w:hAnsi="Symbol" w:hint="default"/>
+      </w:rPr>
+    </w:lvl>
+    <w:lvl w:ilvl="1" w:tplc="04090003" w:tentative="1">
+      <w:start w:val="1"/>
+      <w:numFmt w:val="bullet"/>
+      <w:lvlText w:val="o"/>
+      <w:lvlJc w:val="left"/>
+      <w:pPr>
+        <w:ind w:left="2160" w:hanging="360"/>
+      </w:pPr>
+      <w:rPr>
+        <w:rFonts w:ascii="Courier New" w:hAnsi="Courier New" w:cs="Courier New" w:hint="default"/>
+      </w:rPr>
+    </w:lvl>
+    <w:lvl w:ilvl="2" w:tplc="04090005" w:tentative="1">
+      <w:start w:val="1"/>
+      <w:numFmt w:val="bullet"/>
+      <w:lvlText w:val=""/>
+      <w:lvlJc w:val="left"/>
+      <w:pPr>
+        <w:ind w:left="2880" w:hanging="360"/>
+      </w:pPr>
+      <w:rPr>
+        <w:rFonts w:ascii="Wingdings" w:hAnsi="Wingdings" w:hint="default"/>
+      </w:rPr>
+    </w:lvl>
+    <w:lvl w:ilvl="3" w:tplc="04090001" w:tentative="1">
+      <w:start w:val="1"/>
+      <w:numFmt w:val="bullet"/>
+      <w:lvlText w:val=""/>
+      <w:lvlJc w:val="left"/>
+      <w:pPr>
+        <w:ind w:left="3600" w:hanging="360"/>
+      </w:pPr>
+      <w:rPr>
+        <w:rFonts w:ascii="Symbol" w:hAnsi="Symbol" w:hint="default"/>
+      </w:rPr>
+    </w:lvl>
+    <w:lvl w:ilvl="4" w:tplc="04090003" w:tentative="1">
+      <w:start w:val="1"/>
+      <w:numFmt w:val="bullet"/>
+      <w:lvlText w:val="o"/>
+      <w:lvlJc w:val="left"/>
+      <w:pPr>
+        <w:ind w:left="4320" w:hanging="360"/>
+      </w:pPr>
+      <w:rPr>
+        <w:rFonts w:ascii="Courier New" w:hAnsi="Courier New" w:cs="Courier New" w:hint="default"/>
+      </w:rPr>
+    </w:lvl>
+    <w:lvl w:ilvl="5" w:tplc="04090005" w:tentative="1">
+      <w:start w:val="1"/>
+      <w:numFmt w:val="bullet"/>
+      <w:lvlText w:val=""/>
+      <w:lvlJc w:val="left"/>
+      <w:pPr>
+        <w:ind w:left="5040" w:hanging="360"/>
+      </w:pPr>
+      <w:rPr>
+        <w:rFonts w:ascii="Wingdings" w:hAnsi="Wingdings" w:hint="default"/>
+      </w:rPr>
+    </w:lvl>
+    <w:lvl w:ilvl="6" w:tplc="04090001" w:tentative="1">
+      <w:start w:val="1"/>
+      <w:numFmt w:val="bullet"/>
+      <w:lvlText w:val=""/>
+      <w:lvlJc w:val="left"/>
+      <w:pPr>
+        <w:ind w:left="5760" w:hanging="360"/>
+      </w:pPr>
+      <w:rPr>
+        <w:rFonts w:ascii="Symbol" w:hAnsi="Symbol" w:hint="default"/>
+      </w:rPr>
+    </w:lvl>
+    <w:lvl w:ilvl="7" w:tplc="04090003" w:tentative="1">
+      <w:start w:val="1"/>
+      <w:numFmt w:val="bullet"/>
+      <w:lvlText w:val="o"/>
+      <w:lvlJc w:val="left"/>
+      <w:pPr>
+        <w:ind w:left="6480" w:hanging="360"/>
+      </w:pPr>
+      <w:rPr>
+        <w:rFonts w:ascii="Courier New" w:hAnsi="Courier New" w:cs="Courier New" w:hint="default"/>
+      </w:rPr>
+    </w:lvl>
+    <w:lvl w:ilvl="8" w:tplc="04090005" w:tentative="1">
+      <w:start w:val="1"/>
+      <w:numFmt w:val="bullet"/>
+      <w:lvlText w:val=""/>
+      <w:lvlJc w:val="left"/>
+      <w:pPr>
+        <w:ind w:left="7200" w:hanging="360"/>
+      </w:pPr>
+      <w:rPr>
+        <w:rFonts w:ascii="Wingdings" w:hAnsi="Wingdings" w:hint="default"/>
+      </w:rPr>
+    </w:lvl>
+  </w:abstractNum>
+  <w:abstractNum w:abstractNumId="20" w15:restartNumberingAfterBreak="0">
     <w:nsid w:val="566A7859"/>
     <w:multiLevelType w:val="hybridMultilevel"/>
     <w:tmpl w:val="CE3EB48A"/>
@@ -5458,7 +7254,120 @@
       </w:pPr>
     </w:lvl>
   </w:abstractNum>
-  <w:abstractNum w:abstractNumId="18" w15:restartNumberingAfterBreak="0">
+  <w:abstractNum w:abstractNumId="21" w15:restartNumberingAfterBreak="0">
+    <w:nsid w:val="5C8C4361"/>
+    <w:multiLevelType w:val="hybridMultilevel"/>
+    <w:tmpl w:val="2B748354"/>
+    <w:lvl w:ilvl="0" w:tplc="04090001">
+      <w:start w:val="1"/>
+      <w:numFmt w:val="bullet"/>
+      <w:lvlText w:val=""/>
+      <w:lvlJc w:val="left"/>
+      <w:pPr>
+        <w:ind w:left="720" w:hanging="360"/>
+      </w:pPr>
+      <w:rPr>
+        <w:rFonts w:ascii="Symbol" w:hAnsi="Symbol" w:hint="default"/>
+      </w:rPr>
+    </w:lvl>
+    <w:lvl w:ilvl="1" w:tplc="04090003" w:tentative="1">
+      <w:start w:val="1"/>
+      <w:numFmt w:val="bullet"/>
+      <w:lvlText w:val="o"/>
+      <w:lvlJc w:val="left"/>
+      <w:pPr>
+        <w:ind w:left="1440" w:hanging="360"/>
+      </w:pPr>
+      <w:rPr>
+        <w:rFonts w:ascii="Courier New" w:hAnsi="Courier New" w:cs="Courier New" w:hint="default"/>
+      </w:rPr>
+    </w:lvl>
+    <w:lvl w:ilvl="2" w:tplc="04090005" w:tentative="1">
+      <w:start w:val="1"/>
+      <w:numFmt w:val="bullet"/>
+      <w:lvlText w:val=""/>
+      <w:lvlJc w:val="left"/>
+      <w:pPr>
+        <w:ind w:left="2160" w:hanging="360"/>
+      </w:pPr>
+      <w:rPr>
+        <w:rFonts w:ascii="Wingdings" w:hAnsi="Wingdings" w:hint="default"/>
+      </w:rPr>
+    </w:lvl>
+    <w:lvl w:ilvl="3" w:tplc="04090001" w:tentative="1">
+      <w:start w:val="1"/>
+      <w:numFmt w:val="bullet"/>
+      <w:lvlText w:val=""/>
+      <w:lvlJc w:val="left"/>
+      <w:pPr>
+        <w:ind w:left="2880" w:hanging="360"/>
+      </w:pPr>
+      <w:rPr>
+        <w:rFonts w:ascii="Symbol" w:hAnsi="Symbol" w:hint="default"/>
+      </w:rPr>
+    </w:lvl>
+    <w:lvl w:ilvl="4" w:tplc="04090003" w:tentative="1">
+      <w:start w:val="1"/>
+      <w:numFmt w:val="bullet"/>
+      <w:lvlText w:val="o"/>
+      <w:lvlJc w:val="left"/>
+      <w:pPr>
+        <w:ind w:left="3600" w:hanging="360"/>
+      </w:pPr>
+      <w:rPr>
+        <w:rFonts w:ascii="Courier New" w:hAnsi="Courier New" w:cs="Courier New" w:hint="default"/>
+      </w:rPr>
+    </w:lvl>
+    <w:lvl w:ilvl="5" w:tplc="04090005" w:tentative="1">
+      <w:start w:val="1"/>
+      <w:numFmt w:val="bullet"/>
+      <w:lvlText w:val=""/>
+      <w:lvlJc w:val="left"/>
+      <w:pPr>
+        <w:ind w:left="4320" w:hanging="360"/>
+      </w:pPr>
+      <w:rPr>
+        <w:rFonts w:ascii="Wingdings" w:hAnsi="Wingdings" w:hint="default"/>
+      </w:rPr>
+    </w:lvl>
+    <w:lvl w:ilvl="6" w:tplc="04090001" w:tentative="1">
+      <w:start w:val="1"/>
+      <w:numFmt w:val="bullet"/>
+      <w:lvlText w:val=""/>
+      <w:lvlJc w:val="left"/>
+      <w:pPr>
+        <w:ind w:left="5040" w:hanging="360"/>
+      </w:pPr>
+      <w:rPr>
+        <w:rFonts w:ascii="Symbol" w:hAnsi="Symbol" w:hint="default"/>
+      </w:rPr>
+    </w:lvl>
+    <w:lvl w:ilvl="7" w:tplc="04090003" w:tentative="1">
+      <w:start w:val="1"/>
+      <w:numFmt w:val="bullet"/>
+      <w:lvlText w:val="o"/>
+      <w:lvlJc w:val="left"/>
+      <w:pPr>
+        <w:ind w:left="5760" w:hanging="360"/>
+      </w:pPr>
+      <w:rPr>
+        <w:rFonts w:ascii="Courier New" w:hAnsi="Courier New" w:cs="Courier New" w:hint="default"/>
+      </w:rPr>
+    </w:lvl>
+    <w:lvl w:ilvl="8" w:tplc="04090005" w:tentative="1">
+      <w:start w:val="1"/>
+      <w:numFmt w:val="bullet"/>
+      <w:lvlText w:val=""/>
+      <w:lvlJc w:val="left"/>
+      <w:pPr>
+        <w:ind w:left="6480" w:hanging="360"/>
+      </w:pPr>
+      <w:rPr>
+        <w:rFonts w:ascii="Wingdings" w:hAnsi="Wingdings" w:hint="default"/>
+      </w:rPr>
+    </w:lvl>
+  </w:abstractNum>
+  <w:abstractNum w:abstractNumId="22" w15:restartNumberingAfterBreak="0">
     <w:nsid w:val="606D786C"/>
     <w:multiLevelType w:val="hybridMultilevel"/>
     <w:tmpl w:val="CF94FDAC"/>
@@ -5547,7 +7456,7 @@
       </w:pPr>
     </w:lvl>
   </w:abstractNum>
-  <w:abstractNum w:abstractNumId="19" w15:restartNumberingAfterBreak="0">
+  <w:abstractNum w:abstractNumId="23" w15:restartNumberingAfterBreak="0">
     <w:nsid w:val="616C4234"/>
     <w:multiLevelType w:val="hybridMultilevel"/>
     <w:tmpl w:val="EF5667B2"/>
@@ -5660,7 +7569,7 @@
       </w:rPr>
     </w:lvl>
   </w:abstractNum>
-  <w:abstractNum w:abstractNumId="20" w15:restartNumberingAfterBreak="0">
+  <w:abstractNum w:abstractNumId="24" w15:restartNumberingAfterBreak="0">
     <w:nsid w:val="634B0239"/>
     <w:multiLevelType w:val="hybridMultilevel"/>
     <w:tmpl w:val="EE20D8A4"/>
@@ -5776,7 +7685,7 @@
       </w:pPr>
     </w:lvl>
   </w:abstractNum>
-  <w:abstractNum w:abstractNumId="21" w15:restartNumberingAfterBreak="0">
+  <w:abstractNum w:abstractNumId="25" w15:restartNumberingAfterBreak="0">
     <w:nsid w:val="645C5E23"/>
     <w:multiLevelType w:val="hybridMultilevel"/>
     <w:tmpl w:val="6492C6D4"/>
@@ -5865,7 +7774,7 @@
       </w:pPr>
     </w:lvl>
   </w:abstractNum>
-  <w:abstractNum w:abstractNumId="22" w15:restartNumberingAfterBreak="0">
+  <w:abstractNum w:abstractNumId="26" w15:restartNumberingAfterBreak="0">
     <w:nsid w:val="65787047"/>
     <w:multiLevelType w:val="hybridMultilevel"/>
     <w:tmpl w:val="2B780ED2"/>
@@ -5981,7 +7890,120 @@
       </w:pPr>
     </w:lvl>
   </w:abstractNum>
-  <w:abstractNum w:abstractNumId="23" w15:restartNumberingAfterBreak="0">
+  <w:abstractNum w:abstractNumId="27" w15:restartNumberingAfterBreak="0">
+    <w:nsid w:val="67C836AC"/>
+    <w:multiLevelType w:val="hybridMultilevel"/>
+    <w:tmpl w:val="2EBA1E98"/>
+    <w:lvl w:ilvl="0" w:tplc="04090001">
+      <w:start w:val="1"/>
+      <w:numFmt w:val="bullet"/>
+      <w:lvlText w:val=""/>
+      <w:lvlJc w:val="left"/>
+      <w:pPr>
+        <w:ind w:left="1440" w:hanging="360"/>
+      </w:pPr>
+      <w:rPr>
+        <w:rFonts w:ascii="Symbol" w:hAnsi="Symbol" w:hint="default"/>
+      </w:rPr>
+    </w:lvl>
+    <w:lvl w:ilvl="1" w:tplc="04090003" w:tentative="1">
+      <w:start w:val="1"/>
+      <w:numFmt w:val="bullet"/>
+      <w:lvlText w:val="o"/>
+      <w:lvlJc w:val="left"/>
+      <w:pPr>
+        <w:ind w:left="2160" w:hanging="360"/>
+      </w:pPr>
+      <w:rPr>
+        <w:rFonts w:ascii="Courier New" w:hAnsi="Courier New" w:cs="Courier New" w:hint="default"/>
+      </w:rPr>
+    </w:lvl>
+    <w:lvl w:ilvl="2" w:tplc="04090005" w:tentative="1">
+      <w:start w:val="1"/>
+      <w:numFmt w:val="bullet"/>
+      <w:lvlText w:val=""/>
+      <w:lvlJc w:val="left"/>
+      <w:pPr>
+        <w:ind w:left="2880" w:hanging="360"/>
+      </w:pPr>
+      <w:rPr>
+        <w:rFonts w:ascii="Wingdings" w:hAnsi="Wingdings" w:hint="default"/>
+      </w:rPr>
+    </w:lvl>
+    <w:lvl w:ilvl="3" w:tplc="04090001" w:tentative="1">
+      <w:start w:val="1"/>
+      <w:numFmt w:val="bullet"/>
+      <w:lvlText w:val=""/>
+      <w:lvlJc w:val="left"/>
+      <w:pPr>
+        <w:ind w:left="3600" w:hanging="360"/>
+      </w:pPr>
+      <w:rPr>
+        <w:rFonts w:ascii="Symbol" w:hAnsi="Symbol" w:hint="default"/>
+      </w:rPr>
+    </w:lvl>
+    <w:lvl w:ilvl="4" w:tplc="04090003" w:tentative="1">
+      <w:start w:val="1"/>
+      <w:numFmt w:val="bullet"/>
+      <w:lvlText w:val="o"/>
+      <w:lvlJc w:val="left"/>
+      <w:pPr>
+        <w:ind w:left="4320" w:hanging="360"/>
+      </w:pPr>
+      <w:rPr>
+        <w:rFonts w:ascii="Courier New" w:hAnsi="Courier New" w:cs="Courier New" w:hint="default"/>
+      </w:rPr>
+    </w:lvl>
+    <w:lvl w:ilvl="5" w:tplc="04090005" w:tentative="1">
+      <w:start w:val="1"/>
+      <w:numFmt w:val="bullet"/>
+      <w:lvlText w:val=""/>
+      <w:lvlJc w:val="left"/>
+      <w:pPr>
+        <w:ind w:left="5040" w:hanging="360"/>
+      </w:pPr>
+      <w:rPr>
+        <w:rFonts w:ascii="Wingdings" w:hAnsi="Wingdings" w:hint="default"/>
+      </w:rPr>
+    </w:lvl>
+    <w:lvl w:ilvl="6" w:tplc="04090001" w:tentative="1">
+      <w:start w:val="1"/>
+      <w:numFmt w:val="bullet"/>
+      <w:lvlText w:val=""/>
+      <w:lvlJc w:val="left"/>
+      <w:pPr>
+        <w:ind w:left="5760" w:hanging="360"/>
+      </w:pPr>
+      <w:rPr>
+        <w:rFonts w:ascii="Symbol" w:hAnsi="Symbol" w:hint="default"/>
+      </w:rPr>
+    </w:lvl>
+    <w:lvl w:ilvl="7" w:tplc="04090003" w:tentative="1">
+      <w:start w:val="1"/>
+      <w:numFmt w:val="bullet"/>
+      <w:lvlText w:val="o"/>
+      <w:lvlJc w:val="left"/>
+      <w:pPr>
+        <w:ind w:left="6480" w:hanging="360"/>
+      </w:pPr>
+      <w:rPr>
+        <w:rFonts w:ascii="Courier New" w:hAnsi="Courier New" w:cs="Courier New" w:hint="default"/>
+      </w:rPr>
+    </w:lvl>
+    <w:lvl w:ilvl="8" w:tplc="04090005" w:tentative="1">
+      <w:start w:val="1"/>
+      <w:numFmt w:val="bullet"/>
+      <w:lvlText w:val=""/>
+      <w:lvlJc w:val="left"/>
+      <w:pPr>
+        <w:ind w:left="7200" w:hanging="360"/>
+      </w:pPr>
+      <w:rPr>
+        <w:rFonts w:ascii="Wingdings" w:hAnsi="Wingdings" w:hint="default"/>
+      </w:rPr>
+    </w:lvl>
+  </w:abstractNum>
+  <w:abstractNum w:abstractNumId="28" w15:restartNumberingAfterBreak="0">
     <w:nsid w:val="68821119"/>
     <w:multiLevelType w:val="hybridMultilevel"/>
     <w:tmpl w:val="9400660E"/>
@@ -6070,7 +8092,7 @@
       </w:pPr>
     </w:lvl>
   </w:abstractNum>
-  <w:abstractNum w:abstractNumId="24" w15:restartNumberingAfterBreak="0">
+  <w:abstractNum w:abstractNumId="29" w15:restartNumberingAfterBreak="0">
     <w:nsid w:val="742B54F7"/>
     <w:multiLevelType w:val="hybridMultilevel"/>
     <w:tmpl w:val="A29CD092"/>
@@ -6183,7 +8205,7 @@
       </w:rPr>
     </w:lvl>
   </w:abstractNum>
-  <w:abstractNum w:abstractNumId="25" w15:restartNumberingAfterBreak="0">
+  <w:abstractNum w:abstractNumId="30" w15:restartNumberingAfterBreak="0">
     <w:nsid w:val="782D3A82"/>
     <w:multiLevelType w:val="multilevel"/>
     <w:tmpl w:val="962CC46C"/>
@@ -6288,13 +8310,13 @@
     </w:lvl>
   </w:abstractNum>
   <w:num w:numId="1">
-    <w:abstractNumId w:val="12"/>
+    <w:abstractNumId w:val="14"/>
   </w:num>
   <w:num w:numId="2">
-    <w:abstractNumId w:val="25"/>
+    <w:abstractNumId w:val="30"/>
   </w:num>
   <w:num w:numId="3">
-    <w:abstractNumId w:val="17"/>
+    <w:abstractNumId w:val="20"/>
     <w:lvlOverride w:ilvl="0"/>
     <w:lvlOverride w:ilvl="1"/>
     <w:lvlOverride w:ilvl="2">
@@ -6320,7 +8342,7 @@
     </w:lvlOverride>
   </w:num>
   <w:num w:numId="4">
-    <w:abstractNumId w:val="15"/>
+    <w:abstractNumId w:val="17"/>
     <w:lvlOverride w:ilvl="0"/>
     <w:lvlOverride w:ilvl="1">
       <w:startOverride w:val="1"/>
@@ -6348,10 +8370,10 @@
     </w:lvlOverride>
   </w:num>
   <w:num w:numId="5">
-    <w:abstractNumId w:val="22"/>
+    <w:abstractNumId w:val="26"/>
   </w:num>
   <w:num w:numId="6">
-    <w:abstractNumId w:val="20"/>
+    <w:abstractNumId w:val="24"/>
   </w:num>
   <w:num w:numId="7">
     <w:abstractNumId w:val="8"/>
@@ -6384,34 +8406,49 @@
     <w:abstractNumId w:val="4"/>
   </w:num>
   <w:num w:numId="17">
+    <w:abstractNumId w:val="28"/>
+  </w:num>
+  <w:num w:numId="18">
+    <w:abstractNumId w:val="15"/>
+  </w:num>
+  <w:num w:numId="19">
+    <w:abstractNumId w:val="18"/>
+  </w:num>
+  <w:num w:numId="20">
+    <w:abstractNumId w:val="13"/>
+  </w:num>
+  <w:num w:numId="21">
+    <w:abstractNumId w:val="12"/>
+  </w:num>
+  <w:num w:numId="22">
+    <w:abstractNumId w:val="16"/>
+  </w:num>
+  <w:num w:numId="23">
+    <w:abstractNumId w:val="25"/>
+  </w:num>
+  <w:num w:numId="24">
+    <w:abstractNumId w:val="29"/>
+  </w:num>
+  <w:num w:numId="25">
     <w:abstractNumId w:val="23"/>
   </w:num>
-  <w:num w:numId="18">
-    <w:abstractNumId w:val="13"/>
+  <w:num w:numId="26">
+    <w:abstractNumId w:val="22"/>
   </w:num>
-  <w:num w:numId="19">
-    <w:abstractNumId w:val="16"/>
-  </w:num>
-  <w:num w:numId="20">
+  <w:num w:numId="27">
     <w:abstractNumId w:val="11"/>
   </w:num>
-  <w:num w:numId="21">
+  <w:num w:numId="28">
+    <w:abstractNumId w:val="27"/>
+  </w:num>
+  <w:num w:numId="29">
+    <w:abstractNumId w:val="19"/>
+  </w:num>
+  <w:num w:numId="30">
     <w:abstractNumId w:val="10"/>
   </w:num>
-  <w:num w:numId="22">
-    <w:abstractNumId w:val="14"/>
-  </w:num>
-  <w:num w:numId="23">
+  <w:num w:numId="31">
     <w:abstractNumId w:val="21"/>
-  </w:num>
-  <w:num w:numId="24">
-    <w:abstractNumId w:val="24"/>
-  </w:num>
-  <w:num w:numId="25">
-    <w:abstractNumId w:val="19"/>
-  </w:num>
-  <w:num w:numId="26">
-    <w:abstractNumId w:val="18"/>
   </w:num>
 </w:numbering>
 </file>
@@ -6427,7 +8464,7 @@
     </w:rPrDefault>
     <w:pPrDefault/>
   </w:docDefaults>
-  <w:latentStyles w:defLockedState="0" w:defUIPriority="99" w:defSemiHidden="0" w:defUnhideWhenUsed="0" w:defQFormat="0" w:count="375">
+  <w:latentStyles w:defLockedState="0" w:defUIPriority="99" w:defSemiHidden="0" w:defUnhideWhenUsed="0" w:defQFormat="0" w:count="376">
     <w:lsdException w:name="Normal" w:uiPriority="0" w:qFormat="1"/>
     <w:lsdException w:name="heading 1" w:uiPriority="9" w:qFormat="1"/>
     <w:lsdException w:name="heading 2" w:semiHidden="1" w:uiPriority="9" w:unhideWhenUsed="1" w:qFormat="1"/>
@@ -6803,8 +8840,9 @@
     <w:lsdException w:name="Smart Hyperlink" w:semiHidden="1" w:unhideWhenUsed="1"/>
     <w:lsdException w:name="Hashtag" w:semiHidden="1" w:unhideWhenUsed="1"/>
     <w:lsdException w:name="Unresolved Mention" w:semiHidden="1" w:unhideWhenUsed="1"/>
+    <w:lsdException w:name="Smart Link" w:semiHidden="1" w:unhideWhenUsed="1"/>
   </w:latentStyles>
-  <w:style w:type="paragraph" w:default="1" w:styleId="Normal">
+  <w:style w:type="paragraph" w:default="1" w:styleId="a">
     <w:name w:val="Normal"/>
     <w:qFormat/>
     <w:rsid w:val="00523618"/>
@@ -6817,11 +8855,11 @@
       <w:szCs w:val="22"/>
     </w:rPr>
   </w:style>
-  <w:style w:type="paragraph" w:styleId="Heading1">
+  <w:style w:type="paragraph" w:styleId="1">
     <w:name w:val="heading 1"/>
-    <w:basedOn w:val="Normal"/>
-    <w:next w:val="Normal"/>
-    <w:link w:val="Heading1Char"/>
+    <w:basedOn w:val="a"/>
+    <w:next w:val="a"/>
+    <w:link w:val="10"/>
     <w:uiPriority w:val="9"/>
     <w:qFormat/>
     <w:rsid w:val="00DE0256"/>
@@ -6838,11 +8876,11 @@
       <w:szCs w:val="32"/>
     </w:rPr>
   </w:style>
-  <w:style w:type="paragraph" w:styleId="Heading2">
+  <w:style w:type="paragraph" w:styleId="2">
     <w:name w:val="heading 2"/>
-    <w:basedOn w:val="Normal"/>
-    <w:next w:val="Normal"/>
-    <w:link w:val="Heading2Char"/>
+    <w:basedOn w:val="a"/>
+    <w:next w:val="a"/>
+    <w:link w:val="20"/>
     <w:uiPriority w:val="9"/>
     <w:unhideWhenUsed/>
     <w:qFormat/>
@@ -6860,11 +8898,11 @@
       <w:szCs w:val="26"/>
     </w:rPr>
   </w:style>
-  <w:style w:type="paragraph" w:styleId="Heading3">
+  <w:style w:type="paragraph" w:styleId="3">
     <w:name w:val="heading 3"/>
-    <w:basedOn w:val="Normal"/>
-    <w:next w:val="Normal"/>
-    <w:link w:val="Heading3Char"/>
+    <w:basedOn w:val="a"/>
+    <w:next w:val="a"/>
+    <w:link w:val="30"/>
     <w:uiPriority w:val="9"/>
     <w:unhideWhenUsed/>
     <w:qFormat/>
@@ -6882,13 +8920,13 @@
       <w:szCs w:val="24"/>
     </w:rPr>
   </w:style>
-  <w:style w:type="character" w:default="1" w:styleId="DefaultParagraphFont">
+  <w:style w:type="character" w:default="1" w:styleId="a0">
     <w:name w:val="Default Paragraph Font"/>
     <w:uiPriority w:val="1"/>
     <w:semiHidden/>
     <w:unhideWhenUsed/>
   </w:style>
-  <w:style w:type="table" w:default="1" w:styleId="TableNormal">
+  <w:style w:type="table" w:default="1" w:styleId="a1">
     <w:name w:val="Normal Table"/>
     <w:uiPriority w:val="99"/>
     <w:semiHidden/>
@@ -6903,16 +8941,16 @@
       </w:tblCellMar>
     </w:tblPr>
   </w:style>
-  <w:style w:type="numbering" w:default="1" w:styleId="NoList">
+  <w:style w:type="numbering" w:default="1" w:styleId="a2">
     <w:name w:val="No List"/>
     <w:uiPriority w:val="99"/>
     <w:semiHidden/>
     <w:unhideWhenUsed/>
   </w:style>
-  <w:style w:type="paragraph" w:styleId="Header">
+  <w:style w:type="paragraph" w:styleId="a3">
     <w:name w:val="header"/>
-    <w:basedOn w:val="Normal"/>
-    <w:link w:val="HeaderChar"/>
+    <w:basedOn w:val="a"/>
+    <w:link w:val="a4"/>
     <w:uiPriority w:val="99"/>
     <w:unhideWhenUsed/>
     <w:rsid w:val="00523618"/>
@@ -6923,9 +8961,9 @@
       </w:tabs>
     </w:pPr>
   </w:style>
-  <w:style w:type="character" w:customStyle="1" w:styleId="HeaderChar">
-    <w:name w:val="Header Char"/>
-    <w:link w:val="Header"/>
+  <w:style w:type="character" w:customStyle="1" w:styleId="a4">
+    <w:name w:val="כותרת עליונה תו"/>
+    <w:link w:val="a3"/>
     <w:uiPriority w:val="99"/>
     <w:rsid w:val="00523618"/>
     <w:rPr>
@@ -6941,10 +8979,10 @@
       <w:u w:val="single"/>
     </w:rPr>
   </w:style>
-  <w:style w:type="paragraph" w:styleId="Footer">
+  <w:style w:type="paragraph" w:styleId="a5">
     <w:name w:val="footer"/>
-    <w:basedOn w:val="Normal"/>
-    <w:link w:val="FooterChar"/>
+    <w:basedOn w:val="a"/>
+    <w:link w:val="a6"/>
     <w:uiPriority w:val="99"/>
     <w:unhideWhenUsed/>
     <w:rsid w:val="00045302"/>
@@ -6955,9 +8993,9 @@
       </w:tabs>
     </w:pPr>
   </w:style>
-  <w:style w:type="character" w:customStyle="1" w:styleId="FooterChar">
-    <w:name w:val="Footer Char"/>
-    <w:link w:val="Footer"/>
+  <w:style w:type="character" w:customStyle="1" w:styleId="a6">
+    <w:name w:val="כותרת תחתונה תו"/>
+    <w:link w:val="a5"/>
     <w:uiPriority w:val="99"/>
     <w:rsid w:val="00045302"/>
     <w:rPr>
@@ -6965,9 +9003,9 @@
       <w:szCs w:val="22"/>
     </w:rPr>
   </w:style>
-  <w:style w:type="paragraph" w:styleId="ListParagraph">
+  <w:style w:type="paragraph" w:styleId="a7">
     <w:name w:val="List Paragraph"/>
-    <w:basedOn w:val="Normal"/>
+    <w:basedOn w:val="a"/>
     <w:uiPriority w:val="34"/>
     <w:qFormat/>
     <w:rsid w:val="003D451F"/>
@@ -6985,13 +9023,13 @@
   </w:style>
   <w:style w:type="character" w:customStyle="1" w:styleId="longtext">
     <w:name w:val="long_text"/>
-    <w:basedOn w:val="DefaultParagraphFont"/>
+    <w:basedOn w:val="a0"/>
     <w:rsid w:val="003D451F"/>
   </w:style>
-  <w:style w:type="paragraph" w:styleId="BalloonText">
+  <w:style w:type="paragraph" w:styleId="a8">
     <w:name w:val="Balloon Text"/>
-    <w:basedOn w:val="Normal"/>
-    <w:link w:val="BalloonTextChar"/>
+    <w:basedOn w:val="a"/>
+    <w:link w:val="a9"/>
     <w:uiPriority w:val="99"/>
     <w:semiHidden/>
     <w:unhideWhenUsed/>
@@ -7002,9 +9040,9 @@
       <w:szCs w:val="16"/>
     </w:rPr>
   </w:style>
-  <w:style w:type="character" w:customStyle="1" w:styleId="BalloonTextChar">
-    <w:name w:val="Balloon Text Char"/>
-    <w:link w:val="BalloonText"/>
+  <w:style w:type="character" w:customStyle="1" w:styleId="a9">
+    <w:name w:val="טקסט בלונים תו"/>
+    <w:link w:val="a8"/>
     <w:uiPriority w:val="99"/>
     <w:semiHidden/>
     <w:rsid w:val="003E4D70"/>
@@ -7014,10 +9052,10 @@
       <w:szCs w:val="16"/>
     </w:rPr>
   </w:style>
-  <w:style w:type="character" w:customStyle="1" w:styleId="Heading1Char">
-    <w:name w:val="Heading 1 Char"/>
-    <w:basedOn w:val="DefaultParagraphFont"/>
-    <w:link w:val="Heading1"/>
+  <w:style w:type="character" w:customStyle="1" w:styleId="10">
+    <w:name w:val="כותרת 1 תו"/>
+    <w:basedOn w:val="a0"/>
+    <w:link w:val="1"/>
     <w:uiPriority w:val="9"/>
     <w:rsid w:val="00DE0256"/>
     <w:rPr>
@@ -7027,10 +9065,10 @@
       <w:szCs w:val="32"/>
     </w:rPr>
   </w:style>
-  <w:style w:type="character" w:customStyle="1" w:styleId="Heading2Char">
-    <w:name w:val="Heading 2 Char"/>
-    <w:basedOn w:val="DefaultParagraphFont"/>
-    <w:link w:val="Heading2"/>
+  <w:style w:type="character" w:customStyle="1" w:styleId="20">
+    <w:name w:val="כותרת 2 תו"/>
+    <w:basedOn w:val="a0"/>
+    <w:link w:val="2"/>
     <w:uiPriority w:val="9"/>
     <w:rsid w:val="00DE0256"/>
     <w:rPr>
@@ -7040,10 +9078,10 @@
       <w:szCs w:val="26"/>
     </w:rPr>
   </w:style>
-  <w:style w:type="character" w:customStyle="1" w:styleId="Heading3Char">
-    <w:name w:val="Heading 3 Char"/>
-    <w:basedOn w:val="DefaultParagraphFont"/>
-    <w:link w:val="Heading3"/>
+  <w:style w:type="character" w:customStyle="1" w:styleId="30">
+    <w:name w:val="כותרת 3 תו"/>
+    <w:basedOn w:val="a0"/>
+    <w:link w:val="3"/>
     <w:uiPriority w:val="9"/>
     <w:rsid w:val="00DE0256"/>
     <w:rPr>
@@ -7053,9 +9091,9 @@
       <w:szCs w:val="24"/>
     </w:rPr>
   </w:style>
-  <w:style w:type="table" w:styleId="TableGrid">
+  <w:style w:type="table" w:styleId="aa">
     <w:name w:val="Table Grid"/>
-    <w:basedOn w:val="TableNormal"/>
+    <w:basedOn w:val="a1"/>
     <w:uiPriority w:val="59"/>
     <w:rsid w:val="00DE0256"/>
     <w:rPr>
@@ -7074,11 +9112,11 @@
       </w:tblBorders>
     </w:tblPr>
   </w:style>
-  <w:style w:type="paragraph" w:styleId="IntenseQuote">
+  <w:style w:type="paragraph" w:styleId="ab">
     <w:name w:val="Intense Quote"/>
-    <w:basedOn w:val="Normal"/>
-    <w:next w:val="Normal"/>
-    <w:link w:val="IntenseQuoteChar"/>
+    <w:basedOn w:val="a"/>
+    <w:next w:val="a"/>
+    <w:link w:val="ac"/>
     <w:uiPriority w:val="30"/>
     <w:qFormat/>
     <w:rsid w:val="00CF0673"/>
@@ -7096,10 +9134,10 @@
       <w:color w:val="5B9BD5" w:themeColor="accent1"/>
     </w:rPr>
   </w:style>
-  <w:style w:type="character" w:customStyle="1" w:styleId="IntenseQuoteChar">
-    <w:name w:val="Intense Quote Char"/>
-    <w:basedOn w:val="DefaultParagraphFont"/>
-    <w:link w:val="IntenseQuote"/>
+  <w:style w:type="character" w:customStyle="1" w:styleId="ac">
+    <w:name w:val="ציטוט חזק תו"/>
+    <w:basedOn w:val="a0"/>
+    <w:link w:val="ab"/>
     <w:uiPriority w:val="30"/>
     <w:rsid w:val="00CF0673"/>
     <w:rPr>
@@ -7112,7 +9150,7 @@
   </w:style>
   <w:style w:type="character" w:styleId="FollowedHyperlink">
     <w:name w:val="FollowedHyperlink"/>
-    <w:basedOn w:val="DefaultParagraphFont"/>
+    <w:basedOn w:val="a0"/>
     <w:uiPriority w:val="99"/>
     <w:semiHidden/>
     <w:unhideWhenUsed/>
@@ -7120,6 +9158,18 @@
     <w:rPr>
       <w:color w:val="954F72" w:themeColor="followedHyperlink"/>
       <w:u w:val="single"/>
+    </w:rPr>
+  </w:style>
+  <w:style w:type="character" w:styleId="ad">
+    <w:name w:val="Unresolved Mention"/>
+    <w:basedOn w:val="a0"/>
+    <w:uiPriority w:val="99"/>
+    <w:semiHidden/>
+    <w:unhideWhenUsed/>
+    <w:rsid w:val="000415A8"/>
+    <w:rPr>
+      <w:color w:val="605E5C"/>
+      <w:shd w:val="clear" w:color="auto" w:fill="E1DFDD"/>
     </w:rPr>
   </w:style>
 </w:styles>
@@ -7391,7 +9441,7 @@
 </file>
 
 <file path=customXml/itemProps1.xml><?xml version="1.0" encoding="utf-8"?>
-<ds:datastoreItem xmlns:ds="http://schemas.openxmlformats.org/officeDocument/2006/customXml" ds:itemID="{3B013214-8B4A-4DC8-A303-26651889BB98}">
+<ds:datastoreItem xmlns:ds="http://schemas.openxmlformats.org/officeDocument/2006/customXml" ds:itemID="{2A09C0A9-6EF1-45EA-86D0-A316778AAD6C}">
   <ds:schemaRefs>
     <ds:schemaRef ds:uri="http://schemas.openxmlformats.org/officeDocument/2006/bibliography"/>
   </ds:schemaRefs>

</xml_diff>

<commit_message>
Update wordsCutter, gitignore and Project Proposal
Signed-off-by: Shachar Israeli <israelish@post.jce.ac.il>
</commit_message>
<xml_diff>
--- a/doc/Project Proposal - Daniel Gabay & Shachar Israeli.docx
+++ b/doc/Project Proposal - Daniel Gabay & Shachar Israeli.docx
@@ -69,8 +69,20 @@
           <w:szCs w:val="48"/>
           <w:rtl/>
         </w:rPr>
-        <w:t xml:space="preserve"> תשע"ט</w:t>
-      </w:r>
+        <w:t xml:space="preserve"> תש</w:t>
+      </w:r>
+      <w:r>
+        <w:rPr>
+          <w:rFonts w:hint="cs"/>
+          <w:b/>
+          <w:bCs/>
+          <w:szCs w:val="48"/>
+          <w:rtl/>
+        </w:rPr>
+        <w:t>"פ</w:t>
+      </w:r>
+      <w:bookmarkStart w:id="0" w:name="_GoBack"/>
+      <w:bookmarkEnd w:id="0"/>
     </w:p>
     <w:p>
       <w:pPr>
@@ -440,21 +452,8 @@
           <w:szCs w:val="28"/>
           <w:rtl/>
         </w:rPr>
-        <w:t xml:space="preserve"> דר' אסף </w:t>
-      </w:r>
-      <w:proofErr w:type="spellStart"/>
-      <w:r>
-        <w:rPr>
-          <w:rFonts w:hint="cs"/>
-          <w:b/>
-          <w:bCs/>
-          <w:sz w:val="28"/>
-          <w:szCs w:val="28"/>
-          <w:rtl/>
-        </w:rPr>
-        <w:t>שפיינר</w:t>
-      </w:r>
-      <w:proofErr w:type="spellEnd"/>
+        <w:t xml:space="preserve"> דר' אסף שפיינר</w:t>
+      </w:r>
       <w:r>
         <w:rPr>
           <w:b/>
@@ -1152,62 +1151,30 @@
           <w:rFonts w:asciiTheme="minorBidi" w:hAnsiTheme="minorBidi" w:cstheme="minorBidi"/>
           <w:rtl/>
         </w:rPr>
-        <w:t xml:space="preserve">המרכז הארצי לבחינות ולהערכה נוקט באמצעים ומאמצים רבים על מנת להבטיח את טוהר הבחינה ולמנוע רמאות מכל סוג ובפרט העתקות וזיופים. בנוסף אם נבחן ניגש לבחינה חוזרת ומשפר בצורה משמעותית את </w:t>
-      </w:r>
-      <w:proofErr w:type="spellStart"/>
-      <w:r>
+        <w:t>המרכז הארצי לבחינות ולהערכה נוקט באמצעים ומאמצים רבים על מנת להבטיח את טוהר הבחינה ולמנוע רמאות מכל סוג ובפרט העתקות וזיופים. בנוסף אם נבחן ניגש לבחינה חוזרת ומשפר בצורה משמעותית את ציונו, הוא מוזמן לבחינה (חלקית) נוספת כדי להבטיח שהוא אכן ראוי לציון שקיבל.</w:t>
+      </w:r>
+    </w:p>
+    <w:p>
+      <w:pPr>
+        <w:jc w:val="both"/>
         <w:rPr>
           <w:rFonts w:asciiTheme="minorBidi" w:hAnsiTheme="minorBidi" w:cstheme="minorBidi"/>
-          <w:rtl/>
-        </w:rPr>
-        <w:t>ציונו</w:t>
-      </w:r>
-      <w:proofErr w:type="spellEnd"/>
-      <w:r>
+        </w:rPr>
+      </w:pPr>
+    </w:p>
+    <w:p>
+      <w:pPr>
+        <w:jc w:val="both"/>
         <w:rPr>
           <w:rFonts w:asciiTheme="minorBidi" w:hAnsiTheme="minorBidi" w:cstheme="minorBidi"/>
-          <w:rtl/>
-        </w:rPr>
-        <w:t>, הוא מוזמן לבחינה (חלקית) נוספת כדי להבטיח שהוא אכן ראוי לציון שקיבל.</w:t>
-      </w:r>
-    </w:p>
-    <w:p>
-      <w:pPr>
-        <w:jc w:val="both"/>
+        </w:rPr>
+      </w:pPr>
+      <w:r>
         <w:rPr>
           <w:rFonts w:asciiTheme="minorBidi" w:hAnsiTheme="minorBidi" w:cstheme="minorBidi"/>
-        </w:rPr>
-      </w:pPr>
-    </w:p>
-    <w:p>
-      <w:pPr>
-        <w:jc w:val="both"/>
-        <w:rPr>
-          <w:rFonts w:asciiTheme="minorBidi" w:hAnsiTheme="minorBidi" w:cstheme="minorBidi"/>
-        </w:rPr>
-      </w:pPr>
-      <w:r>
-        <w:rPr>
-          <w:rFonts w:asciiTheme="minorBidi" w:hAnsiTheme="minorBidi" w:cstheme="minorBidi"/>
-          <w:rtl/>
-        </w:rPr>
-        <w:t xml:space="preserve">למרות האמצעים אשר ננקטים כדי למנוע זיופים, עדיין ישנם אנשים אשר מצליחים להעלות את </w:t>
-      </w:r>
-      <w:proofErr w:type="spellStart"/>
-      <w:r>
-        <w:rPr>
-          <w:rFonts w:asciiTheme="minorBidi" w:hAnsiTheme="minorBidi" w:cstheme="minorBidi"/>
-          <w:rtl/>
-        </w:rPr>
-        <w:t>ציונם</w:t>
-      </w:r>
-      <w:proofErr w:type="spellEnd"/>
-      <w:r>
-        <w:rPr>
-          <w:rFonts w:asciiTheme="minorBidi" w:hAnsiTheme="minorBidi" w:cstheme="minorBidi"/>
-          <w:rtl/>
-        </w:rPr>
-        <w:t xml:space="preserve"> בבחינה באמצעות תשלום או בקשה מאדם זר שייגש למבחן במקומם בכדי לקבל ציון גבוה יותר.</w:t>
+          <w:rtl/>
+        </w:rPr>
+        <w:t>למרות האמצעים אשר ננקטים כדי למנוע זיופים, עדיין ישנם אנשים אשר מצליחים להעלות את ציונם בבחינה באמצעות תשלום או בקשה מאדם זר שייגש למבחן במקומם בכדי לקבל ציון גבוה יותר.</w:t>
       </w:r>
     </w:p>
     <w:p>
@@ -1909,23 +1876,7 @@
           <w:rFonts w:asciiTheme="minorBidi" w:hAnsiTheme="minorBidi" w:cstheme="minorBidi" w:hint="cs"/>
           <w:rtl/>
         </w:rPr>
-        <w:t xml:space="preserve"> בחלק זה ננתח את התמונה המכילה את החיבור, במטרה לזהות את המילים שכתב הנבחן. בשלב הגילוי נעזר בחלקים מפרויקט גמר נוסף אשר נעשה ע"י איתי חפץ ומורן </w:t>
-      </w:r>
-      <w:proofErr w:type="spellStart"/>
-      <w:r>
-        <w:rPr>
-          <w:rFonts w:asciiTheme="minorBidi" w:hAnsiTheme="minorBidi" w:cstheme="minorBidi" w:hint="cs"/>
-          <w:rtl/>
-        </w:rPr>
-        <w:t>זרגרי</w:t>
-      </w:r>
-      <w:proofErr w:type="spellEnd"/>
-      <w:r>
-        <w:rPr>
-          <w:rFonts w:asciiTheme="minorBidi" w:hAnsiTheme="minorBidi" w:cstheme="minorBidi" w:hint="cs"/>
-          <w:rtl/>
-        </w:rPr>
-        <w:t xml:space="preserve"> אשר חקרו את נושא זיהוי כתב יד והמרתו לטקסט ממוחשב. תהליך הגילוי מורכב מ</w:t>
+        <w:t xml:space="preserve"> בחלק זה ננתח את התמונה המכילה את החיבור, במטרה לזהות את המילים שכתב הנבחן. בשלב הגילוי נעזר בחלקים מפרויקט גמר נוסף אשר נעשה ע"י איתי חפץ ומורן זרגרי אשר חקרו את נושא זיהוי כתב יד והמרתו לטקסט ממוחשב. תהליך הגילוי מורכב מ</w:t>
       </w:r>
       <w:r>
         <w:rPr>
@@ -2207,18 +2158,8 @@
           <w:sz w:val="24"/>
           <w:u w:val="single"/>
         </w:rPr>
-        <w:t xml:space="preserve">Writer verification based on a single handwriting word </w:t>
-      </w:r>
-      <w:proofErr w:type="gramStart"/>
-      <w:r>
-        <w:rPr>
-          <w:rFonts w:ascii="David" w:eastAsiaTheme="minorHAnsi" w:hAnsi="David" w:hint="cs"/>
-          <w:sz w:val="24"/>
-          <w:u w:val="single"/>
-        </w:rPr>
-        <w:t>samples</w:t>
-      </w:r>
-      <w:proofErr w:type="gramEnd"/>
+        <w:t>Writer verification based on a single handwriting word samples</w:t>
+      </w:r>
     </w:p>
     <w:p>
       <w:pPr>
@@ -2305,45 +2246,15 @@
           <w:szCs w:val="24"/>
           <w:rtl/>
         </w:rPr>
-        <w:t xml:space="preserve">המאמר מתאר את </w:t>
-      </w:r>
-      <w:proofErr w:type="spellStart"/>
+        <w:t xml:space="preserve">המאמר מתאר את הדימיון בין הבעיה הנתונה לבין זיהוי חתימה המשתמש ב- </w:t>
+      </w:r>
       <w:r>
         <w:rPr>
           <w:rFonts w:ascii="David" w:hAnsi="David" w:cs="David" w:hint="cs"/>
           <w:sz w:val="24"/>
           <w:szCs w:val="24"/>
-          <w:rtl/>
-        </w:rPr>
-        <w:t>הדימיון</w:t>
-      </w:r>
-      <w:proofErr w:type="spellEnd"/>
-      <w:r>
-        <w:rPr>
-          <w:rFonts w:ascii="David" w:hAnsi="David" w:cs="David" w:hint="cs"/>
-          <w:sz w:val="24"/>
-          <w:szCs w:val="24"/>
-          <w:rtl/>
-        </w:rPr>
-        <w:t xml:space="preserve"> בין הבעיה הנתונה לבין זיהוי חתימה המשתמש ב- </w:t>
-      </w:r>
-      <w:proofErr w:type="spellStart"/>
-      <w:r>
-        <w:rPr>
-          <w:rFonts w:ascii="David" w:hAnsi="David" w:cs="David" w:hint="cs"/>
-          <w:sz w:val="24"/>
-          <w:szCs w:val="24"/>
-        </w:rPr>
-        <w:t>Levenshtein</w:t>
-      </w:r>
-      <w:proofErr w:type="spellEnd"/>
-      <w:r>
-        <w:rPr>
-          <w:rFonts w:ascii="David" w:hAnsi="David" w:cs="David" w:hint="cs"/>
-          <w:sz w:val="24"/>
-          <w:szCs w:val="24"/>
-        </w:rPr>
-        <w:t xml:space="preserve"> edit distance</w:t>
+        </w:rPr>
+        <w:t>Levenshtein edit distance</w:t>
       </w:r>
       <w:r>
         <w:rPr>
@@ -2688,27 +2599,7 @@
           <w:szCs w:val="24"/>
           <w:rtl/>
         </w:rPr>
-        <w:t xml:space="preserve"> מתואר הקריטריונים אשר </w:t>
-      </w:r>
-      <w:proofErr w:type="spellStart"/>
-      <w:r>
-        <w:rPr>
-          <w:rFonts w:ascii="David" w:hAnsi="David" w:cs="David" w:hint="cs"/>
-          <w:sz w:val="24"/>
-          <w:szCs w:val="24"/>
-          <w:rtl/>
-        </w:rPr>
-        <w:t>שומשו</w:t>
-      </w:r>
-      <w:proofErr w:type="spellEnd"/>
-      <w:r>
-        <w:rPr>
-          <w:rFonts w:ascii="David" w:hAnsi="David" w:cs="David" w:hint="cs"/>
-          <w:sz w:val="24"/>
-          <w:szCs w:val="24"/>
-          <w:rtl/>
-        </w:rPr>
-        <w:t xml:space="preserve"> לצורך החלטה האם מדובר באותו הכתב יד: צורת כתב היד, שכיחות המילים, סדר המילים ואוצר המילים.</w:t>
+        <w:t xml:space="preserve"> מתואר הקריטריונים אשר שומשו לצורך החלטה האם מדובר באותו הכתב יד: צורת כתב היד, שכיחות המילים, סדר המילים ואוצר המילים.</w:t>
       </w:r>
     </w:p>
     <w:p>
@@ -2780,8 +2671,6 @@
           <w:rtl/>
         </w:rPr>
       </w:pPr>
-      <w:bookmarkStart w:id="0" w:name="_GoBack"/>
-      <w:bookmarkEnd w:id="0"/>
     </w:p>
     <w:p>
       <w:pPr>
@@ -3019,7 +2908,7 @@
       <w:pPr>
         <w:jc w:val="left"/>
         <w:rPr>
-          <w:rFonts w:ascii="David" w:hAnsi="David" w:cs="David" w:hint="cs"/>
+          <w:rFonts w:ascii="David" w:hAnsi="David" w:cs="David"/>
           <w:sz w:val="24"/>
           <w:szCs w:val="24"/>
           <w:rtl/>
@@ -3047,7 +2936,7 @@
       <w:pPr>
         <w:jc w:val="left"/>
         <w:rPr>
-          <w:rFonts w:ascii="David" w:hAnsi="David" w:cs="David" w:hint="cs"/>
+          <w:rFonts w:ascii="David" w:hAnsi="David" w:cs="David"/>
           <w:sz w:val="24"/>
           <w:szCs w:val="24"/>
           <w:rtl/>
@@ -3101,7 +2990,7 @@
       <w:pPr>
         <w:jc w:val="left"/>
         <w:rPr>
-          <w:rFonts w:ascii="David" w:hAnsi="David" w:cs="David" w:hint="cs"/>
+          <w:rFonts w:ascii="David" w:hAnsi="David" w:cs="David"/>
           <w:sz w:val="24"/>
           <w:szCs w:val="24"/>
           <w:rtl/>
@@ -5212,27 +5101,7 @@
                 <w:szCs w:val="24"/>
                 <w:rtl/>
               </w:rPr>
-              <w:t xml:space="preserve">כתב יד לא מובן של הנבחן ,קשקושים על מחברת הבחינה אשר לא יאפשרו לבצע את </w:t>
-            </w:r>
-            <w:proofErr w:type="spellStart"/>
-            <w:r>
-              <w:rPr>
-                <w:rFonts w:asciiTheme="minorBidi" w:hAnsiTheme="minorBidi" w:hint="cs"/>
-                <w:sz w:val="24"/>
-                <w:szCs w:val="24"/>
-                <w:rtl/>
-              </w:rPr>
-              <w:t>קריטריוני</w:t>
-            </w:r>
-            <w:proofErr w:type="spellEnd"/>
-            <w:r>
-              <w:rPr>
-                <w:rFonts w:asciiTheme="minorBidi" w:hAnsiTheme="minorBidi" w:hint="cs"/>
-                <w:sz w:val="24"/>
-                <w:szCs w:val="24"/>
-                <w:rtl/>
-              </w:rPr>
-              <w:t xml:space="preserve"> ההשוואה.</w:t>
+              <w:t>כתב יד לא מובן של הנבחן ,קשקושים על מחברת הבחינה אשר לא יאפשרו לבצע את קריטריוני ההשוואה.</w:t>
             </w:r>
           </w:p>
         </w:tc>
@@ -9441,7 +9310,7 @@
 </file>
 
 <file path=customXml/itemProps1.xml><?xml version="1.0" encoding="utf-8"?>
-<ds:datastoreItem xmlns:ds="http://schemas.openxmlformats.org/officeDocument/2006/customXml" ds:itemID="{2A09C0A9-6EF1-45EA-86D0-A316778AAD6C}">
+<ds:datastoreItem xmlns:ds="http://schemas.openxmlformats.org/officeDocument/2006/customXml" ds:itemID="{38B3E839-CAC3-4E6A-9B84-E8F387DFD66D}">
   <ds:schemaRefs>
     <ds:schemaRef ds:uri="http://schemas.openxmlformats.org/officeDocument/2006/bibliography"/>
   </ds:schemaRefs>

</xml_diff>

<commit_message>
Final project proposal before assignment
</commit_message>
<xml_diff>
--- a/doc/Project Proposal - Daniel Gabay & Shachar Israeli.docx
+++ b/doc/Project Proposal - Daniel Gabay & Shachar Israeli.docx
@@ -893,6 +893,30 @@
         </w:rPr>
         <w:t>הבחינה מתקיימת בשפות עברית, ערבית, רוסית, צרפתית, ספרדית ובנוסח משולב של אנגלית ועברית.</w:t>
       </w:r>
+    </w:p>
+    <w:p>
+      <w:pPr>
+        <w:jc w:val="both"/>
+        <w:rPr>
+          <w:rFonts w:ascii="Gisha" w:hAnsi="Gisha" w:cs="Gisha"/>
+        </w:rPr>
+      </w:pPr>
+    </w:p>
+    <w:p>
+      <w:pPr>
+        <w:jc w:val="both"/>
+        <w:rPr>
+          <w:rFonts w:ascii="Gisha" w:hAnsi="Gisha" w:cs="Gisha"/>
+          <w:rtl/>
+        </w:rPr>
+      </w:pPr>
+      <w:r>
+        <w:rPr>
+          <w:rFonts w:ascii="Gisha" w:hAnsi="Gisha" w:cs="Gisha"/>
+          <w:rtl/>
+        </w:rPr>
+        <w:t>הבחינה</w:t>
+      </w:r>
       <w:r>
         <w:rPr>
           <w:rFonts w:ascii="Gisha" w:hAnsi="Gisha" w:cs="Gisha" w:hint="cs"/>
@@ -905,7 +929,79 @@
           <w:rFonts w:ascii="Gisha" w:hAnsi="Gisha" w:cs="Gisha"/>
           <w:rtl/>
         </w:rPr>
-        <w:t>הבחינה מתקיימת ארבע פעמים בשנה בשפות עברית וערבית.</w:t>
+        <w:t>הפסיכומטרית בודקת את יכולות המועמד בשלושה תחומים: חשיבה מילולית, חשיבה כמותית ואנגלית. בנוסף ישנה מטלת כתיבה (חיבור) המהווה 10% מציון כלל הבחינה</w:t>
+      </w:r>
+      <w:r>
+        <w:rPr>
+          <w:rFonts w:ascii="Gisha" w:hAnsi="Gisha" w:cs="Gisha"/>
+          <w:rtl/>
+        </w:rPr>
+        <w:t xml:space="preserve"> ובה הפרויקט שלנו מתמקד.</w:t>
+      </w:r>
+      <w:r>
+        <w:rPr>
+          <w:rFonts w:ascii="Gisha" w:hAnsi="Gisha" w:cs="Gisha" w:hint="cs"/>
+          <w:rtl/>
+        </w:rPr>
+        <w:t xml:space="preserve"> </w:t>
+      </w:r>
+      <w:r>
+        <w:rPr>
+          <w:rFonts w:ascii="Gisha" w:hAnsi="Gisha" w:cs="Gisha"/>
+          <w:shd w:val="clear" w:color="auto" w:fill="FFFFFF"/>
+          <w:rtl/>
+        </w:rPr>
+        <w:t>מטלת הכתיבה היא החלק הראשון בבחינה</w:t>
+      </w:r>
+      <w:r>
+        <w:rPr>
+          <w:rFonts w:ascii="Gisha" w:hAnsi="Gisha" w:cs="Gisha"/>
+          <w:rtl/>
+        </w:rPr>
+        <w:t xml:space="preserve">, בה נדרש הנבחן לכתוב חיבור באורך </w:t>
+      </w:r>
+      <w:r>
+        <w:rPr>
+          <w:rFonts w:ascii="Gisha" w:hAnsi="Gisha" w:cs="Gisha"/>
+          <w:shd w:val="clear" w:color="auto" w:fill="FFFFFF"/>
+          <w:rtl/>
+        </w:rPr>
+        <w:t>של 25-50 שורות. המטלה נכתבת בעיפרון, על דף בן 50 שורות המיועד לכך</w:t>
+      </w:r>
+      <w:r>
+        <w:rPr>
+          <w:rFonts w:ascii="Gisha" w:hAnsi="Gisha" w:cs="Gisha"/>
+          <w:shd w:val="clear" w:color="auto" w:fill="FFFFFF"/>
+        </w:rPr>
+        <w:t xml:space="preserve"> </w:t>
+      </w:r>
+      <w:r>
+        <w:rPr>
+          <w:rFonts w:ascii="Gisha" w:hAnsi="Gisha" w:cs="Gisha"/>
+          <w:shd w:val="clear" w:color="auto" w:fill="FFFFFF"/>
+        </w:rPr>
+        <w:t>.</w:t>
+      </w:r>
+      <w:r>
+        <w:rPr>
+          <w:rFonts w:ascii="Gisha" w:hAnsi="Gisha" w:cs="Gisha"/>
+          <w:rtl/>
+        </w:rPr>
+        <w:t>מטלת הכתיבה הינה המטלה היחידה במבחן בה נדרש הנבחן לכתוב בכתב יד</w:t>
+      </w:r>
+      <w:r>
+        <w:rPr>
+          <w:rFonts w:ascii="Gisha" w:hAnsi="Gisha" w:cs="Gisha" w:hint="cs"/>
+          <w:rtl/>
+        </w:rPr>
+        <w:t>ו</w:t>
+      </w:r>
+      <w:r>
+        <w:rPr>
+          <w:rFonts w:ascii="Gisha" w:hAnsi="Gisha" w:cs="Gisha"/>
+          <w:rtl/>
+        </w:rPr>
+        <w:t>.</w:t>
       </w:r>
     </w:p>
     <w:p>
@@ -913,6 +1009,7 @@
         <w:jc w:val="both"/>
         <w:rPr>
           <w:rFonts w:ascii="Gisha" w:hAnsi="Gisha" w:cs="Gisha"/>
+          <w:rtl/>
         </w:rPr>
       </w:pPr>
     </w:p>
@@ -929,7 +1026,63 @@
           <w:rFonts w:ascii="Gisha" w:hAnsi="Gisha" w:cs="Gisha"/>
           <w:rtl/>
         </w:rPr>
-        <w:t>הבחינה</w:t>
+        <w:t>המרכז הארצי לבחינות ולהערכה נוקט באמצעים ומאמצים רבים על מנת להבטיח את טוהר הבחינה ולמנוע רמאות מכל סוג</w:t>
+      </w:r>
+      <w:r>
+        <w:rPr>
+          <w:rFonts w:ascii="Gisha" w:hAnsi="Gisha" w:cs="Gisha" w:hint="cs"/>
+          <w:rtl/>
+        </w:rPr>
+        <w:t xml:space="preserve">, </w:t>
+      </w:r>
+      <w:r>
+        <w:rPr>
+          <w:rFonts w:ascii="Gisha" w:hAnsi="Gisha" w:cs="Gisha"/>
+          <w:rtl/>
+        </w:rPr>
+        <w:t xml:space="preserve">בפרט העתקות וזיופים. </w:t>
+      </w:r>
+      <w:r>
+        <w:rPr>
+          <w:rFonts w:ascii="Gisha" w:hAnsi="Gisha" w:cs="Gisha"/>
+          <w:rtl/>
+        </w:rPr>
+        <w:t>למרות האמצעים אשר ננקטים כדי למנוע זיופים, עדיין ישנם אנשים אשר מצליחים ל</w:t>
+      </w:r>
+      <w:r>
+        <w:rPr>
+          <w:rFonts w:ascii="Gisha" w:hAnsi="Gisha" w:cs="Gisha" w:hint="cs"/>
+          <w:rtl/>
+        </w:rPr>
+        <w:t>קבל ציון גבוה</w:t>
+      </w:r>
+      <w:r>
+        <w:rPr>
+          <w:rFonts w:ascii="Gisha" w:hAnsi="Gisha" w:cs="Gisha"/>
+          <w:rtl/>
+        </w:rPr>
+        <w:t xml:space="preserve"> בבחינה באמצעות תשלום או בקשה מאדם </w:t>
+      </w:r>
+      <w:r>
+        <w:rPr>
+          <w:rFonts w:ascii="Gisha" w:hAnsi="Gisha" w:cs="Gisha" w:hint="cs"/>
+          <w:rtl/>
+        </w:rPr>
+        <w:t xml:space="preserve">אחר </w:t>
+      </w:r>
+      <w:r>
+        <w:rPr>
+          <w:rFonts w:ascii="Gisha" w:hAnsi="Gisha" w:cs="Gisha"/>
+          <w:rtl/>
+        </w:rPr>
+        <w:t>שייגש למבחן במקומם</w:t>
+      </w:r>
+      <w:r>
+        <w:rPr>
+          <w:rFonts w:ascii="Gisha" w:hAnsi="Gisha" w:cs="Gisha" w:hint="cs"/>
+          <w:rtl/>
+        </w:rPr>
+        <w:t>.</w:t>
       </w:r>
       <w:r>
         <w:rPr>
@@ -938,78 +1091,6 @@
         </w:rPr>
         <w:t xml:space="preserve"> </w:t>
       </w:r>
-      <w:r>
-        <w:rPr>
-          <w:rFonts w:ascii="Gisha" w:hAnsi="Gisha" w:cs="Gisha"/>
-          <w:rtl/>
-        </w:rPr>
-        <w:t>הפסיכומטרית בודקת את יכולות המועמד בשלושה תחומים: חשיבה מילולית, חשיבה כמותית ואנגלית. בנוסף ישנה מטלת כתיבה (חיבור) המהווה 10% מציון כלל הבחינה</w:t>
-      </w:r>
-      <w:r>
-        <w:rPr>
-          <w:rFonts w:ascii="Gisha" w:hAnsi="Gisha" w:cs="Gisha"/>
-          <w:rtl/>
-        </w:rPr>
-        <w:t xml:space="preserve"> ובה הפרויקט שלנו מתמקד.</w:t>
-      </w:r>
-      <w:r>
-        <w:rPr>
-          <w:rFonts w:ascii="Gisha" w:hAnsi="Gisha" w:cs="Gisha" w:hint="cs"/>
-          <w:rtl/>
-        </w:rPr>
-        <w:t xml:space="preserve"> </w:t>
-      </w:r>
-      <w:r>
-        <w:rPr>
-          <w:rFonts w:ascii="Gisha" w:hAnsi="Gisha" w:cs="Gisha"/>
-          <w:shd w:val="clear" w:color="auto" w:fill="FFFFFF"/>
-          <w:rtl/>
-        </w:rPr>
-        <w:t>מטלת הכתיבה היא החלק הראשון בבחינה</w:t>
-      </w:r>
-      <w:r>
-        <w:rPr>
-          <w:rFonts w:ascii="Gisha" w:hAnsi="Gisha" w:cs="Gisha"/>
-          <w:rtl/>
-        </w:rPr>
-        <w:t xml:space="preserve">, בה נדרש הנבחן לכתוב חיבור באורך </w:t>
-      </w:r>
-      <w:r>
-        <w:rPr>
-          <w:rFonts w:ascii="Gisha" w:hAnsi="Gisha" w:cs="Gisha"/>
-          <w:shd w:val="clear" w:color="auto" w:fill="FFFFFF"/>
-          <w:rtl/>
-        </w:rPr>
-        <w:t>של 25-50 שורות. המטלה נכתבת בעיפרון, על דף בן 50 שורות המיועד לכך</w:t>
-      </w:r>
-      <w:r>
-        <w:rPr>
-          <w:rFonts w:ascii="Gisha" w:hAnsi="Gisha" w:cs="Gisha"/>
-          <w:shd w:val="clear" w:color="auto" w:fill="FFFFFF"/>
-        </w:rPr>
-        <w:t xml:space="preserve"> </w:t>
-      </w:r>
-      <w:r>
-        <w:rPr>
-          <w:rFonts w:ascii="Gisha" w:hAnsi="Gisha" w:cs="Gisha"/>
-          <w:shd w:val="clear" w:color="auto" w:fill="FFFFFF"/>
-        </w:rPr>
-        <w:t>.</w:t>
-      </w:r>
-      <w:r>
-        <w:rPr>
-          <w:rFonts w:ascii="Gisha" w:hAnsi="Gisha" w:cs="Gisha"/>
-          <w:rtl/>
-        </w:rPr>
-        <w:t>מטלת הכתיבה הינה המטלה היחידה במבחן בה נדרש הנבחן לכתוב בכתב ידו שלו</w:t>
-      </w:r>
-      <w:r>
-        <w:rPr>
-          <w:rFonts w:ascii="Gisha" w:hAnsi="Gisha" w:cs="Gisha"/>
-          <w:rtl/>
-        </w:rPr>
-        <w:t>.</w:t>
-      </w:r>
     </w:p>
     <w:p>
       <w:pPr>
@@ -1033,7 +1114,35 @@
           <w:rFonts w:ascii="Gisha" w:hAnsi="Gisha" w:cs="Gisha"/>
           <w:rtl/>
         </w:rPr>
-        <w:t>המרכז הארצי לבחינות ולהערכה נוקט באמצעים ומאמצים רבים על מנת להבטיח את טוהר הבחינה ולמנוע רמאות מכל סוג</w:t>
+        <w:t xml:space="preserve">בעקבות כך, המרכז הארצי לבחינות ולהערכה </w:t>
+      </w:r>
+      <w:r>
+        <w:rPr>
+          <w:rFonts w:ascii="Gisha" w:hAnsi="Gisha" w:cs="Gisha" w:hint="cs"/>
+          <w:rtl/>
+        </w:rPr>
+        <w:t>מעסיק</w:t>
+      </w:r>
+      <w:r>
+        <w:rPr>
+          <w:rFonts w:ascii="Gisha" w:hAnsi="Gisha" w:cs="Gisha"/>
+          <w:rtl/>
+        </w:rPr>
+        <w:t xml:space="preserve"> מומחים לזיהוי כתב</w:t>
+      </w:r>
+      <w:r>
+        <w:rPr>
+          <w:rFonts w:ascii="Gisha" w:hAnsi="Gisha" w:cs="Gisha" w:hint="cs"/>
+          <w:rtl/>
+        </w:rPr>
+        <w:t>י</w:t>
+      </w:r>
+      <w:r>
+        <w:rPr>
+          <w:rFonts w:ascii="Gisha" w:hAnsi="Gisha" w:cs="Gisha"/>
+          <w:rtl/>
+        </w:rPr>
+        <w:t xml:space="preserve"> יד</w:t>
       </w:r>
       <w:r>
         <w:rPr>
@@ -1047,37 +1156,63 @@
           <w:rFonts w:ascii="Gisha" w:hAnsi="Gisha" w:cs="Gisha"/>
           <w:rtl/>
         </w:rPr>
-        <w:t xml:space="preserve">בפרט העתקות וזיופים. </w:t>
-      </w:r>
-      <w:r>
-        <w:rPr>
-          <w:rFonts w:ascii="Gisha" w:hAnsi="Gisha" w:cs="Gisha"/>
-          <w:rtl/>
-        </w:rPr>
-        <w:t xml:space="preserve">למרות האמצעים אשר ננקטים כדי למנוע זיופים, עדיין ישנם אנשים אשר מצליחים להעלות את </w:t>
-      </w:r>
-      <w:proofErr w:type="spellStart"/>
-      <w:r>
-        <w:rPr>
-          <w:rFonts w:ascii="Gisha" w:hAnsi="Gisha" w:cs="Gisha"/>
-          <w:rtl/>
-        </w:rPr>
-        <w:t>ציונם</w:t>
-      </w:r>
-      <w:proofErr w:type="spellEnd"/>
-      <w:r>
-        <w:rPr>
-          <w:rFonts w:ascii="Gisha" w:hAnsi="Gisha" w:cs="Gisha"/>
-          <w:rtl/>
-        </w:rPr>
-        <w:t xml:space="preserve"> בבחינה באמצעות תשלום או בקשה מאדם זר שייגש למבחן במקומם בכדי לקבל ציון גבוה יותר.</w:t>
-      </w:r>
-      <w:r>
-        <w:rPr>
-          <w:rFonts w:ascii="Gisha" w:hAnsi="Gisha" w:cs="Gisha" w:hint="cs"/>
-          <w:rtl/>
-        </w:rPr>
-        <w:t xml:space="preserve"> </w:t>
+        <w:t xml:space="preserve">בכדי לנסות לבצע השוואה בין שני מועדי בחינה של נבחנים מסוימים אשר מוגדרים </w:t>
+      </w:r>
+      <w:r>
+        <w:rPr>
+          <w:rFonts w:ascii="Gisha" w:hAnsi="Gisha" w:cs="Gisha" w:hint="cs"/>
+          <w:rtl/>
+        </w:rPr>
+        <w:t>כ</w:t>
+      </w:r>
+      <w:r>
+        <w:rPr>
+          <w:rFonts w:ascii="Gisha" w:hAnsi="Gisha" w:cs="Gisha"/>
+          <w:rtl/>
+        </w:rPr>
+        <w:t>חשודים</w:t>
+      </w:r>
+      <w:r>
+        <w:rPr>
+          <w:rFonts w:ascii="Gisha" w:hAnsi="Gisha" w:cs="Gisha" w:hint="cs"/>
+          <w:rtl/>
+        </w:rPr>
+        <w:t>,</w:t>
+      </w:r>
+      <w:r>
+        <w:rPr>
+          <w:rFonts w:ascii="Gisha" w:hAnsi="Gisha" w:cs="Gisha"/>
+          <w:rtl/>
+        </w:rPr>
+        <w:t xml:space="preserve"> על ידי בדיקה של </w:t>
+      </w:r>
+      <w:r>
+        <w:rPr>
+          <w:rFonts w:ascii="Gisha" w:hAnsi="Gisha" w:cs="Gisha" w:hint="cs"/>
+          <w:rtl/>
+        </w:rPr>
+        <w:t xml:space="preserve">כתב ידו של הנבחן במטלת החיבור. </w:t>
+      </w:r>
+      <w:r>
+        <w:rPr>
+          <w:rFonts w:ascii="Gisha" w:hAnsi="Gisha" w:cs="Gisha"/>
+          <w:rtl/>
+        </w:rPr>
+        <w:t xml:space="preserve">ההשוואה אמורה לאמת/להפריך חשד </w:t>
+      </w:r>
+      <w:r>
+        <w:rPr>
+          <w:rFonts w:ascii="Gisha" w:hAnsi="Gisha" w:cs="Gisha" w:hint="cs"/>
+          <w:rtl/>
+        </w:rPr>
+        <w:t>עבור</w:t>
+      </w:r>
+      <w:r>
+        <w:rPr>
+          <w:rFonts w:ascii="Gisha" w:hAnsi="Gisha" w:cs="Gisha"/>
+          <w:rtl/>
+        </w:rPr>
+        <w:t xml:space="preserve"> נבחן שרימה בבחינה.</w:t>
       </w:r>
     </w:p>
     <w:p>
@@ -1099,164 +1234,67 @@
       </w:pPr>
       <w:r>
         <w:rPr>
-          <w:rFonts w:ascii="Gisha" w:hAnsi="Gisha" w:cs="Gisha"/>
-          <w:rtl/>
-        </w:rPr>
-        <w:t xml:space="preserve">בעקבות כך, המרכז הארצי לבחינות ולהערכה </w:t>
-      </w:r>
-      <w:r>
-        <w:rPr>
-          <w:rFonts w:ascii="Gisha" w:hAnsi="Gisha" w:cs="Gisha" w:hint="cs"/>
-          <w:rtl/>
-        </w:rPr>
-        <w:t>מעסיק</w:t>
-      </w:r>
-      <w:r>
-        <w:rPr>
-          <w:rFonts w:ascii="Gisha" w:hAnsi="Gisha" w:cs="Gisha"/>
-          <w:rtl/>
-        </w:rPr>
-        <w:t xml:space="preserve"> מומחים לזיהוי כתב</w:t>
-      </w:r>
-      <w:r>
-        <w:rPr>
-          <w:rFonts w:ascii="Gisha" w:hAnsi="Gisha" w:cs="Gisha" w:hint="cs"/>
-          <w:rtl/>
-        </w:rPr>
-        <w:t>י</w:t>
-      </w:r>
-      <w:r>
-        <w:rPr>
-          <w:rFonts w:ascii="Gisha" w:hAnsi="Gisha" w:cs="Gisha"/>
-          <w:rtl/>
-        </w:rPr>
-        <w:t xml:space="preserve"> יד</w:t>
-      </w:r>
-      <w:r>
-        <w:rPr>
-          <w:rFonts w:ascii="Gisha" w:hAnsi="Gisha" w:cs="Gisha" w:hint="cs"/>
-          <w:rtl/>
-        </w:rPr>
-        <w:t xml:space="preserve">, </w:t>
-      </w:r>
-      <w:r>
-        <w:rPr>
-          <w:rFonts w:ascii="Gisha" w:hAnsi="Gisha" w:cs="Gisha"/>
-          <w:rtl/>
-        </w:rPr>
-        <w:t xml:space="preserve">בכדי לנסות לבצע השוואה בין שני מועדי בחינה של נבחנים מסוימים אשר מוגדרים </w:t>
-      </w:r>
-      <w:r>
-        <w:rPr>
-          <w:rFonts w:ascii="Gisha" w:hAnsi="Gisha" w:cs="Gisha" w:hint="cs"/>
-          <w:rtl/>
-        </w:rPr>
-        <w:t>כ</w:t>
-      </w:r>
-      <w:r>
-        <w:rPr>
-          <w:rFonts w:ascii="Gisha" w:hAnsi="Gisha" w:cs="Gisha"/>
-          <w:rtl/>
-        </w:rPr>
-        <w:t>חשודים</w:t>
-      </w:r>
-      <w:r>
-        <w:rPr>
-          <w:rFonts w:ascii="Gisha" w:hAnsi="Gisha" w:cs="Gisha" w:hint="cs"/>
-          <w:rtl/>
-        </w:rPr>
-        <w:t>,</w:t>
-      </w:r>
-      <w:r>
-        <w:rPr>
-          <w:rFonts w:ascii="Gisha" w:hAnsi="Gisha" w:cs="Gisha"/>
-          <w:rtl/>
-        </w:rPr>
-        <w:t xml:space="preserve"> על ידי בדיקה של </w:t>
-      </w:r>
-      <w:r>
-        <w:rPr>
-          <w:rFonts w:ascii="Gisha" w:hAnsi="Gisha" w:cs="Gisha" w:hint="cs"/>
-          <w:rtl/>
-        </w:rPr>
-        <w:t xml:space="preserve">כתב ידו של הנבחן במטלת החיבור. </w:t>
-      </w:r>
-      <w:r>
-        <w:rPr>
-          <w:rFonts w:ascii="Gisha" w:hAnsi="Gisha" w:cs="Gisha"/>
-          <w:rtl/>
-        </w:rPr>
-        <w:t xml:space="preserve">ההשוואה אמורה לאמת/להפריך חשד </w:t>
-      </w:r>
-      <w:r>
-        <w:rPr>
-          <w:rFonts w:ascii="Gisha" w:hAnsi="Gisha" w:cs="Gisha" w:hint="cs"/>
-          <w:rtl/>
-        </w:rPr>
-        <w:t>עבור</w:t>
-      </w:r>
-      <w:r>
-        <w:rPr>
-          <w:rFonts w:ascii="Gisha" w:hAnsi="Gisha" w:cs="Gisha"/>
-          <w:rtl/>
-        </w:rPr>
-        <w:t xml:space="preserve"> נבחן שרימה בבחינה.</w:t>
-      </w:r>
-    </w:p>
-    <w:p>
-      <w:pPr>
-        <w:jc w:val="both"/>
-        <w:rPr>
-          <w:rFonts w:ascii="Gisha" w:hAnsi="Gisha" w:cs="Gisha"/>
-          <w:rtl/>
-        </w:rPr>
-      </w:pPr>
-    </w:p>
-    <w:p>
-      <w:pPr>
-        <w:jc w:val="both"/>
-        <w:rPr>
-          <w:rFonts w:ascii="Gisha" w:hAnsi="Gisha" w:cs="Gisha"/>
-          <w:rtl/>
-        </w:rPr>
-      </w:pPr>
-      <w:r>
-        <w:rPr>
-          <w:rFonts w:ascii="Gisha" w:hAnsi="Gisha" w:cs="Gisha" w:hint="cs"/>
-          <w:rtl/>
-        </w:rPr>
-        <w:t>השוואת כתב ידו של נבחן בין שני המועדים מתבססת על ההנחה</w:t>
-      </w:r>
-      <w:r>
-        <w:rPr>
-          <w:rFonts w:ascii="Gisha" w:hAnsi="Gisha" w:cs="Gisha" w:hint="cs"/>
-          <w:rtl/>
-        </w:rPr>
-        <w:t xml:space="preserve"> שכתב ידו של כל אדם הוא ייחודי ושניתן על פיו לזהות את כותבו. בנוסף יש הסכמה כי אין לשני בני אדם כתב יד זהה ואף האדם אינו יכול לכתוב בשנית באופן טבעי דברים שכתב באופן זהה. עם זאת, סגנון הכתיבה של האדם מאופיין</w:t>
-      </w:r>
-      <w:r>
-        <w:rPr>
-          <w:rFonts w:ascii="Gisha" w:hAnsi="Gisha" w:cs="Gisha" w:hint="cs"/>
-          <w:rtl/>
-        </w:rPr>
-        <w:t xml:space="preserve">, </w:t>
-      </w:r>
-      <w:r>
-        <w:rPr>
-          <w:rFonts w:ascii="Gisha" w:hAnsi="Gisha" w:cs="Gisha" w:hint="cs"/>
-          <w:rtl/>
-        </w:rPr>
-        <w:t>מוגדר והוא אישי וייחודי לכל אדם. פעולת הכתיבה היא תוצאה של שיתוף פעולה בין מערכות אחדות בגוף, כגון הראייה, התפיסה ועיבוד הנתונים, וכן פעולות מוטוריות של שרירים רבים. שיתוף כל אלה לפעולות שגרתיות המתבצעות מדי יום, מפתח מיומנות שהיא הבסיס לסגנון כתב היד על תכונותיו הייחודיות.</w:t>
-      </w:r>
-    </w:p>
-    <w:p>
-      <w:pPr>
-        <w:jc w:val="both"/>
-        <w:rPr>
-          <w:rFonts w:ascii="Gisha" w:hAnsi="Gisha" w:cs="Gisha"/>
-          <w:rtl/>
-        </w:rPr>
-      </w:pPr>
+          <w:rFonts w:ascii="Gisha" w:hAnsi="Gisha" w:cs="Gisha" w:hint="cs"/>
+          <w:rtl/>
+        </w:rPr>
+        <w:t xml:space="preserve">השוואת כתב ידו של נבחן בין שני המועדים מתבססת על ההנחה שכתב ידו של כל אדם הוא ייחודי ושניתן על פיו לזהות את כותבו. בנוסף יש הסכמה כי אין לשני בני אדם כתב יד זהה </w:t>
+      </w:r>
+      <w:r>
+        <w:rPr>
+          <w:rFonts w:ascii="Gisha" w:hAnsi="Gisha" w:cs="Gisha" w:hint="cs"/>
+          <w:rtl/>
+        </w:rPr>
+        <w:t xml:space="preserve">(לחלוטין) </w:t>
+      </w:r>
+      <w:r>
+        <w:rPr>
+          <w:rFonts w:ascii="Gisha" w:hAnsi="Gisha" w:cs="Gisha" w:hint="cs"/>
+          <w:rtl/>
+        </w:rPr>
+        <w:t>ואף האדם אינו יכול לכתוב בשנית באופן טבעי דברים שכת</w:t>
+      </w:r>
+      <w:r>
+        <w:rPr>
+          <w:rFonts w:ascii="Gisha" w:hAnsi="Gisha" w:cs="Gisha" w:hint="cs"/>
+          <w:rtl/>
+        </w:rPr>
+        <w:t xml:space="preserve"> בעבר בצורה</w:t>
+      </w:r>
+      <w:r>
+        <w:rPr>
+          <w:rFonts w:ascii="Gisha" w:hAnsi="Gisha" w:cs="Gisha" w:hint="cs"/>
+          <w:rtl/>
+        </w:rPr>
+        <w:t xml:space="preserve"> זהה</w:t>
+      </w:r>
+      <w:r>
+        <w:rPr>
+          <w:rFonts w:ascii="Gisha" w:hAnsi="Gisha" w:cs="Gisha" w:hint="cs"/>
+          <w:rtl/>
+        </w:rPr>
+        <w:t xml:space="preserve"> לגמרי</w:t>
+      </w:r>
+      <w:r>
+        <w:rPr>
+          <w:rFonts w:ascii="Gisha" w:hAnsi="Gisha" w:cs="Gisha" w:hint="cs"/>
+          <w:rtl/>
+        </w:rPr>
+        <w:t>. עם זאת, סגנון הכתיבה של האדם מאופיין, מוגדר</w:t>
+      </w:r>
+      <w:r>
+        <w:rPr>
+          <w:rFonts w:ascii="Gisha" w:hAnsi="Gisha" w:cs="Gisha" w:hint="cs"/>
+          <w:rtl/>
+        </w:rPr>
+        <w:t>, אישי וייחודי</w:t>
+      </w:r>
+      <w:r>
+        <w:rPr>
+          <w:rFonts w:ascii="Gisha" w:hAnsi="Gisha" w:cs="Gisha" w:hint="cs"/>
+          <w:rtl/>
+        </w:rPr>
+        <w:t xml:space="preserve"> לכל אדם. פעולת הכתיבה היא תוצאה של שיתוף פעולה בין מערכות אחדות בגוף, כגון הראייה, התפיסה ועיבוד הנתונים, וכן פעולות מוטוריות של שרירים רבים. שיתוף כל אלה לפעולות שגרתיות המתבצעות מדי יום, מפתח מיומנות שהיא הבסיס לסגנון כתב היד על תכונותיו הייחודיות.</w:t>
+      </w:r>
     </w:p>
     <w:p>
       <w:pPr>
@@ -1707,7 +1745,21 @@
           <w:rFonts w:ascii="Gisha" w:hAnsi="Gisha" w:cs="Gisha" w:hint="cs"/>
           <w:rtl/>
         </w:rPr>
-        <w:t xml:space="preserve">על מנת לבצע השוואה בין שני כתבי יד (באופן לא מקוון) ואימות המחבר, נדרש תהליך המרוכב משלושה חלקים מרכזיים שהן הבעיות </w:t>
+        <w:t>על מנת לבצע השוואה בין שני כתבי יד (באופן לא מקוון) ואימות המחבר, נדרש תהליך המו</w:t>
+      </w:r>
+      <w:r>
+        <w:rPr>
+          <w:rFonts w:ascii="Gisha" w:hAnsi="Gisha" w:cs="Gisha" w:hint="cs"/>
+          <w:rtl/>
+        </w:rPr>
+        <w:t>ר</w:t>
+      </w:r>
+      <w:r>
+        <w:rPr>
+          <w:rFonts w:ascii="Gisha" w:hAnsi="Gisha" w:cs="Gisha" w:hint="cs"/>
+          <w:rtl/>
+        </w:rPr>
+        <w:t xml:space="preserve">כב משלושה חלקים מרכזיים שהן הבעיות </w:t>
       </w:r>
       <w:r>
         <w:rPr>
@@ -1772,7 +1824,8 @@
       </w:r>
       <w:r>
         <w:rPr>
-          <w:rFonts w:ascii="Gisha" w:hAnsi="Gisha" w:cs="Gisha"/>
+          <w:rFonts w:ascii="Gisha" w:hAnsi="Gisha" w:cs="Gisha" w:hint="cs"/>
+          <w:rtl/>
         </w:rPr>
         <w:t>.</w:t>
       </w:r>
@@ -1816,7 +1869,49 @@
           <w:rFonts w:ascii="Gisha" w:hAnsi="Gisha" w:cs="Gisha" w:hint="cs"/>
           <w:rtl/>
         </w:rPr>
-        <w:t xml:space="preserve"> שלה יש הרבה מידע ברחבי האינטרנט</w:t>
+        <w:t xml:space="preserve"> </w:t>
+      </w:r>
+      <w:r>
+        <w:rPr>
+          <w:rFonts w:ascii="Gisha" w:hAnsi="Gisha" w:cs="Gisha" w:hint="cs"/>
+          <w:rtl/>
+        </w:rPr>
+        <w:t>בה</w:t>
+      </w:r>
+      <w:r>
+        <w:rPr>
+          <w:rFonts w:ascii="Gisha" w:hAnsi="Gisha" w:cs="Gisha" w:hint="cs"/>
+          <w:rtl/>
+        </w:rPr>
+        <w:t xml:space="preserve"> </w:t>
+      </w:r>
+      <w:r>
+        <w:rPr>
+          <w:rFonts w:ascii="Gisha" w:hAnsi="Gisha" w:cs="Gisha" w:hint="cs"/>
+          <w:rtl/>
+        </w:rPr>
+        <w:t>ה</w:t>
+      </w:r>
+      <w:r>
+        <w:rPr>
+          <w:rFonts w:ascii="Gisha" w:hAnsi="Gisha" w:cs="Gisha" w:hint="cs"/>
+          <w:rtl/>
+        </w:rPr>
+        <w:t>מידע</w:t>
+      </w:r>
+      <w:r>
+        <w:rPr>
+          <w:rFonts w:ascii="Gisha" w:hAnsi="Gisha" w:cs="Gisha" w:hint="cs"/>
+          <w:rtl/>
+        </w:rPr>
+        <w:t xml:space="preserve"> נגיש ונפוץ יותר</w:t>
+      </w:r>
+      <w:r>
+        <w:rPr>
+          <w:rFonts w:ascii="Gisha" w:hAnsi="Gisha" w:cs="Gisha" w:hint="cs"/>
+          <w:rtl/>
+        </w:rPr>
+        <w:t xml:space="preserve"> ברחבי האינטרנט</w:t>
       </w:r>
       <w:r>
         <w:rPr>
@@ -1855,7 +1950,21 @@
           <w:rFonts w:ascii="Gisha" w:hAnsi="Gisha" w:cs="Gisha" w:hint="cs"/>
           <w:rtl/>
         </w:rPr>
-        <w:t>המסובך ביותר</w:t>
+        <w:t>ה</w:t>
+      </w:r>
+      <w:r>
+        <w:rPr>
+          <w:rFonts w:ascii="Gisha" w:hAnsi="Gisha" w:cs="Gisha" w:hint="cs"/>
+          <w:rtl/>
+        </w:rPr>
+        <w:t>קשה</w:t>
+      </w:r>
+      <w:r>
+        <w:rPr>
+          <w:rFonts w:ascii="Gisha" w:hAnsi="Gisha" w:cs="Gisha" w:hint="cs"/>
+          <w:rtl/>
+        </w:rPr>
+        <w:t xml:space="preserve"> ביותר</w:t>
       </w:r>
       <w:r>
         <w:rPr>
@@ -1967,50 +2076,17 @@
           <w:rFonts w:ascii="Gisha" w:hAnsi="Gisha" w:cs="Gisha"/>
           <w:sz w:val="22"/>
           <w:szCs w:val="22"/>
-        </w:rPr>
-      </w:pPr>
-      <w:r>
-        <w:rPr>
-          <w:rFonts w:ascii="Gisha" w:hAnsi="Gisha" w:cs="Gisha"/>
-          <w:sz w:val="22"/>
-          <w:szCs w:val="22"/>
-          <w:rtl/>
-        </w:rPr>
-        <w:t xml:space="preserve">יש צורך באיסוף </w:t>
-      </w:r>
-      <w:r>
-        <w:rPr>
-          <w:rFonts w:ascii="Gisha" w:hAnsi="Gisha" w:cs="Gisha"/>
-          <w:sz w:val="22"/>
-          <w:szCs w:val="22"/>
-        </w:rPr>
-        <w:t>data</w:t>
-      </w:r>
-      <w:r>
-        <w:rPr>
-          <w:rFonts w:ascii="Gisha" w:hAnsi="Gisha" w:cs="Gisha"/>
-          <w:sz w:val="22"/>
-          <w:szCs w:val="22"/>
-          <w:rtl/>
-        </w:rPr>
-        <w:t xml:space="preserve"> (הרבה מילים כתובות בכתב יד בעברית) מקדים על מנת לבצע אימון למחשב לזהות מילים מסוימות אשר נפוצות במבחן הפסיכומטרי מכיוון שאין </w:t>
-      </w:r>
-      <w:r>
-        <w:rPr>
-          <w:rFonts w:ascii="Gisha" w:hAnsi="Gisha" w:cs="Gisha"/>
-          <w:sz w:val="22"/>
-          <w:szCs w:val="22"/>
-        </w:rPr>
-        <w:t>data</w:t>
-      </w:r>
-      <w:r>
-        <w:rPr>
-          <w:rFonts w:ascii="Gisha" w:hAnsi="Gisha" w:cs="Gisha"/>
-          <w:sz w:val="22"/>
-          <w:szCs w:val="22"/>
-          <w:rtl/>
-        </w:rPr>
-        <w:t xml:space="preserve"> זמין ברשת.</w:t>
+          <w:rtl/>
+        </w:rPr>
+      </w:pPr>
+      <w:r>
+        <w:rPr>
+          <w:rFonts w:ascii="Gisha" w:hAnsi="Gisha" w:cs="Gisha"/>
+          <w:sz w:val="22"/>
+          <w:szCs w:val="22"/>
+          <w:rtl/>
+        </w:rPr>
+        <w:t>אחת הדרישות של הלקוח היא שהפרויקט יעבוד בשפה העברית אך שיהיה ניתן לבצע התאמה גם לשפות נוספות כמו ערבית, כלומר הפרויקט צריך להתבצע בצורה גנרית כמה שיותר.</w:t>
       </w:r>
     </w:p>
     <w:p>
@@ -2025,17 +2101,16 @@
           <w:rFonts w:ascii="Gisha" w:hAnsi="Gisha" w:cs="Gisha"/>
           <w:sz w:val="22"/>
           <w:szCs w:val="22"/>
-          <w:rtl/>
-        </w:rPr>
-      </w:pPr>
-      <w:r>
-        <w:rPr>
-          <w:rFonts w:ascii="Gisha" w:hAnsi="Gisha" w:cs="Gisha"/>
-          <w:sz w:val="22"/>
-          <w:szCs w:val="22"/>
-          <w:rtl/>
-        </w:rPr>
-        <w:t>אחת הדרישות של הלקוח היא שהפרויקט יעבוד בשפה העברית אך שיהיה ניתן לבצע התאמה גם לשפות נוספות כמו ערבית, כלומר הפרויקט צריך להתבצע בצורה גנרית כמה שיותר.</w:t>
+        </w:rPr>
+      </w:pPr>
+      <w:r>
+        <w:rPr>
+          <w:rFonts w:ascii="Gisha" w:hAnsi="Gisha" w:cs="Gisha"/>
+          <w:sz w:val="22"/>
+          <w:szCs w:val="22"/>
+          <w:rtl/>
+        </w:rPr>
+        <w:t>כל בדיקה של שני טקסטים היא בדיקה אינדיבידואלית, כלומר, כמות המידע (הטקסט) שיש ברשותנו על כל נבחן מוגבלת ויכולה להשפיע את תוצאות הבדיקה.</w:t>
       </w:r>
     </w:p>
     <w:p>
@@ -2050,41 +2125,17 @@
           <w:rFonts w:ascii="Gisha" w:hAnsi="Gisha" w:cs="Gisha"/>
           <w:sz w:val="22"/>
           <w:szCs w:val="22"/>
-        </w:rPr>
-      </w:pPr>
-      <w:r>
-        <w:rPr>
-          <w:rFonts w:ascii="Gisha" w:hAnsi="Gisha" w:cs="Gisha"/>
-          <w:sz w:val="22"/>
-          <w:szCs w:val="22"/>
-          <w:rtl/>
-        </w:rPr>
-        <w:t>כל בדיקה של שני טקסטים היא בדיקה אינדיבידואלית, כלומר, כמות המידע (הטקסט) שיש ברשותנו על כל נבחן מוגבלת ויכולה להשפיע את תוצאות הבדיקה.</w:t>
-      </w:r>
-    </w:p>
-    <w:p>
-      <w:pPr>
-        <w:pStyle w:val="a7"/>
-        <w:numPr>
-          <w:ilvl w:val="0"/>
-          <w:numId w:val="24"/>
-        </w:numPr>
-        <w:jc w:val="both"/>
-        <w:rPr>
-          <w:rFonts w:ascii="Gisha" w:hAnsi="Gisha" w:cs="Gisha"/>
-          <w:sz w:val="22"/>
-          <w:szCs w:val="22"/>
-          <w:rtl/>
-        </w:rPr>
-      </w:pPr>
-      <w:r>
-        <w:rPr>
-          <w:rFonts w:ascii="Gisha" w:hAnsi="Gisha" w:cs="Gisha" w:hint="cs"/>
-          <w:sz w:val="22"/>
-          <w:szCs w:val="22"/>
-          <w:rtl/>
-        </w:rPr>
-        <w:t>לפחות מהמחקר הראשוני שביצענו עולה כי הבעיה איתה אנו מתמודדים מורכבת מאוד והניסיונות לפתור אותה הניבו תוצאות חלקיות בלבד.</w:t>
+          <w:rtl/>
+        </w:rPr>
+      </w:pPr>
+      <w:r>
+        <w:rPr>
+          <w:rFonts w:ascii="Gisha" w:hAnsi="Gisha" w:cs="Gisha" w:hint="cs"/>
+          <w:sz w:val="22"/>
+          <w:szCs w:val="22"/>
+          <w:rtl/>
+        </w:rPr>
+        <w:t>ממחקר ראשוני שביצענו עולה כי הבעיה איתה אנו מתמודדים מורכבת מאוד והניסיונות לפתור אותה הניבו תוצאות חלקיות בלבד.</w:t>
       </w:r>
     </w:p>
     <w:p>
@@ -2158,10 +2209,45 @@
       </w:pPr>
       <w:r>
         <w:rPr>
-          <w:rFonts w:ascii="Gisha" w:hAnsi="Gisha" w:cs="Gisha"/>
-          <w:rtl/>
-        </w:rPr>
-        <w:t>מכיוון שהבעיה מורכבת מאוד ואין דרך חד משמעית בה כדי לפעול, אנו ננסה לתקוף אותה בשתי דרכים:</w:t>
+          <w:rFonts w:ascii="Gisha" w:hAnsi="Gisha" w:cs="Gisha" w:hint="cs"/>
+          <w:rtl/>
+        </w:rPr>
+        <w:t>כפי שציינו בעקבות מורכבות הבעיה, אנו חוקרים מספר אפשרויות לפתרון הבעיה וכעת</w:t>
+      </w:r>
+      <w:r>
+        <w:rPr>
+          <w:rFonts w:ascii="Gisha" w:hAnsi="Gisha" w:cs="Gisha"/>
+          <w:rtl/>
+        </w:rPr>
+        <w:t xml:space="preserve"> אנו ננסה </w:t>
+      </w:r>
+      <w:r>
+        <w:rPr>
+          <w:rFonts w:ascii="Gisha" w:hAnsi="Gisha" w:cs="Gisha" w:hint="cs"/>
+          <w:rtl/>
+        </w:rPr>
+        <w:t>להתמקד ב</w:t>
+      </w:r>
+      <w:r>
+        <w:rPr>
+          <w:rFonts w:ascii="Gisha" w:hAnsi="Gisha" w:cs="Gisha"/>
+          <w:rtl/>
+        </w:rPr>
+        <w:t>שתי דרכים</w:t>
+      </w:r>
+      <w:r>
+        <w:rPr>
+          <w:rFonts w:ascii="Gisha" w:hAnsi="Gisha" w:cs="Gisha" w:hint="cs"/>
+          <w:rtl/>
+        </w:rPr>
+        <w:t xml:space="preserve"> עיקריות</w:t>
+      </w:r>
+      <w:r>
+        <w:rPr>
+          <w:rFonts w:ascii="Gisha" w:hAnsi="Gisha" w:cs="Gisha"/>
+          <w:rtl/>
+        </w:rPr>
+        <w:t>:</w:t>
       </w:r>
     </w:p>
     <w:p>
@@ -2207,6 +2293,15 @@
         </w:rPr>
         <w:t xml:space="preserve"> זהות בין שני מועדי בחינה</w:t>
       </w:r>
+      <w:r>
+        <w:rPr>
+          <w:rFonts w:ascii="Gisha" w:hAnsi="Gisha" w:cs="Gisha" w:hint="cs"/>
+          <w:sz w:val="22"/>
+          <w:szCs w:val="22"/>
+          <w:rtl/>
+        </w:rPr>
+        <w:t>.</w:t>
+      </w:r>
     </w:p>
     <w:p>
       <w:pPr>
@@ -2290,7 +2385,21 @@
           <w:rFonts w:ascii="Gisha" w:hAnsi="Gisha" w:cs="Gisha" w:hint="cs"/>
           <w:rtl/>
         </w:rPr>
-        <w:t xml:space="preserve"> (התיאור עבור השוואת מילים)</w:t>
+        <w:t xml:space="preserve"> (התיאור </w:t>
+      </w:r>
+      <w:r>
+        <w:rPr>
+          <w:rFonts w:ascii="Gisha" w:hAnsi="Gisha" w:cs="Gisha" w:hint="cs"/>
+          <w:rtl/>
+        </w:rPr>
+        <w:t xml:space="preserve">הבא הוא </w:t>
+      </w:r>
+      <w:r>
+        <w:rPr>
+          <w:rFonts w:ascii="Gisha" w:hAnsi="Gisha" w:cs="Gisha" w:hint="cs"/>
+          <w:rtl/>
+        </w:rPr>
+        <w:t>עבור השוואת מילים)</w:t>
       </w:r>
       <w:r>
         <w:rPr>
@@ -2304,7 +2413,7 @@
       <w:pPr>
         <w:jc w:val="both"/>
         <w:rPr>
-          <w:rFonts w:ascii="Gisha" w:hAnsi="Gisha" w:cs="Gisha"/>
+          <w:rFonts w:ascii="Gisha" w:hAnsi="Gisha" w:cs="Gisha" w:hint="cs"/>
           <w:rtl/>
         </w:rPr>
       </w:pPr>
@@ -2342,27 +2451,25 @@
           <w:szCs w:val="22"/>
           <w:rtl/>
         </w:rPr>
-        <w:t xml:space="preserve"> – בחלק זה ננתח את התמונה המכילה את החיבור, במטרה לזהות את המילים שכתב הנבחן. בשלב הגילוי נעזר בחלקים מפרויקט גמר נוסף אשר נעשה ע"י איתי חפץ ומורן </w:t>
-      </w:r>
-      <w:proofErr w:type="spellStart"/>
-      <w:r>
-        <w:rPr>
-          <w:rFonts w:ascii="Gisha" w:hAnsi="Gisha" w:cs="Gisha"/>
-          <w:sz w:val="22"/>
-          <w:szCs w:val="22"/>
-          <w:rtl/>
-        </w:rPr>
-        <w:t>זרגרי</w:t>
-      </w:r>
-      <w:proofErr w:type="spellEnd"/>
-      <w:r>
-        <w:rPr>
-          <w:rFonts w:ascii="Gisha" w:hAnsi="Gisha" w:cs="Gisha"/>
-          <w:sz w:val="22"/>
-          <w:szCs w:val="22"/>
-          <w:rtl/>
-        </w:rPr>
-        <w:t xml:space="preserve"> אשר חקרו את נושא זיהוי כתב יד והמרתו לטקסט ממוחשב. תהליך הגילוי מורכב מ</w:t>
+        <w:t xml:space="preserve"> – בחלק זה ננתח את התמונה</w:t>
+      </w:r>
+      <w:r>
+        <w:rPr>
+          <w:rFonts w:ascii="Gisha" w:hAnsi="Gisha" w:cs="Gisha" w:hint="cs"/>
+          <w:sz w:val="22"/>
+          <w:szCs w:val="22"/>
+          <w:rtl/>
+        </w:rPr>
+        <w:t xml:space="preserve"> (של החיבור הסרוק)</w:t>
+      </w:r>
+      <w:r>
+        <w:rPr>
+          <w:rFonts w:ascii="Gisha" w:hAnsi="Gisha" w:cs="Gisha"/>
+          <w:sz w:val="22"/>
+          <w:szCs w:val="22"/>
+          <w:rtl/>
+        </w:rPr>
+        <w:t>, במטרה לזהות את המילים שכתב הנבחן. בשלב הגילוי נעזר בחלקים מפרויקט גמר נוסף אשר נעשה ע"י איתי חפץ ומורן זרגרי אשר חקרו את נושא זיהוי כתב יד והמרתו לטקסט ממוחשב. תהליך הגילוי מורכב מ</w:t>
       </w:r>
       <w:r>
         <w:rPr>
@@ -2405,7 +2512,25 @@
           <w:szCs w:val="22"/>
           <w:rtl/>
         </w:rPr>
-        <w:t>חיתוך התמונה – חיתוך קצוות התמונה במטרה ללכוד רק את הטקסט הנכתב על ידי הנבחן.</w:t>
+        <w:t xml:space="preserve">חיתוך התמונה </w:t>
+      </w:r>
+      <w:r>
+        <w:rPr>
+          <w:rFonts w:ascii="Gisha" w:hAnsi="Gisha" w:cs="Gisha" w:hint="cs"/>
+          <w:sz w:val="22"/>
+          <w:szCs w:val="22"/>
+          <w:rtl/>
+        </w:rPr>
+        <w:t>-</w:t>
+      </w:r>
+      <w:r>
+        <w:rPr>
+          <w:rFonts w:ascii="Gisha" w:hAnsi="Gisha" w:cs="Gisha"/>
+          <w:sz w:val="22"/>
+          <w:szCs w:val="22"/>
+          <w:rtl/>
+        </w:rPr>
+        <w:t xml:space="preserve"> חיתוך קצוות התמונה במטרה ללכוד רק את הטקסט הנכתב על ידי הנבחן.</w:t>
       </w:r>
     </w:p>
     <w:p>
@@ -2429,7 +2554,25 @@
           <w:szCs w:val="22"/>
           <w:rtl/>
         </w:rPr>
-        <w:t>גילוי שורות - מציאת השורות בהן מופיע הטקסט הכתוב של הנבחן</w:t>
+        <w:t xml:space="preserve">גילוי שורות </w:t>
+      </w:r>
+      <w:r>
+        <w:rPr>
+          <w:rFonts w:ascii="Gisha" w:hAnsi="Gisha" w:cs="Gisha" w:hint="cs"/>
+          <w:sz w:val="22"/>
+          <w:szCs w:val="22"/>
+          <w:rtl/>
+        </w:rPr>
+        <w:t>-</w:t>
+      </w:r>
+      <w:r>
+        <w:rPr>
+          <w:rFonts w:ascii="Gisha" w:hAnsi="Gisha" w:cs="Gisha"/>
+          <w:sz w:val="22"/>
+          <w:szCs w:val="22"/>
+          <w:rtl/>
+        </w:rPr>
+        <w:t xml:space="preserve"> מציאת השורות בהן מופיע הטקסט הכתוב של הנבחן</w:t>
       </w:r>
     </w:p>
     <w:p>
@@ -2453,7 +2596,25 @@
           <w:szCs w:val="22"/>
           <w:rtl/>
         </w:rPr>
-        <w:t>גילוי המילים – הפרדת השורות למילים.</w:t>
+        <w:t xml:space="preserve">גילוי המילים </w:t>
+      </w:r>
+      <w:r>
+        <w:rPr>
+          <w:rFonts w:ascii="Gisha" w:hAnsi="Gisha" w:cs="Gisha" w:hint="cs"/>
+          <w:sz w:val="22"/>
+          <w:szCs w:val="22"/>
+          <w:rtl/>
+        </w:rPr>
+        <w:t>-</w:t>
+      </w:r>
+      <w:r>
+        <w:rPr>
+          <w:rFonts w:ascii="Gisha" w:hAnsi="Gisha" w:cs="Gisha"/>
+          <w:sz w:val="22"/>
+          <w:szCs w:val="22"/>
+          <w:rtl/>
+        </w:rPr>
+        <w:t xml:space="preserve"> הפרדת השורות למילים.</w:t>
       </w:r>
     </w:p>
     <w:p>
@@ -2498,7 +2659,34 @@
           <w:szCs w:val="22"/>
           <w:rtl/>
         </w:rPr>
-        <w:t xml:space="preserve"> – לאחר שגילינו היכן בתמונה נמצא</w:t>
+        <w:t xml:space="preserve"> – לאחר שגילינו היכן </w:t>
+      </w:r>
+      <w:r>
+        <w:rPr>
+          <w:rFonts w:ascii="Gisha" w:hAnsi="Gisha" w:cs="Gisha" w:hint="cs"/>
+          <w:sz w:val="22"/>
+          <w:szCs w:val="22"/>
+          <w:rtl/>
+        </w:rPr>
+        <w:t>ב</w:t>
+      </w:r>
+      <w:r>
+        <w:rPr>
+          <w:rFonts w:ascii="Gisha" w:hAnsi="Gisha" w:cs="Gisha" w:hint="cs"/>
+          <w:sz w:val="22"/>
+          <w:szCs w:val="22"/>
+          <w:rtl/>
+        </w:rPr>
+        <w:t>תמונה</w:t>
+      </w:r>
+      <w:r>
+        <w:rPr>
+          <w:rFonts w:ascii="Gisha" w:hAnsi="Gisha" w:cs="Gisha"/>
+          <w:sz w:val="22"/>
+          <w:szCs w:val="22"/>
+          <w:rtl/>
+        </w:rPr>
+        <w:t xml:space="preserve"> נמצא</w:t>
       </w:r>
       <w:r>
         <w:rPr>
@@ -2516,16 +2704,97 @@
           <w:szCs w:val="22"/>
           <w:rtl/>
         </w:rPr>
-        <w:t xml:space="preserve"> המילים, נרצה לברור רק את המילים הנפוצות ביותר בקטעי החיבור. כלומר, בשלב זה נרצה לסנן את המילים אשר באמצעותם נערוך את תהליך האימות. </w:t>
-      </w:r>
-      <w:r>
-        <w:rPr>
-          <w:rFonts w:ascii="Gisha" w:hAnsi="Gisha" w:cs="Gisha" w:hint="cs"/>
-          <w:sz w:val="22"/>
-          <w:szCs w:val="22"/>
-          <w:rtl/>
-        </w:rPr>
-        <w:t xml:space="preserve">בחרנו לפעול בדרך זאת על מנת שנוכל לאמן מכונה על מספר מצומצם של מילים שבדקנו כי חוזרות בכל החיבורים ובכך לייעל את תהליך איסוף ה </w:t>
+        <w:t xml:space="preserve"> המילים, נ</w:t>
+      </w:r>
+      <w:r>
+        <w:rPr>
+          <w:rFonts w:ascii="Gisha" w:hAnsi="Gisha" w:cs="Gisha" w:hint="cs"/>
+          <w:sz w:val="22"/>
+          <w:szCs w:val="22"/>
+          <w:rtl/>
+        </w:rPr>
+        <w:t>סתפק בזיהוי</w:t>
+      </w:r>
+      <w:r>
+        <w:rPr>
+          <w:rFonts w:ascii="Gisha" w:hAnsi="Gisha" w:cs="Gisha" w:hint="cs"/>
+          <w:sz w:val="22"/>
+          <w:szCs w:val="22"/>
+          <w:rtl/>
+        </w:rPr>
+        <w:t xml:space="preserve"> רק</w:t>
+      </w:r>
+      <w:r>
+        <w:rPr>
+          <w:rFonts w:ascii="Gisha" w:hAnsi="Gisha" w:cs="Gisha" w:hint="cs"/>
+          <w:sz w:val="22"/>
+          <w:szCs w:val="22"/>
+          <w:rtl/>
+        </w:rPr>
+        <w:t xml:space="preserve"> של חלק מהמילים בחיבור ולא</w:t>
+      </w:r>
+      <w:r>
+        <w:rPr>
+          <w:rFonts w:ascii="Gisha" w:hAnsi="Gisha" w:cs="Gisha" w:hint="cs"/>
+          <w:sz w:val="22"/>
+          <w:szCs w:val="22"/>
+          <w:rtl/>
+        </w:rPr>
+        <w:t xml:space="preserve"> כולן</w:t>
+      </w:r>
+      <w:r>
+        <w:rPr>
+          <w:rFonts w:ascii="Gisha" w:hAnsi="Gisha" w:cs="Gisha"/>
+          <w:sz w:val="22"/>
+          <w:szCs w:val="22"/>
+          <w:rtl/>
+        </w:rPr>
+        <w:t>. כלומר, בשלב זה נרצה לסנן את המילים אשר באמצעות</w:t>
+      </w:r>
+      <w:r>
+        <w:rPr>
+          <w:rFonts w:ascii="Gisha" w:hAnsi="Gisha" w:cs="Gisha" w:hint="cs"/>
+          <w:sz w:val="22"/>
+          <w:szCs w:val="22"/>
+          <w:rtl/>
+        </w:rPr>
+        <w:t>ן</w:t>
+      </w:r>
+      <w:r>
+        <w:rPr>
+          <w:rFonts w:ascii="Gisha" w:hAnsi="Gisha" w:cs="Gisha"/>
+          <w:sz w:val="22"/>
+          <w:szCs w:val="22"/>
+          <w:rtl/>
+        </w:rPr>
+        <w:t xml:space="preserve"> נערוך את תהליך האימות. </w:t>
+      </w:r>
+      <w:r>
+        <w:rPr>
+          <w:rFonts w:ascii="Gisha" w:hAnsi="Gisha" w:cs="Gisha" w:hint="cs"/>
+          <w:sz w:val="22"/>
+          <w:szCs w:val="22"/>
+          <w:rtl/>
+        </w:rPr>
+        <w:t>בחרנו לפעול בדרך זאת על מנת שנוכל לאמן מכונה על מספר מצומצם של מילים שבדקנו כי חוזרות בכל החיבורים ובכך לייעל את תהליך איסוף ה</w:t>
+      </w:r>
+      <w:r>
+        <w:rPr>
+          <w:rFonts w:ascii="Gisha" w:hAnsi="Gisha" w:cs="Gisha" w:hint="cs"/>
+          <w:sz w:val="22"/>
+          <w:szCs w:val="22"/>
+          <w:rtl/>
+        </w:rPr>
+        <w:t>-</w:t>
+      </w:r>
+      <w:r>
+        <w:rPr>
+          <w:rFonts w:ascii="Gisha" w:hAnsi="Gisha" w:cs="Gisha" w:hint="cs"/>
+          <w:sz w:val="22"/>
+          <w:szCs w:val="22"/>
+          <w:rtl/>
+        </w:rPr>
+        <w:t xml:space="preserve"> </w:t>
       </w:r>
       <w:r>
         <w:rPr>
@@ -2546,12 +2815,93 @@
       </w:r>
       <w:r>
         <w:rPr>
-          <w:rFonts w:ascii="Gisha" w:hAnsi="Gisha" w:cs="Gisha"/>
-          <w:sz w:val="22"/>
-          <w:szCs w:val="22"/>
-          <w:rtl/>
-        </w:rPr>
-        <w:t xml:space="preserve">על מנת לבצע את שלב זה, נשתמש בעזרת אלגוריתם למידה אשר </w:t>
+          <w:rFonts w:ascii="Gisha" w:hAnsi="Gisha" w:cs="Gisha" w:hint="cs"/>
+          <w:sz w:val="22"/>
+          <w:szCs w:val="22"/>
+          <w:rtl/>
+        </w:rPr>
+        <w:t>ב</w:t>
+      </w:r>
+      <w:r>
+        <w:rPr>
+          <w:rFonts w:ascii="Gisha" w:hAnsi="Gisha" w:cs="Gisha"/>
+          <w:sz w:val="22"/>
+          <w:szCs w:val="22"/>
+          <w:rtl/>
+        </w:rPr>
+        <w:t>ב</w:t>
+      </w:r>
+      <w:r>
+        <w:rPr>
+          <w:rFonts w:ascii="Gisha" w:hAnsi="Gisha" w:cs="Gisha" w:hint="cs"/>
+          <w:sz w:val="22"/>
+          <w:szCs w:val="22"/>
+          <w:rtl/>
+        </w:rPr>
+        <w:t>יצו</w:t>
+      </w:r>
+      <w:r>
+        <w:rPr>
+          <w:rFonts w:ascii="Gisha" w:hAnsi="Gisha" w:cs="Gisha"/>
+          <w:sz w:val="22"/>
+          <w:szCs w:val="22"/>
+          <w:rtl/>
+        </w:rPr>
+        <w:t>ע</w:t>
+      </w:r>
+      <w:r>
+        <w:rPr>
+          <w:rFonts w:ascii="Gisha" w:hAnsi="Gisha" w:cs="Gisha" w:hint="cs"/>
+          <w:sz w:val="22"/>
+          <w:szCs w:val="22"/>
+          <w:rtl/>
+        </w:rPr>
+        <w:t xml:space="preserve"> </w:t>
+      </w:r>
+      <w:r>
+        <w:rPr>
+          <w:rFonts w:ascii="Gisha" w:hAnsi="Gisha" w:cs="Gisha"/>
+          <w:sz w:val="22"/>
+          <w:szCs w:val="22"/>
+          <w:rtl/>
+        </w:rPr>
+        <w:t>שלב ז</w:t>
+      </w:r>
+      <w:r>
+        <w:rPr>
+          <w:rFonts w:ascii="Gisha" w:hAnsi="Gisha" w:cs="Gisha" w:hint="cs"/>
+          <w:sz w:val="22"/>
+          <w:szCs w:val="22"/>
+          <w:rtl/>
+        </w:rPr>
+        <w:t>ה</w:t>
+      </w:r>
+      <w:r>
+        <w:rPr>
+          <w:rFonts w:ascii="Gisha" w:hAnsi="Gisha" w:cs="Gisha"/>
+          <w:sz w:val="22"/>
+          <w:szCs w:val="22"/>
+          <w:rtl/>
+        </w:rPr>
+        <w:t xml:space="preserve"> נשתמש  </w:t>
+      </w:r>
+      <w:r>
+        <w:rPr>
+          <w:rFonts w:ascii="Gisha" w:hAnsi="Gisha" w:cs="Gisha" w:hint="cs"/>
+          <w:sz w:val="22"/>
+          <w:szCs w:val="22"/>
+          <w:rtl/>
+        </w:rPr>
+        <w:t>ב</w:t>
+      </w:r>
+      <w:r>
+        <w:rPr>
+          <w:rFonts w:ascii="Gisha" w:hAnsi="Gisha" w:cs="Gisha"/>
+          <w:sz w:val="22"/>
+          <w:szCs w:val="22"/>
+          <w:rtl/>
+        </w:rPr>
+        <w:t xml:space="preserve">אלגוריתם למידה אשר </w:t>
       </w:r>
       <w:r>
         <w:rPr>
@@ -2587,7 +2937,25 @@
           <w:szCs w:val="22"/>
           <w:rtl/>
         </w:rPr>
-        <w:t xml:space="preserve"> שייכת לקבוצת המילים הנפוצות או לא.</w:t>
+        <w:t xml:space="preserve"> שייכת לקבוצת המילים הנפוצות </w:t>
+      </w:r>
+      <w:r>
+        <w:rPr>
+          <w:rFonts w:ascii="Gisha" w:hAnsi="Gisha" w:cs="Gisha" w:hint="cs"/>
+          <w:sz w:val="22"/>
+          <w:szCs w:val="22"/>
+          <w:rtl/>
+        </w:rPr>
+        <w:t xml:space="preserve">שהוגדרו </w:t>
+      </w:r>
+      <w:r>
+        <w:rPr>
+          <w:rFonts w:ascii="Gisha" w:hAnsi="Gisha" w:cs="Gisha"/>
+          <w:sz w:val="22"/>
+          <w:szCs w:val="22"/>
+          <w:rtl/>
+        </w:rPr>
+        <w:t>או לא.</w:t>
       </w:r>
     </w:p>
     <w:p>
@@ -2632,47 +3000,29 @@
           <w:szCs w:val="22"/>
           <w:rtl/>
         </w:rPr>
-        <w:t xml:space="preserve"> – אחרי שבררנו קבוצת מילים להשוואה מכל חיבור, נערוך השוואה בין </w:t>
-      </w:r>
-      <w:r>
-        <w:rPr>
-          <w:rFonts w:ascii="Gisha" w:hAnsi="Gisha" w:cs="Gisha" w:hint="cs"/>
-          <w:sz w:val="22"/>
-          <w:szCs w:val="22"/>
-          <w:rtl/>
-        </w:rPr>
-        <w:t xml:space="preserve">כל שתי מילים </w:t>
-      </w:r>
-      <w:r>
-        <w:rPr>
-          <w:rFonts w:ascii="Gisha" w:hAnsi="Gisha" w:cs="Gisha" w:hint="cs"/>
-          <w:sz w:val="22"/>
-          <w:szCs w:val="22"/>
-          <w:rtl/>
-        </w:rPr>
-        <w:t>זהות מ</w:t>
-      </w:r>
-      <w:r>
-        <w:rPr>
-          <w:rFonts w:ascii="Gisha" w:hAnsi="Gisha" w:cs="Gisha"/>
-          <w:sz w:val="22"/>
-          <w:szCs w:val="22"/>
-          <w:rtl/>
-        </w:rPr>
-        <w:t>מאגרי המילים</w:t>
-      </w:r>
-      <w:r>
-        <w:rPr>
-          <w:rFonts w:ascii="Gisha" w:hAnsi="Gisha" w:cs="Gisha" w:hint="cs"/>
-          <w:sz w:val="22"/>
-          <w:szCs w:val="22"/>
-          <w:rtl/>
-        </w:rPr>
-        <w:t xml:space="preserve"> של</w:t>
-      </w:r>
-      <w:r>
-        <w:rPr>
-          <w:rFonts w:ascii="Gisha" w:hAnsi="Gisha" w:cs="Gisha" w:hint="cs"/>
+        <w:t xml:space="preserve"> – אחרי שבררנו קבוצת מילים להשוואה מכל חיבור, נ</w:t>
+      </w:r>
+      <w:r>
+        <w:rPr>
+          <w:rFonts w:ascii="Gisha" w:hAnsi="Gisha" w:cs="Gisha" w:hint="cs"/>
+          <w:sz w:val="22"/>
+          <w:szCs w:val="22"/>
+          <w:rtl/>
+        </w:rPr>
+        <w:t>בצע השוואה בין המילים הזהות משני החיבורים</w:t>
+      </w:r>
+      <w:r>
+        <w:rPr>
+          <w:rFonts w:ascii="Gisha" w:hAnsi="Gisha" w:cs="Gisha" w:hint="cs"/>
+          <w:sz w:val="22"/>
+          <w:szCs w:val="22"/>
+          <w:rtl/>
+        </w:rPr>
+        <w:t>.</w:t>
+      </w:r>
+      <w:r>
+        <w:rPr>
+          <w:rFonts w:ascii="Gisha" w:hAnsi="Gisha" w:cs="Gisha"/>
           <w:sz w:val="22"/>
           <w:szCs w:val="22"/>
           <w:rtl/>
@@ -2686,25 +3036,16 @@
           <w:szCs w:val="22"/>
           <w:rtl/>
         </w:rPr>
-        <w:t>החיבורים</w:t>
-      </w:r>
-      <w:r>
-        <w:rPr>
-          <w:rFonts w:ascii="Gisha" w:hAnsi="Gisha" w:cs="Gisha"/>
-          <w:sz w:val="22"/>
-          <w:szCs w:val="22"/>
-          <w:rtl/>
-        </w:rPr>
-        <w:t xml:space="preserve"> על ידי</w:t>
-      </w:r>
-      <w:r>
-        <w:rPr>
-          <w:rFonts w:ascii="Gisha" w:hAnsi="Gisha" w:cs="Gisha" w:hint="cs"/>
-          <w:sz w:val="22"/>
-          <w:szCs w:val="22"/>
-          <w:rtl/>
-        </w:rPr>
-        <w:t xml:space="preserve"> מספר פרמטרים שיקבעו בהמשך</w:t>
+        <w:t xml:space="preserve">הקריטריונים להשוואה </w:t>
+      </w:r>
+      <w:r>
+        <w:rPr>
+          <w:rFonts w:ascii="Gisha" w:hAnsi="Gisha" w:cs="Gisha" w:hint="cs"/>
+          <w:sz w:val="22"/>
+          <w:szCs w:val="22"/>
+          <w:rtl/>
+        </w:rPr>
+        <w:t>יקבעו בהמשך</w:t>
       </w:r>
       <w:r>
         <w:rPr>
@@ -2722,7 +3063,52 @@
           <w:szCs w:val="22"/>
           <w:rtl/>
         </w:rPr>
-        <w:t>בשלב זה נרצה למצוא דרך בה נוכל לבצע השוואה בין המילים ולהחזיר כפלט שלוקח בחשבון את כל ההשוואות שבוצעו ומספק את רמת הביטחון בה שני המבחנים בוצעו על ידי אותו אדם או לא.</w:t>
+        <w:t xml:space="preserve">בשלב זה </w:t>
+      </w:r>
+      <w:r>
+        <w:rPr>
+          <w:rFonts w:ascii="Gisha" w:hAnsi="Gisha" w:cs="Gisha" w:hint="cs"/>
+          <w:sz w:val="22"/>
+          <w:szCs w:val="22"/>
+          <w:rtl/>
+        </w:rPr>
+        <w:t>נפתח אלגוריתם</w:t>
+      </w:r>
+      <w:r>
+        <w:rPr>
+          <w:rFonts w:ascii="Gisha" w:hAnsi="Gisha" w:cs="Gisha" w:hint="cs"/>
+          <w:sz w:val="22"/>
+          <w:szCs w:val="22"/>
+          <w:rtl/>
+        </w:rPr>
+        <w:t xml:space="preserve"> </w:t>
+      </w:r>
+      <w:r>
+        <w:rPr>
+          <w:rFonts w:ascii="Gisha" w:hAnsi="Gisha" w:cs="Gisha" w:hint="cs"/>
+          <w:sz w:val="22"/>
+          <w:szCs w:val="22"/>
+          <w:rtl/>
+        </w:rPr>
+        <w:t>אשר ייקח בחשבון את כלל ההשוואות שבוצעו בין המילים ויחזיר כפלט את רמת הביטחון ששני החיבורים נכתבו על ידי אותו אדם</w:t>
+      </w:r>
+      <w:r>
+        <w:rPr>
+          <w:rFonts w:ascii="Gisha" w:hAnsi="Gisha" w:cs="Gisha" w:hint="cs"/>
+          <w:sz w:val="22"/>
+          <w:szCs w:val="22"/>
+          <w:rtl/>
+        </w:rPr>
+        <w:t xml:space="preserve"> (באחוזים)</w:t>
+      </w:r>
+      <w:r>
+        <w:rPr>
+          <w:rFonts w:ascii="Gisha" w:hAnsi="Gisha" w:cs="Gisha" w:hint="cs"/>
+          <w:sz w:val="22"/>
+          <w:szCs w:val="22"/>
+          <w:rtl/>
+        </w:rPr>
+        <w:t>.</w:t>
       </w:r>
     </w:p>
     <w:p>
@@ -2733,6 +3119,76 @@
           <w:rtl/>
         </w:rPr>
       </w:pPr>
+      <w:r>
+        <w:rPr>
+          <w:rFonts w:ascii="Gisha" w:hAnsi="Gisha" w:cs="Gisha"/>
+          <w:noProof/>
+        </w:rPr>
+        <w:drawing>
+          <wp:anchor distT="0" distB="0" distL="114300" distR="114300" simplePos="0" relativeHeight="251658240" behindDoc="1" locked="0" layoutInCell="1" allowOverlap="1" wp14:anchorId="5B544A5B" wp14:editId="70135D6D">
+            <wp:simplePos x="0" y="0"/>
+            <wp:positionH relativeFrom="margin">
+              <wp:posOffset>-118110</wp:posOffset>
+            </wp:positionH>
+            <wp:positionV relativeFrom="paragraph">
+              <wp:posOffset>156845</wp:posOffset>
+            </wp:positionV>
+            <wp:extent cx="5128260" cy="1411605"/>
+            <wp:effectExtent l="0" t="0" r="0" b="0"/>
+            <wp:wrapTight wrapText="bothSides">
+              <wp:wrapPolygon edited="0">
+                <wp:start x="0" y="0"/>
+                <wp:lineTo x="0" y="21279"/>
+                <wp:lineTo x="21504" y="21279"/>
+                <wp:lineTo x="21504" y="0"/>
+                <wp:lineTo x="0" y="0"/>
+              </wp:wrapPolygon>
+            </wp:wrapTight>
+            <wp:docPr id="1" name="תמונה 1"/>
+            <wp:cNvGraphicFramePr>
+              <a:graphicFrameLocks xmlns:a="http://schemas.openxmlformats.org/drawingml/2006/main" noChangeAspect="1"/>
+            </wp:cNvGraphicFramePr>
+            <a:graphic xmlns:a="http://schemas.openxmlformats.org/drawingml/2006/main">
+              <a:graphicData uri="http://schemas.openxmlformats.org/drawingml/2006/picture">
+                <pic:pic xmlns:pic="http://schemas.openxmlformats.org/drawingml/2006/picture">
+                  <pic:nvPicPr>
+                    <pic:cNvPr id="0" name="Picture 1"/>
+                    <pic:cNvPicPr>
+                      <a:picLocks noChangeAspect="1" noChangeArrowheads="1"/>
+                    </pic:cNvPicPr>
+                  </pic:nvPicPr>
+                  <pic:blipFill>
+                    <a:blip r:embed="rId10">
+                      <a:extLst>
+                        <a:ext uri="{28A0092B-C50C-407E-A947-70E740481C1C}">
+                          <a14:useLocalDpi xmlns:a14="http://schemas.microsoft.com/office/drawing/2010/main" val="0"/>
+                        </a:ext>
+                      </a:extLst>
+                    </a:blip>
+                    <a:srcRect/>
+                    <a:stretch>
+                      <a:fillRect/>
+                    </a:stretch>
+                  </pic:blipFill>
+                  <pic:spPr bwMode="auto">
+                    <a:xfrm>
+                      <a:off x="0" y="0"/>
+                      <a:ext cx="5128260" cy="1411605"/>
+                    </a:xfrm>
+                    <a:prstGeom prst="rect">
+                      <a:avLst/>
+                    </a:prstGeom>
+                    <a:noFill/>
+                    <a:ln>
+                      <a:noFill/>
+                    </a:ln>
+                  </pic:spPr>
+                </pic:pic>
+              </a:graphicData>
+            </a:graphic>
+          </wp:anchor>
+        </w:drawing>
+      </w:r>
     </w:p>
     <w:p>
       <w:pPr>
@@ -2744,31 +3200,6 @@
       </w:pPr>
       <w:r>
         <w:rPr>
-          <w:rFonts w:ascii="Gisha" w:hAnsi="Gisha" w:cs="Gisha" w:hint="cs"/>
-          <w:rtl/>
-        </w:rPr>
-        <w:t>נכון לרגע זה, עוד לא הוחלט על אופן הגשת המוצר הסופי אך בשורה התחתונה הוא יכיל אופציה להזנה של שני חיבורים שלאחר בדיקה תוחזר תשובה באחוזים המתארים את רמת הביטחון בכך שהנבחן בשני המועדים זהה.</w:t>
-      </w:r>
-    </w:p>
-    <w:p>
-      <w:pPr>
-        <w:jc w:val="both"/>
-        <w:rPr>
-          <w:rFonts w:ascii="Gisha" w:hAnsi="Gisha" w:cs="Gisha"/>
-          <w:rtl/>
-        </w:rPr>
-      </w:pPr>
-    </w:p>
-    <w:p>
-      <w:pPr>
-        <w:jc w:val="both"/>
-        <w:rPr>
-          <w:rFonts w:ascii="Gisha" w:hAnsi="Gisha" w:cs="Gisha"/>
-          <w:rtl/>
-        </w:rPr>
-      </w:pPr>
-      <w:r>
-        <w:rPr>
           <w:rFonts w:ascii="Gisha" w:hAnsi="Gisha" w:cs="Gisha"/>
           <w:rtl/>
         </w:rPr>
@@ -2792,7 +3223,16 @@
           <w:rFonts w:ascii="Gisha" w:hAnsi="Gisha" w:cs="Gisha"/>
           <w:rtl/>
         </w:rPr>
-        <w:t xml:space="preserve">למידת מכונה (כגון: </w:t>
+        <w:t>למידת מכונה</w:t>
+      </w:r>
+      <w:bookmarkStart w:id="0" w:name="_GoBack"/>
+      <w:bookmarkEnd w:id="0"/>
+      <w:r>
+        <w:rPr>
+          <w:rFonts w:ascii="Gisha" w:hAnsi="Gisha" w:cs="Gisha"/>
+          <w:rtl/>
+        </w:rPr>
+        <w:t xml:space="preserve"> (כגון: </w:t>
       </w:r>
       <w:r>
         <w:rPr>
@@ -2836,6 +3276,13 @@
           <w:rtl/>
         </w:rPr>
         <w:t xml:space="preserve"> ועוד)</w:t>
+      </w:r>
+      <w:r>
+        <w:rPr>
+          <w:rFonts w:ascii="Gisha" w:hAnsi="Gisha" w:cs="Gisha" w:hint="cs"/>
+          <w:rtl/>
+        </w:rPr>
+        <w:t>.</w:t>
       </w:r>
     </w:p>
     <w:p>
@@ -2859,6 +3306,7 @@
       <w:pPr>
         <w:pStyle w:val="ab"/>
         <w:rPr>
+          <w:rFonts w:hint="cs"/>
           <w:rtl/>
         </w:rPr>
       </w:pPr>
@@ -2908,26 +3356,26 @@
     </w:p>
     <w:p>
       <w:pPr>
-        <w:ind w:left="360"/>
         <w:jc w:val="left"/>
+        <w:rPr>
+          <w:rFonts w:ascii="Gisha" w:eastAsiaTheme="minorHAnsi" w:hAnsi="Gisha" w:cs="Gisha" w:hint="cs"/>
+          <w:u w:val="single"/>
+          <w:rtl/>
+        </w:rPr>
+      </w:pPr>
+      <w:r>
         <w:rPr>
           <w:rFonts w:ascii="Gisha" w:eastAsiaTheme="minorHAnsi" w:hAnsi="Gisha" w:cs="Gisha"/>
           <w:u w:val="single"/>
         </w:rPr>
-      </w:pPr>
+        <w:t xml:space="preserve">Writer verification based on a single handwriting word </w:t>
+      </w:r>
+      <w:proofErr w:type="gramStart"/>
       <w:r>
         <w:rPr>
           <w:rFonts w:ascii="Gisha" w:eastAsiaTheme="minorHAnsi" w:hAnsi="Gisha" w:cs="Gisha"/>
           <w:u w:val="single"/>
         </w:rPr>
-        <w:t xml:space="preserve">Writer verification based on a single handwriting word </w:t>
-      </w:r>
-      <w:proofErr w:type="gramStart"/>
-      <w:r>
-        <w:rPr>
-          <w:rFonts w:ascii="Gisha" w:eastAsiaTheme="minorHAnsi" w:hAnsi="Gisha" w:cs="Gisha"/>
-          <w:u w:val="single"/>
-        </w:rPr>
         <w:t>samples</w:t>
       </w:r>
       <w:proofErr w:type="gramEnd"/>
@@ -2935,8 +3383,9 @@
     <w:p>
       <w:pPr>
         <w:pStyle w:val="a7"/>
-        <w:rPr>
-          <w:rFonts w:ascii="Gisha" w:eastAsiaTheme="minorHAnsi" w:hAnsi="Gisha" w:cs="Gisha"/>
+        <w:jc w:val="center"/>
+        <w:rPr>
+          <w:rFonts w:ascii="Gisha" w:eastAsiaTheme="minorHAnsi" w:hAnsi="Gisha" w:cs="Gisha" w:hint="cs"/>
           <w:sz w:val="22"/>
           <w:szCs w:val="22"/>
           <w:u w:val="single"/>
@@ -3004,19 +3453,11 @@
         </w:rPr>
         <w:t xml:space="preserve">המאמר מתאר את הדמיון בין הבעיה הנתונה לבין זיהוי חתימה המשתמש ב- </w:t>
       </w:r>
-      <w:proofErr w:type="spellStart"/>
-      <w:r>
-        <w:rPr>
-          <w:rFonts w:ascii="Gisha" w:hAnsi="Gisha" w:cs="Gisha"/>
-        </w:rPr>
-        <w:t>Levenshtein</w:t>
-      </w:r>
-      <w:proofErr w:type="spellEnd"/>
-      <w:r>
-        <w:rPr>
-          <w:rFonts w:ascii="Gisha" w:hAnsi="Gisha" w:cs="Gisha"/>
-        </w:rPr>
-        <w:t xml:space="preserve"> edit distance</w:t>
+      <w:r>
+        <w:rPr>
+          <w:rFonts w:ascii="Gisha" w:hAnsi="Gisha" w:cs="Gisha"/>
+        </w:rPr>
+        <w:t>Levenshtein edit distance</w:t>
       </w:r>
       <w:r>
         <w:rPr>
@@ -3072,7 +3513,7 @@
     <w:p>
       <w:pPr>
         <w:rPr>
-          <w:rFonts w:ascii="Gisha" w:hAnsi="Gisha" w:cs="Gisha" w:hint="cs"/>
+          <w:rFonts w:ascii="Gisha" w:hAnsi="Gisha" w:cs="Gisha"/>
           <w:rtl/>
         </w:rPr>
       </w:pPr>
@@ -3085,7 +3526,7 @@
           <w:rFonts w:ascii="Gisha" w:hAnsi="Gisha" w:cs="Gisha"/>
         </w:rPr>
       </w:pPr>
-      <w:hyperlink r:id="rId10" w:history="1">
+      <w:hyperlink r:id="rId11" w:history="1">
         <w:r>
           <w:rPr>
             <w:rStyle w:val="Hyperlink"/>
@@ -3134,7 +3575,7 @@
       <w:pPr>
         <w:jc w:val="left"/>
         <w:rPr>
-          <w:rFonts w:ascii="Gisha" w:hAnsi="Gisha" w:cs="Gisha"/>
+          <w:rFonts w:ascii="Gisha" w:hAnsi="Gisha" w:cs="Gisha" w:hint="cs"/>
           <w:u w:val="single"/>
           <w:rtl/>
         </w:rPr>
@@ -3317,13 +3758,13 @@
     </w:p>
     <w:p>
       <w:pPr>
+        <w:bidi w:val="0"/>
         <w:jc w:val="left"/>
         <w:rPr>
           <w:rFonts w:ascii="Gisha" w:hAnsi="Gisha" w:cs="Gisha"/>
-          <w:rtl/>
-        </w:rPr>
-      </w:pPr>
-      <w:hyperlink r:id="rId11" w:history="1">
+        </w:rPr>
+      </w:pPr>
+      <w:hyperlink r:id="rId12" w:history="1">
         <w:r>
           <w:rPr>
             <w:rStyle w:val="Hyperlink"/>
@@ -3337,7 +3778,7 @@
       <w:pPr>
         <w:jc w:val="left"/>
         <w:rPr>
-          <w:rFonts w:ascii="Gisha" w:hAnsi="Gisha" w:cs="Gisha"/>
+          <w:rFonts w:ascii="Gisha" w:hAnsi="Gisha" w:cs="Gisha" w:hint="cs"/>
           <w:rtl/>
         </w:rPr>
       </w:pPr>
@@ -3380,7 +3821,7 @@
       <w:pPr>
         <w:jc w:val="left"/>
         <w:rPr>
-          <w:rFonts w:ascii="Gisha" w:hAnsi="Gisha" w:cs="Gisha"/>
+          <w:rFonts w:ascii="Gisha" w:hAnsi="Gisha" w:cs="Gisha" w:hint="cs"/>
           <w:u w:val="single"/>
           <w:rtl/>
         </w:rPr>
@@ -3511,13 +3952,14 @@
     </w:p>
     <w:p>
       <w:pPr>
+        <w:bidi w:val="0"/>
         <w:jc w:val="left"/>
         <w:rPr>
           <w:rFonts w:ascii="Gisha" w:hAnsi="Gisha" w:cs="Gisha"/>
           <w:rtl/>
         </w:rPr>
       </w:pPr>
-      <w:hyperlink r:id="rId12" w:history="1">
+      <w:hyperlink r:id="rId13" w:history="1">
         <w:r>
           <w:rPr>
             <w:rStyle w:val="Hyperlink"/>
@@ -3538,7 +3980,7 @@
       <w:pPr>
         <w:jc w:val="left"/>
         <w:rPr>
-          <w:rFonts w:ascii="Gisha" w:hAnsi="Gisha" w:cs="Gisha"/>
+          <w:rFonts w:ascii="Gisha" w:hAnsi="Gisha" w:cs="Gisha" w:hint="cs"/>
           <w:rtl/>
         </w:rPr>
       </w:pPr>
@@ -5499,8 +5941,6 @@
           <w:rtl/>
         </w:rPr>
       </w:pPr>
-      <w:bookmarkStart w:id="0" w:name="_GoBack"/>
-      <w:bookmarkEnd w:id="0"/>
       <w:r>
         <w:rPr>
           <w:rFonts w:ascii="Gisha" w:hAnsi="Gisha" w:cs="Gisha"/>
@@ -5742,8 +6182,8 @@
       </w:pPr>
     </w:p>
     <w:sectPr>
-      <w:headerReference w:type="default" r:id="rId13"/>
-      <w:footerReference w:type="default" r:id="rId14"/>
+      <w:headerReference w:type="default" r:id="rId14"/>
+      <w:footerReference w:type="default" r:id="rId15"/>
       <w:pgSz w:w="11906" w:h="16838"/>
       <w:pgMar w:top="2658" w:right="1700" w:bottom="1797" w:left="1701" w:header="426" w:footer="708" w:gutter="0"/>
       <w:cols w:space="708"/>
@@ -9320,6 +9760,7 @@
   <w:style w:type="character" w:default="1" w:styleId="a0">
     <w:name w:val="Default Paragraph Font"/>
     <w:uiPriority w:val="1"/>
+    <w:semiHidden/>
     <w:unhideWhenUsed/>
   </w:style>
   <w:style w:type="table" w:default="1" w:styleId="a1">
@@ -9837,7 +10278,7 @@
 </file>
 
 <file path=customXml/itemProps1.xml><?xml version="1.0" encoding="utf-8"?>
-<ds:datastoreItem xmlns:ds="http://schemas.openxmlformats.org/officeDocument/2006/customXml" ds:itemID="{CFF4BD8D-13A7-41B1-BE63-0310003317AA}">
+<ds:datastoreItem xmlns:ds="http://schemas.openxmlformats.org/officeDocument/2006/customXml" ds:itemID="{BE56C849-8F72-4428-942C-EA52208A8AD9}">
   <ds:schemaRefs>
     <ds:schemaRef ds:uri="http://schemas.openxmlformats.org/officeDocument/2006/bibliography"/>
   </ds:schemaRefs>

</xml_diff>